<commit_message>
UPDATE BAB 3 - Bagian 3.3. Proses Bisnis Organisasi dan 3.4 Kick Off Project
Ada komen yang aku tambah dan reply, tolong di baca, klo ada masukan tambahan lainnya langsung tambah comment lg aja dan push di sini. xixixi oh iya, perubahan dalam PBI dan DOD sudah diupdate sesuai diskusi dan comment.
</commit_message>
<xml_diff>
--- a/LAPORAN AKHIR/LaporanAkhir_AjiDevita_v5_2209_UPDATE.docx
+++ b/LAPORAN AKHIR/LaporanAkhir_AjiDevita_v5_2209_UPDATE.docx
@@ -243,9 +243,14 @@
       <w:r>
         <w:t>3411 18 1114</w:t>
       </w:r>
+      <w:proofErr w:type="gramStart"/>
       <w:r>
         <w:tab/>
-        <w:t xml:space="preserve">  NIM. 3411 1</w:t>
+        <w:t xml:space="preserve">  NIM</w:t>
+      </w:r>
+      <w:proofErr w:type="gramEnd"/>
+      <w:r>
+        <w:t>. 3411 1</w:t>
       </w:r>
       <w:r>
         <w:t>8</w:t>
@@ -431,7 +436,21 @@
         <w:rPr>
           <w:b/>
         </w:rPr>
-        <w:t>PEMBANGUNAN WEBSITE EDUKASI DAN PROMOSI  KARYA SENIMAN INDONESIA PADA PT. BUDI DIGDAYA BERKAH SANTOSA</w:t>
+        <w:t xml:space="preserve">PEMBANGUNAN WEBSITE EDUKASI DAN </w:t>
+      </w:r>
+      <w:proofErr w:type="gramStart"/>
+      <w:r>
+        <w:rPr>
+          <w:b/>
+        </w:rPr>
+        <w:t>PROMOSI  KARYA</w:t>
+      </w:r>
+      <w:proofErr w:type="gramEnd"/>
+      <w:r>
+        <w:rPr>
+          <w:b/>
+        </w:rPr>
+        <w:t xml:space="preserve"> SENIMAN INDONESIA PADA PT. BUDI DIGDAYA BERKAH SANTOSA</w:t>
       </w:r>
     </w:p>
     <w:p>
@@ -10644,7 +10663,15 @@
         <w:t>tujuan dar</w:t>
       </w:r>
       <w:r>
-        <w:t xml:space="preserve">i kerja praktik ini yaitu membangun sebuah sistem baru berupa website yang dapat digunakan sebagai media edukasi, promosi, dan informasi terkait seni. Adapun rincian tujuan dari dibangunnya sistem, yaitu : </w:t>
+        <w:t xml:space="preserve">i kerja praktik ini yaitu membangun sebuah sistem baru berupa website yang dapat digunakan sebagai media edukasi, promosi, dan informasi terkait seni. Adapun rincian tujuan dari dibangunnya sistem, </w:t>
+      </w:r>
+      <w:proofErr w:type="gramStart"/>
+      <w:r>
+        <w:t>yaitu :</w:t>
+      </w:r>
+      <w:proofErr w:type="gramEnd"/>
+      <w:r>
+        <w:t xml:space="preserve"> </w:t>
       </w:r>
     </w:p>
     <w:p>
@@ -10745,33 +10772,19 @@
         <w:rPr>
           <w:highlight w:val="cyan"/>
         </w:rPr>
-        <w:t xml:space="preserve">Metode penelitian yang akan kami gunakan dalam pembangunan sistem ini adalah </w:t>
-      </w:r>
-      <w:r>
-        <w:rPr>
-          <w:i/>
-          <w:iCs/>
-          <w:highlight w:val="cyan"/>
-        </w:rPr>
-        <w:t>agile software development methods d</w:t>
-      </w:r>
-      <w:r>
-        <w:rPr>
-          <w:highlight w:val="cyan"/>
-        </w:rPr>
-        <w:t xml:space="preserve">engan model scrum, </w:t>
-      </w:r>
-      <w:r>
-        <w:rPr>
-          <w:highlight w:val="cyan"/>
-        </w:rPr>
-        <w:t>dan pendekatan kualitatif.</w:t>
-      </w:r>
-      <w:r>
-        <w:t xml:space="preserve"> </w:t>
-      </w:r>
-      <w:r>
-        <w:t>Scrum merupakan sebuah kerangka kerja yang</w:t>
+        <w:t>Metode penelitian yang akan kami gunakan dalam pembangunan sistem ini adalah</w:t>
+      </w:r>
+      <w:r>
+        <w:t xml:space="preserve"> s</w:t>
+      </w:r>
+      <w:r>
+        <w:t>crum</w:t>
+      </w:r>
+      <w:r>
+        <w:t xml:space="preserve"> yang</w:t>
+      </w:r>
+      <w:r>
+        <w:t xml:space="preserve"> merupakan sebuah kerangka kerja yang</w:t>
       </w:r>
       <w:r>
         <w:t xml:space="preserve"> </w:t>
@@ -10833,7 +10846,15 @@
         <w:ind w:left="567" w:firstLine="720"/>
       </w:pPr>
       <w:r>
-        <w:t xml:space="preserve">Pengumpulan data dalam kerja praktik ini digunakan untuk dapat melakukan analisis dan pengembangan sistem pada tahap berikutnya, teknik pengumpulan data yang digunakan, sebagai berikut : </w:t>
+        <w:t xml:space="preserve">Pengumpulan data dalam kerja praktik ini digunakan untuk dapat melakukan analisis dan pengembangan sistem pada tahap berikutnya, teknik pengumpulan data yang digunakan, sebagai </w:t>
+      </w:r>
+      <w:proofErr w:type="gramStart"/>
+      <w:r>
+        <w:t>berikut :</w:t>
+      </w:r>
+      <w:proofErr w:type="gramEnd"/>
+      <w:r>
+        <w:t xml:space="preserve"> </w:t>
       </w:r>
     </w:p>
     <w:p>
@@ -10848,12 +10869,14 @@
         </w:tabs>
         <w:ind w:left="1080"/>
       </w:pPr>
+      <w:proofErr w:type="gramStart"/>
       <w:r>
         <w:t>Observasi</w:t>
       </w:r>
       <w:r>
         <w:t xml:space="preserve"> :</w:t>
       </w:r>
+      <w:proofErr w:type="gramEnd"/>
     </w:p>
     <w:p>
       <w:pPr>
@@ -10915,9 +10938,11 @@
         </w:numPr>
         <w:ind w:left="1080"/>
       </w:pPr>
+      <w:proofErr w:type="gramStart"/>
       <w:r>
         <w:t>Wawancara :</w:t>
       </w:r>
+      <w:proofErr w:type="gramEnd"/>
     </w:p>
     <w:p>
       <w:pPr>
@@ -10993,7 +11018,15 @@
         <w:ind w:left="1080"/>
       </w:pPr>
       <w:r>
-        <w:t xml:space="preserve">Studi Pustaka : </w:t>
+        <w:t xml:space="preserve">Studi </w:t>
+      </w:r>
+      <w:proofErr w:type="gramStart"/>
+      <w:r>
+        <w:t>Pustaka :</w:t>
+      </w:r>
+      <w:proofErr w:type="gramEnd"/>
+      <w:r>
+        <w:t xml:space="preserve"> </w:t>
       </w:r>
     </w:p>
     <w:p>
@@ -11053,7 +11086,15 @@
         <w:t>model scrum</w:t>
       </w:r>
       <w:r>
-        <w:t xml:space="preserve">, dengan tim scrum yang telah ditentukan sebelumnya. Adapun tahapan-tahapan scrum yang dilakukan, sebagai berikut : </w:t>
+        <w:t xml:space="preserve">, dengan tim scrum yang telah ditentukan sebelumnya. Adapun tahapan-tahapan scrum yang dilakukan, sebagai </w:t>
+      </w:r>
+      <w:proofErr w:type="gramStart"/>
+      <w:r>
+        <w:t>berikut :</w:t>
+      </w:r>
+      <w:proofErr w:type="gramEnd"/>
+      <w:r>
+        <w:t xml:space="preserve"> </w:t>
       </w:r>
     </w:p>
     <w:p>
@@ -11065,7 +11106,6 @@
         <w:rPr>
           <w:noProof/>
         </w:rPr>
-        <w:lastRenderedPageBreak/>
         <w:t xml:space="preserve">         </w:t>
       </w:r>
       <w:r>
@@ -11073,9 +11113,9 @@
           <w:noProof/>
         </w:rPr>
         <w:drawing>
-          <wp:inline distT="0" distB="0" distL="0" distR="0" wp14:anchorId="74660679" wp14:editId="0913545C">
-            <wp:extent cx="4305593" cy="1892682"/>
-            <wp:effectExtent l="0" t="0" r="0" b="0"/>
+          <wp:inline distT="0" distB="0" distL="0" distR="0" wp14:anchorId="74660679" wp14:editId="7CD8603F">
+            <wp:extent cx="4164602" cy="1830705"/>
+            <wp:effectExtent l="0" t="0" r="7620" b="0"/>
             <wp:docPr id="6" name="Picture 6" descr="Diagram&#10;&#10;Description automatically generated"/>
             <wp:cNvGraphicFramePr>
               <a:graphicFrameLocks xmlns:a="http://schemas.openxmlformats.org/drawingml/2006/main" noChangeAspect="1"/>
@@ -11102,7 +11142,7 @@
                   <pic:spPr>
                     <a:xfrm>
                       <a:off x="0" y="0"/>
-                      <a:ext cx="4335768" cy="1905947"/>
+                      <a:ext cx="4172265" cy="1834073"/>
                     </a:xfrm>
                     <a:prstGeom prst="rect">
                       <a:avLst/>
@@ -11156,6 +11196,7 @@
         <w:ind w:left="1440"/>
       </w:pPr>
       <w:r>
+        <w:lastRenderedPageBreak/>
         <w:t xml:space="preserve">Menyusun </w:t>
       </w:r>
       <w:r>
@@ -11247,7 +11288,6 @@
         <w:ind w:left="1440"/>
       </w:pPr>
       <w:r>
-        <w:lastRenderedPageBreak/>
         <w:t xml:space="preserve">Sprint Review Meeting </w:t>
       </w:r>
     </w:p>
@@ -11289,6 +11329,7 @@
         <w:ind w:left="1440" w:firstLine="360"/>
       </w:pPr>
       <w:r>
+        <w:lastRenderedPageBreak/>
         <w:t xml:space="preserve">Sprint Retrospective adalah agenda terakhir dalam setiap sprint yang berlangsung, pada agenda ini biasa dilakukan dengan tim scrum untuk mengevaluasi apa saja hal baik dan buruk yang berjalan dalam sprint terkait dengan individu, proses bekerja, ataupun definition of done yang telah ditentukan. </w:t>
       </w:r>
     </w:p>
@@ -11589,7 +11630,6 @@
               <w:rPr>
                 <w:color w:val="000000" w:themeColor="text1"/>
               </w:rPr>
-              <w:lastRenderedPageBreak/>
               <w:t xml:space="preserve">Bab ini memberikan gambaran berupa implementasi </w:t>
             </w:r>
             <w:r>
@@ -11676,7 +11716,6 @@
               <w:rPr>
                 <w:color w:val="000000" w:themeColor="text1"/>
               </w:rPr>
-              <w:lastRenderedPageBreak/>
               <w:t xml:space="preserve">BAB V </w:t>
             </w:r>
           </w:p>
@@ -11777,6 +11816,7 @@
               <w:rPr>
                 <w:color w:val="000000" w:themeColor="text1"/>
               </w:rPr>
+              <w:lastRenderedPageBreak/>
               <w:t>DAFTAR PUSTAKA</w:t>
             </w:r>
           </w:p>
@@ -13139,7 +13179,15 @@
         <w:t>CodeIgniter</w:t>
       </w:r>
       <w:r>
-        <w:t xml:space="preserve"> adalah : “Sebuah </w:t>
+        <w:t xml:space="preserve"> </w:t>
+      </w:r>
+      <w:proofErr w:type="gramStart"/>
+      <w:r>
+        <w:t>adalah :</w:t>
+      </w:r>
+      <w:proofErr w:type="gramEnd"/>
+      <w:r>
+        <w:t xml:space="preserve"> “Sebuah </w:t>
       </w:r>
       <w:r>
         <w:rPr>
@@ -14475,8 +14523,13 @@
         <w:t xml:space="preserve">Komposisi tim scrum akan menjelaskan seluruh posisi tim scrum yang akan berperan dalam pengerjaan kerja praktik ini. Dapat dilihat pada tabel </w:t>
       </w:r>
       <w:r>
-        <w:t>1 dibawah :</w:t>
-      </w:r>
+        <w:t xml:space="preserve">1 </w:t>
+      </w:r>
+      <w:proofErr w:type="gramStart"/>
+      <w:r>
+        <w:t>dibawah :</w:t>
+      </w:r>
+      <w:proofErr w:type="gramEnd"/>
     </w:p>
     <w:p>
       <w:pPr>
@@ -14799,7 +14852,15 @@
         <w:t xml:space="preserve">tanggal 12 </w:t>
       </w:r>
       <w:r>
-        <w:t xml:space="preserve">juli 2021 dan  24 Juli </w:t>
+        <w:t xml:space="preserve">juli 2021 </w:t>
+      </w:r>
+      <w:proofErr w:type="gramStart"/>
+      <w:r>
+        <w:t>dan  24</w:t>
+      </w:r>
+      <w:proofErr w:type="gramEnd"/>
+      <w:r>
+        <w:t xml:space="preserve"> Juli </w:t>
       </w:r>
       <w:r>
         <w:t>2021</w:t>
@@ -14992,7 +15053,15 @@
         <w:t>Pada tahap ini dilakukannya penangkapan proses bisnis</w:t>
       </w:r>
       <w:r>
-        <w:t xml:space="preserve"> yang berupa hasil pemahaman proses bisnis yang berlangsung sebelum adanya sistem yang akan dibuat pada kerja praktik ini. Berikut ini pseudocode dari proses bisnis saat ini : </w:t>
+        <w:t xml:space="preserve"> yang berupa hasil pemahaman proses bisnis yang berlangsung sebelum adanya sistem yang akan dibuat pada kerja praktik ini. Berikut ini pseudocode dari proses bisnis saat </w:t>
+      </w:r>
+      <w:proofErr w:type="gramStart"/>
+      <w:r>
+        <w:t>ini :</w:t>
+      </w:r>
+      <w:proofErr w:type="gramEnd"/>
+      <w:r>
+        <w:t xml:space="preserve"> </w:t>
       </w:r>
     </w:p>
     <w:p>
@@ -15006,6 +15075,8 @@
       </w:pPr>
       <w:commentRangeStart w:id="90"/>
       <w:commentRangeStart w:id="91"/>
+      <w:commentRangeStart w:id="92"/>
+      <w:commentRangeStart w:id="93"/>
       <w:r>
         <w:t xml:space="preserve">Seniman melakukan pendaftaran sebagai anggota melalui instagram, pada bagian ini seluruh seniman yang akan menjadi anggota akan ditanyakan beberapa pertanyaan </w:t>
       </w:r>
@@ -15110,6 +15181,20 @@
           <w:rStyle w:val="CommentReference"/>
         </w:rPr>
         <w:commentReference w:id="91"/>
+      </w:r>
+      <w:commentRangeEnd w:id="92"/>
+      <w:r>
+        <w:rPr>
+          <w:rStyle w:val="CommentReference"/>
+        </w:rPr>
+        <w:commentReference w:id="92"/>
+      </w:r>
+      <w:commentRangeEnd w:id="93"/>
+      <w:r>
+        <w:rPr>
+          <w:rStyle w:val="CommentReference"/>
+        </w:rPr>
+        <w:commentReference w:id="93"/>
       </w:r>
     </w:p>
     <w:p>
@@ -15126,7 +15211,7 @@
           <w:bCs/>
         </w:rPr>
       </w:pPr>
-      <w:bookmarkStart w:id="92" w:name="_Toc83183039"/>
+      <w:bookmarkStart w:id="94" w:name="_Toc83183039"/>
       <w:r>
         <w:rPr>
           <w:b/>
@@ -15134,7 +15219,7 @@
         </w:rPr>
         <w:t>Identifikasi Masalah</w:t>
       </w:r>
-      <w:bookmarkEnd w:id="92"/>
+      <w:bookmarkEnd w:id="94"/>
       <w:r>
         <w:rPr>
           <w:b/>
@@ -15148,7 +15233,13 @@
         <w:ind w:left="567" w:firstLine="567"/>
       </w:pPr>
       <w:r>
-        <w:t xml:space="preserve">Setelah dilakukannya identifikasi terhadap proses saat ini yang telah berlangsung hampir kurang lebih 1 tahun, IDNFT berdiri dan menjalankan </w:t>
+        <w:t>Setelah dilakukannya identifikasi terhadap proses saat ini yang telah berlangsung hampir kurang lebih 1 tahun</w:t>
+      </w:r>
+      <w:r>
+        <w:t xml:space="preserve"> </w:t>
+      </w:r>
+      <w:r>
+        <w:t xml:space="preserve">IDNFT berdiri dan menjalankan </w:t>
       </w:r>
       <w:r>
         <w:t>pertemuan tatap muka</w:t>
@@ -15174,24 +15265,24 @@
       <w:r>
         <w:t xml:space="preserve"> dan </w:t>
       </w:r>
-      <w:commentRangeStart w:id="93"/>
-      <w:commentRangeStart w:id="94"/>
+      <w:commentRangeStart w:id="95"/>
+      <w:commentRangeStart w:id="96"/>
       <w:r>
         <w:t>komunitas</w:t>
       </w:r>
-      <w:commentRangeEnd w:id="93"/>
+      <w:commentRangeEnd w:id="95"/>
       <w:r>
         <w:rPr>
           <w:rStyle w:val="CommentReference"/>
         </w:rPr>
-        <w:commentReference w:id="93"/>
-      </w:r>
-      <w:commentRangeEnd w:id="94"/>
+        <w:commentReference w:id="95"/>
+      </w:r>
+      <w:commentRangeEnd w:id="96"/>
       <w:r>
         <w:rPr>
           <w:rStyle w:val="CommentReference"/>
         </w:rPr>
-        <w:commentReference w:id="94"/>
+        <w:commentReference w:id="96"/>
       </w:r>
       <w:r>
         <w:t xml:space="preserve"> menjadi terjangkau lebih luas</w:t>
@@ -15214,7 +15305,7 @@
           <w:bCs/>
         </w:rPr>
       </w:pPr>
-      <w:bookmarkStart w:id="95" w:name="_Toc83183040"/>
+      <w:bookmarkStart w:id="97" w:name="_Toc83183040"/>
       <w:r>
         <w:rPr>
           <w:b/>
@@ -15222,7 +15313,7 @@
         </w:rPr>
         <w:t>Kick Off Project</w:t>
       </w:r>
-      <w:bookmarkEnd w:id="95"/>
+      <w:bookmarkEnd w:id="97"/>
       <w:r>
         <w:rPr>
           <w:b/>
@@ -15245,7 +15336,7 @@
           <w:bCs/>
         </w:rPr>
       </w:pPr>
-      <w:bookmarkStart w:id="96" w:name="_Toc83183041"/>
+      <w:bookmarkStart w:id="98" w:name="_Toc83183041"/>
       <w:r>
         <w:rPr>
           <w:b/>
@@ -15253,7 +15344,7 @@
         </w:rPr>
         <w:t>Penentuan Product Goal</w:t>
       </w:r>
-      <w:bookmarkEnd w:id="96"/>
+      <w:bookmarkEnd w:id="98"/>
       <w:r>
         <w:rPr>
           <w:b/>
@@ -15266,8 +15357,8 @@
       <w:pPr>
         <w:ind w:left="1134" w:firstLine="284"/>
       </w:pPr>
-      <w:commentRangeStart w:id="97"/>
-      <w:commentRangeStart w:id="98"/>
+      <w:commentRangeStart w:id="99"/>
+      <w:commentRangeStart w:id="100"/>
       <w:r>
         <w:lastRenderedPageBreak/>
         <w:t>Membuat sebuah sistem website sebagai wadah edukasi, informasi, dan promosi terkait seni untuk seluruh anggota</w:t>
@@ -15276,25 +15367,41 @@
         <w:t xml:space="preserve"> komunitas</w:t>
       </w:r>
       <w:r>
+        <w:t xml:space="preserve"> </w:t>
+      </w:r>
+      <w:r>
+        <w:t>agar seluruh informasi dan karya dari anggota dapat dipromosikan dan terjangkau dengan lebih luas sehingga dapat membantu para seniman yang terhalang aktivitas promosinya karena pembatasan sosial pandemi covid-19. Sistem ini juga diharapkan dapat</w:t>
+      </w:r>
+      <w:r>
+        <w:t xml:space="preserve"> </w:t>
+      </w:r>
+      <w:r>
+        <w:t xml:space="preserve">menyimpan data keanggotaan </w:t>
+      </w:r>
+      <w:r>
+        <w:t xml:space="preserve">dengan cara mendaftarkan diri pada website yang akan dibuat </w:t>
+      </w:r>
+      <w:r>
+        <w:t>sehingga tidak perlu lagi pencatatan dalam dokumen</w:t>
+      </w:r>
+      <w:r>
         <w:t>.</w:t>
       </w:r>
-      <w:r>
-        <w:t>agar seluruh informasi dan karya dari anggota dapat dipromosikan dan terjangkau dengan lebih luas sehingga dapat membantu para seniman yang terhalang aktivitas promosinya karena pembatasan sosial pandemi covid-19. Sistem ini juga diharapkan dapat menampilkan dan menyimpan data keanggotaan sehingga tidak perlu lagi pencatatan dalam dokumen,</w:t>
-      </w:r>
-      <w:commentRangeEnd w:id="97"/>
+      <w:commentRangeEnd w:id="99"/>
       <w:r>
         <w:rPr>
           <w:rStyle w:val="CommentReference"/>
         </w:rPr>
-        <w:commentReference w:id="97"/>
-      </w:r>
-      <w:commentRangeEnd w:id="98"/>
+        <w:commentReference w:id="99"/>
+      </w:r>
+      <w:commentRangeEnd w:id="100"/>
       <w:r>
         <w:rPr>
           <w:rStyle w:val="CommentReference"/>
         </w:rPr>
-        <w:commentReference w:id="98"/>
-      </w:r>
+        <w:commentReference w:id="100"/>
+      </w:r>
+      <w:bookmarkStart w:id="101" w:name="_Toc83183042"/>
     </w:p>
     <w:p>
       <w:pPr>
@@ -15310,7 +15417,6 @@
           <w:bCs/>
         </w:rPr>
       </w:pPr>
-      <w:bookmarkStart w:id="99" w:name="_Toc83183042"/>
       <w:r>
         <w:rPr>
           <w:b/>
@@ -15318,7 +15424,7 @@
         </w:rPr>
         <w:t>Penentuan Product Backlog</w:t>
       </w:r>
-      <w:bookmarkEnd w:id="99"/>
+      <w:bookmarkEnd w:id="101"/>
       <w:r>
         <w:rPr>
           <w:b/>
@@ -15332,14 +15438,19 @@
         <w:ind w:left="1134" w:firstLine="360"/>
       </w:pPr>
       <w:r>
-        <w:t>Langkah pertama yang dilakukan dalam pengembangan sistem ini adalah menyusun product backlog. Product Backlog adalah daftar seluruh kebutuhan yang dibutuhkan untuk membuat sistem dan meningkatkan nilai produk.  Ada pula product backlog item yang dibuat dalam setiap sprint untuk membuat item kebutuhan menjadi lebih kecil, detail, dan lebih akurat. Berikut adalah daftar dari fitur-fitur yang akan dibangun sesuai dengan prioritas nya :</w:t>
-      </w:r>
+        <w:t xml:space="preserve">Langkah pertama yang dilakukan dalam pengembangan sistem ini adalah menyusun product backlog. Product Backlog adalah daftar seluruh kebutuhan yang dibutuhkan untuk membuat sistem dan meningkatkan nilai produk.  Ada pula product backlog item yang dibuat dalam setiap sprint untuk membuat item kebutuhan menjadi lebih kecil, detail, dan lebih akurat. Berikut adalah daftar dari fitur-fitur yang akan dibangun sesuai dengan prioritas </w:t>
+      </w:r>
+      <w:proofErr w:type="gramStart"/>
+      <w:r>
+        <w:t>nya :</w:t>
+      </w:r>
+      <w:proofErr w:type="gramEnd"/>
     </w:p>
     <w:p>
       <w:pPr>
         <w:pStyle w:val="Caption"/>
       </w:pPr>
-      <w:bookmarkStart w:id="100" w:name="_Toc83183260"/>
+      <w:bookmarkStart w:id="102" w:name="_Toc83183260"/>
       <w:r>
         <w:t xml:space="preserve">Table </w:t>
       </w:r>
@@ -15364,27 +15475,27 @@
       <w:r>
         <w:t xml:space="preserve"> </w:t>
       </w:r>
-      <w:commentRangeStart w:id="101"/>
-      <w:commentRangeStart w:id="102"/>
+      <w:commentRangeStart w:id="103"/>
+      <w:commentRangeStart w:id="104"/>
       <w:r>
         <w:t>List Product Backlog</w:t>
       </w:r>
-      <w:commentRangeEnd w:id="101"/>
+      <w:commentRangeEnd w:id="103"/>
       <w:r>
         <w:rPr>
           <w:rStyle w:val="CommentReference"/>
           <w:iCs w:val="0"/>
         </w:rPr>
-        <w:commentReference w:id="101"/>
-      </w:r>
-      <w:bookmarkEnd w:id="100"/>
-      <w:commentRangeEnd w:id="102"/>
+        <w:commentReference w:id="103"/>
+      </w:r>
+      <w:bookmarkEnd w:id="102"/>
+      <w:commentRangeEnd w:id="104"/>
       <w:r>
         <w:rPr>
           <w:rStyle w:val="CommentReference"/>
           <w:iCs w:val="0"/>
         </w:rPr>
-        <w:commentReference w:id="102"/>
+        <w:commentReference w:id="104"/>
       </w:r>
     </w:p>
     <w:tbl>
@@ -15477,7 +15588,7 @@
                 <w:szCs w:val="20"/>
               </w:rPr>
             </w:pPr>
-            <w:bookmarkStart w:id="103" w:name="_Hlk82812690"/>
+            <w:bookmarkStart w:id="105" w:name="_Hlk82812690"/>
             <w:r>
               <w:rPr>
                 <w:sz w:val="20"/>
@@ -15503,7 +15614,21 @@
                 <w:sz w:val="20"/>
                 <w:szCs w:val="20"/>
               </w:rPr>
-              <w:t>Melakukan analisis proses bisnis untuk kebutuhan sistem</w:t>
+              <w:t>Melakukan analisis</w:t>
+            </w:r>
+            <w:r>
+              <w:rPr>
+                <w:sz w:val="20"/>
+                <w:szCs w:val="20"/>
+              </w:rPr>
+              <w:t xml:space="preserve"> awal terhadap</w:t>
+            </w:r>
+            <w:r>
+              <w:rPr>
+                <w:sz w:val="20"/>
+                <w:szCs w:val="20"/>
+              </w:rPr>
+              <w:t xml:space="preserve"> proses bisnis untuk kebutuhan sistem</w:t>
             </w:r>
           </w:p>
         </w:tc>
@@ -15702,7 +15827,7 @@
                 <w:sz w:val="20"/>
                 <w:szCs w:val="20"/>
               </w:rPr>
-              <w:t>Membuat fitur profilling customer (Beta)</w:t>
+              <w:t xml:space="preserve">Membuat fitur profilling customer </w:t>
             </w:r>
           </w:p>
         </w:tc>
@@ -16002,7 +16127,7 @@
                 <w:sz w:val="20"/>
                 <w:szCs w:val="20"/>
               </w:rPr>
-              <w:t xml:space="preserve">PB09 </w:t>
+              <w:t>PB09</w:t>
             </w:r>
           </w:p>
         </w:tc>
@@ -16022,72 +16147,7 @@
                 <w:sz w:val="20"/>
                 <w:szCs w:val="20"/>
               </w:rPr>
-              <w:t>Melakukan User Acceptance Testing (UAT) TAHAP 1</w:t>
-            </w:r>
-          </w:p>
-        </w:tc>
-        <w:tc>
-          <w:tcPr>
-            <w:tcW w:w="1275" w:type="dxa"/>
-          </w:tcPr>
-          <w:p>
-            <w:pPr>
-              <w:jc w:val="center"/>
-              <w:rPr>
-                <w:sz w:val="20"/>
-                <w:szCs w:val="20"/>
-              </w:rPr>
-            </w:pPr>
-            <w:r>
-              <w:rPr>
-                <w:sz w:val="20"/>
-                <w:szCs w:val="20"/>
-              </w:rPr>
-              <w:t>1</w:t>
-            </w:r>
-          </w:p>
-        </w:tc>
-      </w:tr>
-      <w:bookmarkEnd w:id="103"/>
-      <w:tr>
-        <w:tc>
-          <w:tcPr>
-            <w:tcW w:w="1843" w:type="dxa"/>
-          </w:tcPr>
-          <w:p>
-            <w:pPr>
-              <w:jc w:val="center"/>
-              <w:rPr>
-                <w:sz w:val="20"/>
-                <w:szCs w:val="20"/>
-              </w:rPr>
-            </w:pPr>
-            <w:r>
-              <w:rPr>
-                <w:sz w:val="20"/>
-                <w:szCs w:val="20"/>
-              </w:rPr>
-              <w:t>PB10</w:t>
-            </w:r>
-          </w:p>
-        </w:tc>
-        <w:tc>
-          <w:tcPr>
-            <w:tcW w:w="3686" w:type="dxa"/>
-          </w:tcPr>
-          <w:p>
-            <w:pPr>
-              <w:rPr>
-                <w:sz w:val="20"/>
-                <w:szCs w:val="20"/>
-              </w:rPr>
-            </w:pPr>
-            <w:r>
-              <w:rPr>
-                <w:sz w:val="20"/>
-                <w:szCs w:val="20"/>
-              </w:rPr>
-              <w:t>RILIS SISTEM TAHAP 1</w:t>
+              <w:t>Membuat halaman kelola shop &amp; merch</w:t>
             </w:r>
           </w:p>
         </w:tc>
@@ -16131,14 +16191,7 @@
                 <w:sz w:val="20"/>
                 <w:szCs w:val="20"/>
               </w:rPr>
-              <w:t>PB0</w:t>
-            </w:r>
-            <w:r>
-              <w:rPr>
-                <w:sz w:val="20"/>
-                <w:szCs w:val="20"/>
-              </w:rPr>
-              <w:t>9</w:t>
+              <w:t>PB10</w:t>
             </w:r>
           </w:p>
         </w:tc>
@@ -16158,7 +16211,7 @@
                 <w:sz w:val="20"/>
                 <w:szCs w:val="20"/>
               </w:rPr>
-              <w:t xml:space="preserve">Melakukan rancangan sistem </w:t>
+              <w:t>Membuat halaman fitur Shop &amp; Merch untuk customer</w:t>
             </w:r>
           </w:p>
         </w:tc>
@@ -16179,7 +16232,7 @@
                 <w:sz w:val="20"/>
                 <w:szCs w:val="20"/>
               </w:rPr>
-              <w:t>2</w:t>
+              <w:t>1</w:t>
             </w:r>
           </w:p>
         </w:tc>
@@ -16209,7 +16262,14 @@
                 <w:sz w:val="20"/>
                 <w:szCs w:val="20"/>
               </w:rPr>
-              <w:t>10</w:t>
+              <w:t>11</w:t>
+            </w:r>
+            <w:r>
+              <w:rPr>
+                <w:sz w:val="20"/>
+                <w:szCs w:val="20"/>
+              </w:rPr>
+              <w:t xml:space="preserve"> </w:t>
             </w:r>
           </w:p>
         </w:tc>
@@ -16229,7 +16289,7 @@
                 <w:sz w:val="20"/>
                 <w:szCs w:val="20"/>
               </w:rPr>
-              <w:t xml:space="preserve">Membuat dokumen perancangan sistem </w:t>
+              <w:t>Melakukan User Acceptance Testing (UAT) TAHAP 1</w:t>
             </w:r>
           </w:p>
         </w:tc>
@@ -16250,7 +16310,80 @@
                 <w:sz w:val="20"/>
                 <w:szCs w:val="20"/>
               </w:rPr>
+              <w:t>1</w:t>
+            </w:r>
+          </w:p>
+        </w:tc>
+      </w:tr>
+      <w:bookmarkEnd w:id="105"/>
+      <w:tr>
+        <w:tc>
+          <w:tcPr>
+            <w:tcW w:w="1843" w:type="dxa"/>
+          </w:tcPr>
+          <w:p>
+            <w:pPr>
+              <w:jc w:val="center"/>
+              <w:rPr>
+                <w:sz w:val="20"/>
+                <w:szCs w:val="20"/>
+              </w:rPr>
+            </w:pPr>
+            <w:r>
+              <w:rPr>
+                <w:sz w:val="20"/>
+                <w:szCs w:val="20"/>
+              </w:rPr>
+              <w:lastRenderedPageBreak/>
+              <w:t>PB1</w:t>
+            </w:r>
+            <w:r>
+              <w:rPr>
+                <w:sz w:val="20"/>
+                <w:szCs w:val="20"/>
+              </w:rPr>
               <w:t>2</w:t>
+            </w:r>
+          </w:p>
+        </w:tc>
+        <w:tc>
+          <w:tcPr>
+            <w:tcW w:w="3686" w:type="dxa"/>
+          </w:tcPr>
+          <w:p>
+            <w:pPr>
+              <w:rPr>
+                <w:sz w:val="20"/>
+                <w:szCs w:val="20"/>
+              </w:rPr>
+            </w:pPr>
+            <w:r>
+              <w:rPr>
+                <w:sz w:val="20"/>
+                <w:szCs w:val="20"/>
+              </w:rPr>
+              <w:t>RILIS SISTEM TAHAP 1</w:t>
+            </w:r>
+          </w:p>
+        </w:tc>
+        <w:tc>
+          <w:tcPr>
+            <w:tcW w:w="1275" w:type="dxa"/>
+          </w:tcPr>
+          <w:p>
+            <w:pPr>
+              <w:jc w:val="center"/>
+              <w:rPr>
+                <w:sz w:val="20"/>
+                <w:szCs w:val="20"/>
+              </w:rPr>
+            </w:pPr>
+            <w:r>
+              <w:rPr>
+                <w:sz w:val="20"/>
+                <w:szCs w:val="20"/>
+              </w:rPr>
+              <w:t>1</w:t>
             </w:r>
           </w:p>
         </w:tc>
@@ -16273,7 +16406,6 @@
                 <w:sz w:val="20"/>
                 <w:szCs w:val="20"/>
               </w:rPr>
-              <w:lastRenderedPageBreak/>
               <w:t>PB</w:t>
             </w:r>
             <w:r>
@@ -16281,7 +16413,7 @@
                 <w:sz w:val="20"/>
                 <w:szCs w:val="20"/>
               </w:rPr>
-              <w:t>11</w:t>
+              <w:t>13</w:t>
             </w:r>
           </w:p>
         </w:tc>
@@ -16301,7 +16433,7 @@
                 <w:sz w:val="20"/>
                 <w:szCs w:val="20"/>
               </w:rPr>
-              <w:t>Membuat halaman fitur login admin</w:t>
+              <w:t xml:space="preserve">Melakukan rancangan sistem </w:t>
             </w:r>
           </w:p>
         </w:tc>
@@ -16345,7 +16477,21 @@
                 <w:sz w:val="20"/>
                 <w:szCs w:val="20"/>
               </w:rPr>
-              <w:t xml:space="preserve">PB12 </w:t>
+              <w:t>PB</w:t>
+            </w:r>
+            <w:r>
+              <w:rPr>
+                <w:sz w:val="20"/>
+                <w:szCs w:val="20"/>
+              </w:rPr>
+              <w:t>1</w:t>
+            </w:r>
+            <w:r>
+              <w:rPr>
+                <w:sz w:val="20"/>
+                <w:szCs w:val="20"/>
+              </w:rPr>
+              <w:t>4</w:t>
             </w:r>
           </w:p>
         </w:tc>
@@ -16365,7 +16511,7 @@
                 <w:sz w:val="20"/>
                 <w:szCs w:val="20"/>
               </w:rPr>
-              <w:t xml:space="preserve">Membuat halaman kelola admin </w:t>
+              <w:t xml:space="preserve">Membuat dokumen perancangan sistem </w:t>
             </w:r>
           </w:p>
         </w:tc>
@@ -16409,7 +16555,21 @@
                 <w:sz w:val="20"/>
                 <w:szCs w:val="20"/>
               </w:rPr>
-              <w:t xml:space="preserve">PB13 </w:t>
+              <w:t>PB</w:t>
+            </w:r>
+            <w:r>
+              <w:rPr>
+                <w:sz w:val="20"/>
+                <w:szCs w:val="20"/>
+              </w:rPr>
+              <w:t>1</w:t>
+            </w:r>
+            <w:r>
+              <w:rPr>
+                <w:sz w:val="20"/>
+                <w:szCs w:val="20"/>
+              </w:rPr>
+              <w:t>5</w:t>
             </w:r>
           </w:p>
         </w:tc>
@@ -16429,7 +16589,7 @@
                 <w:sz w:val="20"/>
                 <w:szCs w:val="20"/>
               </w:rPr>
-              <w:t xml:space="preserve">Membuat halaman kelola artikel </w:t>
+              <w:t>Membuat halaman fitur login admin</w:t>
             </w:r>
           </w:p>
         </w:tc>
@@ -16473,7 +16633,21 @@
                 <w:sz w:val="20"/>
                 <w:szCs w:val="20"/>
               </w:rPr>
-              <w:t>PB14</w:t>
+              <w:t>PB1</w:t>
+            </w:r>
+            <w:r>
+              <w:rPr>
+                <w:sz w:val="20"/>
+                <w:szCs w:val="20"/>
+              </w:rPr>
+              <w:t>6</w:t>
+            </w:r>
+            <w:r>
+              <w:rPr>
+                <w:sz w:val="20"/>
+                <w:szCs w:val="20"/>
+              </w:rPr>
+              <w:t xml:space="preserve"> </w:t>
             </w:r>
           </w:p>
         </w:tc>
@@ -16493,7 +16667,7 @@
                 <w:sz w:val="20"/>
                 <w:szCs w:val="20"/>
               </w:rPr>
-              <w:t>Membuat halaman kelola discord channel</w:t>
+              <w:t xml:space="preserve">Membuat halaman kelola admin </w:t>
             </w:r>
           </w:p>
         </w:tc>
@@ -16537,7 +16711,21 @@
                 <w:sz w:val="20"/>
                 <w:szCs w:val="20"/>
               </w:rPr>
-              <w:t>PB15</w:t>
+              <w:t>PB1</w:t>
+            </w:r>
+            <w:r>
+              <w:rPr>
+                <w:sz w:val="20"/>
+                <w:szCs w:val="20"/>
+              </w:rPr>
+              <w:t>7</w:t>
+            </w:r>
+            <w:r>
+              <w:rPr>
+                <w:sz w:val="20"/>
+                <w:szCs w:val="20"/>
+              </w:rPr>
+              <w:t xml:space="preserve"> </w:t>
             </w:r>
           </w:p>
         </w:tc>
@@ -16557,7 +16745,7 @@
                 <w:sz w:val="20"/>
                 <w:szCs w:val="20"/>
               </w:rPr>
-              <w:t xml:space="preserve">Membuat halaman kelola landing page Deera NFT </w:t>
+              <w:t xml:space="preserve">Membuat halaman kelola artikel </w:t>
             </w:r>
           </w:p>
         </w:tc>
@@ -16601,7 +16789,14 @@
                 <w:sz w:val="20"/>
                 <w:szCs w:val="20"/>
               </w:rPr>
-              <w:t>PB16</w:t>
+              <w:t>PB1</w:t>
+            </w:r>
+            <w:r>
+              <w:rPr>
+                <w:sz w:val="20"/>
+                <w:szCs w:val="20"/>
+              </w:rPr>
+              <w:t>8</w:t>
             </w:r>
           </w:p>
         </w:tc>
@@ -16621,7 +16816,7 @@
                 <w:sz w:val="20"/>
                 <w:szCs w:val="20"/>
               </w:rPr>
-              <w:t>Membuat halaman kelola contact</w:t>
+              <w:t>Membuat halaman kelola discord channel</w:t>
             </w:r>
           </w:p>
         </w:tc>
@@ -16665,7 +16860,14 @@
                 <w:sz w:val="20"/>
                 <w:szCs w:val="20"/>
               </w:rPr>
-              <w:t xml:space="preserve">PB17 </w:t>
+              <w:t>PB1</w:t>
+            </w:r>
+            <w:r>
+              <w:rPr>
+                <w:sz w:val="20"/>
+                <w:szCs w:val="20"/>
+              </w:rPr>
+              <w:t>9</w:t>
             </w:r>
           </w:p>
         </w:tc>
@@ -16685,7 +16887,7 @@
                 <w:sz w:val="20"/>
                 <w:szCs w:val="20"/>
               </w:rPr>
-              <w:t xml:space="preserve">Membuat halaman kelola shop &amp; merch </w:t>
+              <w:t xml:space="preserve">Membuat halaman kelola landing page Deera NFT </w:t>
             </w:r>
           </w:p>
         </w:tc>
@@ -16729,7 +16931,14 @@
                 <w:sz w:val="20"/>
                 <w:szCs w:val="20"/>
               </w:rPr>
-              <w:t>PB18</w:t>
+              <w:t>PB</w:t>
+            </w:r>
+            <w:r>
+              <w:rPr>
+                <w:sz w:val="20"/>
+                <w:szCs w:val="20"/>
+              </w:rPr>
+              <w:t>20</w:t>
             </w:r>
           </w:p>
         </w:tc>
@@ -16749,7 +16958,7 @@
                 <w:sz w:val="20"/>
                 <w:szCs w:val="20"/>
               </w:rPr>
-              <w:t>Melakukan User Acceptance Testing (UAT) TAHAP 2</w:t>
+              <w:t>Membuat halaman kelola contact</w:t>
             </w:r>
           </w:p>
         </w:tc>
@@ -16793,7 +17002,14 @@
                 <w:sz w:val="20"/>
                 <w:szCs w:val="20"/>
               </w:rPr>
-              <w:t>PB19</w:t>
+              <w:t>PB</w:t>
+            </w:r>
+            <w:r>
+              <w:rPr>
+                <w:sz w:val="20"/>
+                <w:szCs w:val="20"/>
+              </w:rPr>
+              <w:t>21</w:t>
             </w:r>
           </w:p>
         </w:tc>
@@ -16813,7 +17029,7 @@
                 <w:sz w:val="20"/>
                 <w:szCs w:val="20"/>
               </w:rPr>
-              <w:t>RILIS SISTEM TAHAP 2</w:t>
+              <w:t>Melakukan User Acceptance Testing (UAT) TAHAP 2</w:t>
             </w:r>
           </w:p>
         </w:tc>
@@ -16864,7 +17080,7 @@
                 <w:sz w:val="20"/>
                 <w:szCs w:val="20"/>
               </w:rPr>
-              <w:t>20</w:t>
+              <w:t>22</w:t>
             </w:r>
           </w:p>
         </w:tc>
@@ -16884,7 +17100,7 @@
                 <w:sz w:val="20"/>
                 <w:szCs w:val="20"/>
               </w:rPr>
-              <w:t xml:space="preserve">Membuat fitur mailing list </w:t>
+              <w:t>RILIS SISTEM TAHAP 2</w:t>
             </w:r>
           </w:p>
         </w:tc>
@@ -16905,7 +17121,7 @@
                 <w:sz w:val="20"/>
                 <w:szCs w:val="20"/>
               </w:rPr>
-              <w:t>3</w:t>
+              <w:t>2</w:t>
             </w:r>
           </w:p>
         </w:tc>
@@ -16928,14 +17144,21 @@
                 <w:sz w:val="20"/>
                 <w:szCs w:val="20"/>
               </w:rPr>
-              <w:t>P</w:t>
+              <w:t>PB</w:t>
             </w:r>
             <w:r>
               <w:rPr>
                 <w:sz w:val="20"/>
                 <w:szCs w:val="20"/>
               </w:rPr>
-              <w:t>B21</w:t>
+              <w:t>2</w:t>
+            </w:r>
+            <w:r>
+              <w:rPr>
+                <w:sz w:val="20"/>
+                <w:szCs w:val="20"/>
+              </w:rPr>
+              <w:t>3</w:t>
             </w:r>
           </w:p>
         </w:tc>
@@ -16955,14 +17178,7 @@
                 <w:sz w:val="20"/>
                 <w:szCs w:val="20"/>
               </w:rPr>
-              <w:t xml:space="preserve">Membuat halaman fitur </w:t>
-            </w:r>
-            <w:r>
-              <w:rPr>
-                <w:sz w:val="20"/>
-                <w:szCs w:val="20"/>
-              </w:rPr>
-              <w:t xml:space="preserve">Shop &amp; Merch untuk customer </w:t>
+              <w:t xml:space="preserve">Membuat fitur mailing list </w:t>
             </w:r>
           </w:p>
         </w:tc>
@@ -17013,7 +17229,14 @@
                 <w:sz w:val="20"/>
                 <w:szCs w:val="20"/>
               </w:rPr>
-              <w:t>22</w:t>
+              <w:t>2</w:t>
+            </w:r>
+            <w:r>
+              <w:rPr>
+                <w:sz w:val="20"/>
+                <w:szCs w:val="20"/>
+              </w:rPr>
+              <w:t>4</w:t>
             </w:r>
           </w:p>
         </w:tc>
@@ -17086,7 +17309,14 @@
                 <w:sz w:val="20"/>
                 <w:szCs w:val="20"/>
               </w:rPr>
-              <w:t>23</w:t>
+              <w:t>2</w:t>
+            </w:r>
+            <w:r>
+              <w:rPr>
+                <w:sz w:val="20"/>
+                <w:szCs w:val="20"/>
+              </w:rPr>
+              <w:t>5</w:t>
             </w:r>
           </w:p>
         </w:tc>
@@ -17164,7 +17394,14 @@
                 <w:sz w:val="20"/>
                 <w:szCs w:val="20"/>
               </w:rPr>
-              <w:t>24</w:t>
+              <w:t>2</w:t>
+            </w:r>
+            <w:r>
+              <w:rPr>
+                <w:sz w:val="20"/>
+                <w:szCs w:val="20"/>
+              </w:rPr>
+              <w:t>6</w:t>
             </w:r>
           </w:p>
         </w:tc>
@@ -17235,7 +17472,14 @@
                 <w:sz w:val="20"/>
                 <w:szCs w:val="20"/>
               </w:rPr>
-              <w:t>25</w:t>
+              <w:t>2</w:t>
+            </w:r>
+            <w:r>
+              <w:rPr>
+                <w:sz w:val="20"/>
+                <w:szCs w:val="20"/>
+              </w:rPr>
+              <w:t>7</w:t>
             </w:r>
           </w:p>
         </w:tc>
@@ -17306,7 +17550,14 @@
                 <w:sz w:val="20"/>
                 <w:szCs w:val="20"/>
               </w:rPr>
-              <w:t>25</w:t>
+              <w:t>2</w:t>
+            </w:r>
+            <w:r>
+              <w:rPr>
+                <w:sz w:val="20"/>
+                <w:szCs w:val="20"/>
+              </w:rPr>
+              <w:t>8</w:t>
             </w:r>
           </w:p>
         </w:tc>
@@ -17375,7 +17626,7 @@
           <w:bCs/>
         </w:rPr>
       </w:pPr>
-      <w:bookmarkStart w:id="104" w:name="_Toc83183043"/>
+      <w:bookmarkStart w:id="106" w:name="_Toc83183043"/>
       <w:r>
         <w:rPr>
           <w:b/>
@@ -17383,7 +17634,7 @@
         </w:rPr>
         <w:t>Penentuan Definition of Done</w:t>
       </w:r>
-      <w:bookmarkEnd w:id="104"/>
+      <w:bookmarkEnd w:id="106"/>
     </w:p>
     <w:p>
       <w:pPr>
@@ -17400,15 +17651,20 @@
         <w:t xml:space="preserve">Berikut ini tabel dari penentuan Definition </w:t>
       </w:r>
       <w:r>
-        <w:t>of Done :</w:t>
-      </w:r>
+        <w:t xml:space="preserve">of </w:t>
+      </w:r>
+      <w:proofErr w:type="gramStart"/>
+      <w:r>
+        <w:t>Done :</w:t>
+      </w:r>
+      <w:proofErr w:type="gramEnd"/>
     </w:p>
     <w:p>
       <w:pPr>
         <w:pStyle w:val="Caption"/>
         <w:ind w:left="414" w:firstLine="720"/>
       </w:pPr>
-      <w:bookmarkStart w:id="105" w:name="_Toc83183261"/>
+      <w:bookmarkStart w:id="107" w:name="_Toc83183261"/>
       <w:r>
         <w:t xml:space="preserve">Table </w:t>
       </w:r>
@@ -17436,7 +17692,7 @@
       <w:r>
         <w:t>efinition of Done</w:t>
       </w:r>
-      <w:bookmarkEnd w:id="105"/>
+      <w:bookmarkEnd w:id="107"/>
     </w:p>
     <w:tbl>
       <w:tblPr>
@@ -17506,7 +17762,15 @@
               <w:ind w:left="0"/>
             </w:pPr>
             <w:r>
-              <w:t xml:space="preserve">RILIS TAHAP 1, dengan spesifikasi sebagai berikut : </w:t>
+              <w:t xml:space="preserve">RILIS TAHAP 1, dengan spesifikasi sebagai </w:t>
+            </w:r>
+            <w:proofErr w:type="gramStart"/>
+            <w:r>
+              <w:t>berikut :</w:t>
+            </w:r>
+            <w:proofErr w:type="gramEnd"/>
+            <w:r>
+              <w:t xml:space="preserve"> </w:t>
             </w:r>
           </w:p>
           <w:p>
@@ -17516,21 +17780,10 @@
                 <w:ilvl w:val="0"/>
                 <w:numId w:val="29"/>
               </w:numPr>
+              <w:jc w:val="left"/>
             </w:pPr>
             <w:r>
-              <w:t>C</w:t>
-            </w:r>
-            <w:r>
-              <w:t>ustomer</w:t>
-            </w:r>
-            <w:r>
-              <w:t xml:space="preserve"> dapat</w:t>
-            </w:r>
-            <w:r>
-              <w:t xml:space="preserve"> melakukan</w:t>
-            </w:r>
-            <w:r>
-              <w:t xml:space="preserve"> login</w:t>
+              <w:t>Hasil analisa awal terhadap proses bisnis untuk kebutuhan sistem telah terselesaikan</w:t>
             </w:r>
           </w:p>
           <w:p>
@@ -17540,6 +17793,7 @@
                 <w:ilvl w:val="0"/>
                 <w:numId w:val="29"/>
               </w:numPr>
+              <w:jc w:val="left"/>
             </w:pPr>
             <w:r>
               <w:t>C</w:t>
@@ -17548,7 +17802,13 @@
               <w:t>ustomer</w:t>
             </w:r>
             <w:r>
-              <w:t xml:space="preserve"> dapat melakukan registrasi</w:t>
+              <w:t xml:space="preserve"> dapat</w:t>
+            </w:r>
+            <w:r>
+              <w:t xml:space="preserve"> melakukan</w:t>
+            </w:r>
+            <w:r>
+              <w:t xml:space="preserve"> login</w:t>
             </w:r>
           </w:p>
           <w:p>
@@ -17558,15 +17818,17 @@
                 <w:ilvl w:val="0"/>
                 <w:numId w:val="29"/>
               </w:numPr>
+              <w:jc w:val="left"/>
             </w:pPr>
             <w:r>
+              <w:lastRenderedPageBreak/>
               <w:t>C</w:t>
             </w:r>
             <w:r>
-              <w:t xml:space="preserve">ustomer </w:t>
-            </w:r>
-            <w:r>
-              <w:t>dapat melakukan profilling</w:t>
+              <w:t>ustomer</w:t>
+            </w:r>
+            <w:r>
+              <w:t xml:space="preserve"> dapat melakukan registrasi</w:t>
             </w:r>
           </w:p>
           <w:p>
@@ -17576,13 +17838,16 @@
                 <w:ilvl w:val="0"/>
                 <w:numId w:val="29"/>
               </w:numPr>
+              <w:jc w:val="left"/>
             </w:pPr>
             <w:r>
-              <w:lastRenderedPageBreak/>
-              <w:t>Customer dapat meliha a</w:t>
-            </w:r>
-            <w:r>
-              <w:t xml:space="preserve">rtikel atau blog </w:t>
+              <w:t>C</w:t>
+            </w:r>
+            <w:r>
+              <w:t xml:space="preserve">ustomer </w:t>
+            </w:r>
+            <w:r>
+              <w:t>dapat melakukan profilling</w:t>
             </w:r>
           </w:p>
           <w:p>
@@ -17592,12 +17857,13 @@
                 <w:ilvl w:val="0"/>
                 <w:numId w:val="29"/>
               </w:numPr>
+              <w:jc w:val="left"/>
             </w:pPr>
             <w:r>
-              <w:t>Telah dibuat</w:t>
-            </w:r>
-            <w:r>
-              <w:t xml:space="preserve"> landing page Deera NFT</w:t>
+              <w:t>Customer dapat meliha a</w:t>
+            </w:r>
+            <w:r>
+              <w:t xml:space="preserve">rtikel atau blog </w:t>
             </w:r>
           </w:p>
           <w:p>
@@ -17607,12 +17873,13 @@
                 <w:ilvl w:val="0"/>
                 <w:numId w:val="29"/>
               </w:numPr>
+              <w:jc w:val="left"/>
             </w:pPr>
             <w:r>
-              <w:t xml:space="preserve">Telah dibuat halaman </w:t>
-            </w:r>
-            <w:r>
-              <w:t xml:space="preserve">contact </w:t>
+              <w:t>Telah dibuat</w:t>
+            </w:r>
+            <w:r>
+              <w:t xml:space="preserve"> landing page Deera NFT</w:t>
             </w:r>
           </w:p>
           <w:p>
@@ -17622,15 +17889,13 @@
                 <w:ilvl w:val="0"/>
                 <w:numId w:val="29"/>
               </w:numPr>
+              <w:jc w:val="left"/>
             </w:pPr>
             <w:r>
-              <w:t xml:space="preserve">Telah dibuat link channel discord IDNFT pada </w:t>
-            </w:r>
-            <w:r>
-              <w:t>navbar</w:t>
-            </w:r>
-            <w:r>
-              <w:t>.</w:t>
+              <w:t xml:space="preserve">Telah dibuat halaman </w:t>
+            </w:r>
+            <w:r>
+              <w:t xml:space="preserve">contact </w:t>
             </w:r>
           </w:p>
           <w:p>
@@ -17640,6 +17905,52 @@
                 <w:ilvl w:val="0"/>
                 <w:numId w:val="29"/>
               </w:numPr>
+              <w:jc w:val="left"/>
+            </w:pPr>
+            <w:r>
+              <w:t xml:space="preserve">Telah dibuat link channel discord IDNFT pada </w:t>
+            </w:r>
+            <w:r>
+              <w:t>navbar</w:t>
+            </w:r>
+            <w:r>
+              <w:t>.</w:t>
+            </w:r>
+          </w:p>
+          <w:p>
+            <w:pPr>
+              <w:pStyle w:val="ListParagraph"/>
+              <w:numPr>
+                <w:ilvl w:val="0"/>
+                <w:numId w:val="29"/>
+              </w:numPr>
+              <w:jc w:val="left"/>
+            </w:pPr>
+            <w:r>
+              <w:t>Admin dapat melakukan pengelolaan shop&amp;merch.</w:t>
+            </w:r>
+          </w:p>
+          <w:p>
+            <w:pPr>
+              <w:pStyle w:val="ListParagraph"/>
+              <w:numPr>
+                <w:ilvl w:val="0"/>
+                <w:numId w:val="29"/>
+              </w:numPr>
+              <w:jc w:val="left"/>
+            </w:pPr>
+            <w:r>
+              <w:t>Customer dapat menggunakan fitur Shop &amp; Merch.</w:t>
+            </w:r>
+          </w:p>
+          <w:p>
+            <w:pPr>
+              <w:pStyle w:val="ListParagraph"/>
+              <w:numPr>
+                <w:ilvl w:val="0"/>
+                <w:numId w:val="29"/>
+              </w:numPr>
+              <w:jc w:val="left"/>
             </w:pPr>
             <w:r>
               <w:t xml:space="preserve">Telah dilakukannya </w:t>
@@ -17677,8 +17988,13 @@
               <w:ind w:left="0"/>
             </w:pPr>
             <w:r>
-              <w:t>RILIS TAHAP 2, dengan spesifikasi sebagai berikut :</w:t>
-            </w:r>
+              <w:t xml:space="preserve">RILIS TAHAP 2, dengan spesifikasi sebagai </w:t>
+            </w:r>
+            <w:proofErr w:type="gramStart"/>
+            <w:r>
+              <w:t>berikut :</w:t>
+            </w:r>
+            <w:proofErr w:type="gramEnd"/>
           </w:p>
           <w:p>
             <w:pPr>
@@ -17688,6 +18004,7 @@
                 <w:numId w:val="30"/>
               </w:numPr>
               <w:ind w:left="463" w:hanging="27"/>
+              <w:jc w:val="left"/>
             </w:pPr>
             <w:r>
               <w:t>Admin dapat melakukan login</w:t>
@@ -17701,6 +18018,7 @@
                 <w:numId w:val="30"/>
               </w:numPr>
               <w:ind w:left="463" w:hanging="27"/>
+              <w:jc w:val="left"/>
             </w:pPr>
             <w:r>
               <w:t>Admin dapat melakukan pengelolaan data admin.</w:t>
@@ -17714,6 +18032,7 @@
                 <w:numId w:val="30"/>
               </w:numPr>
               <w:ind w:left="463" w:hanging="27"/>
+              <w:jc w:val="left"/>
             </w:pPr>
             <w:r>
               <w:t xml:space="preserve">Admin dapat melakukan pengelolaan artikel. </w:t>
@@ -17727,6 +18046,7 @@
                 <w:numId w:val="30"/>
               </w:numPr>
               <w:ind w:left="463" w:hanging="27"/>
+              <w:jc w:val="left"/>
             </w:pPr>
             <w:r>
               <w:t>Admin dapat melakukan pengelolaan link channel discord.</w:t>
@@ -17740,6 +18060,7 @@
                 <w:numId w:val="30"/>
               </w:numPr>
               <w:ind w:left="463" w:hanging="27"/>
+              <w:jc w:val="left"/>
             </w:pPr>
             <w:r>
               <w:t xml:space="preserve">Admin dapat melakukan pengelolaan landing page Derra NFT. </w:t>
@@ -17753,6 +18074,7 @@
                 <w:numId w:val="30"/>
               </w:numPr>
               <w:ind w:left="463" w:hanging="27"/>
+              <w:jc w:val="left"/>
             </w:pPr>
             <w:r>
               <w:t>Admin dapat melakukan pengelolaan contact.</w:t>
@@ -17766,19 +18088,7 @@
                 <w:numId w:val="30"/>
               </w:numPr>
               <w:ind w:left="463" w:hanging="27"/>
-            </w:pPr>
-            <w:r>
-              <w:t>Admin dapat melakukan pengelolaan shop&amp;merch.</w:t>
-            </w:r>
-          </w:p>
-          <w:p>
-            <w:pPr>
-              <w:pStyle w:val="ListParagraph"/>
-              <w:numPr>
-                <w:ilvl w:val="0"/>
-                <w:numId w:val="30"/>
-              </w:numPr>
-              <w:ind w:left="463" w:hanging="27"/>
+              <w:jc w:val="left"/>
             </w:pPr>
             <w:r>
               <w:t>Telah dilakukannya User Acceptance Testing (UAT) TAHAP 2.</w:t>
@@ -17812,8 +18122,13 @@
               <w:ind w:left="0"/>
             </w:pPr>
             <w:r>
-              <w:t>RILIS FINAL, dengan spesifikasi sebagai berikut :</w:t>
-            </w:r>
+              <w:t xml:space="preserve">RILIS FINAL, dengan spesifikasi sebagai </w:t>
+            </w:r>
+            <w:proofErr w:type="gramStart"/>
+            <w:r>
+              <w:t>berikut :</w:t>
+            </w:r>
+            <w:proofErr w:type="gramEnd"/>
           </w:p>
           <w:p>
             <w:pPr>
@@ -17823,12 +18138,39 @@
                 <w:numId w:val="31"/>
               </w:numPr>
               <w:ind w:left="-246" w:firstLine="693"/>
+              <w:jc w:val="left"/>
             </w:pPr>
             <w:r>
               <w:t xml:space="preserve">Telah dibuatnya </w:t>
             </w:r>
             <w:r>
-              <w:t xml:space="preserve">fitur mailing list </w:t>
+              <w:t>fitur mailing list</w:t>
+            </w:r>
+          </w:p>
+          <w:p>
+            <w:pPr>
+              <w:pStyle w:val="ListParagraph"/>
+              <w:numPr>
+                <w:ilvl w:val="0"/>
+                <w:numId w:val="31"/>
+              </w:numPr>
+              <w:ind w:left="457" w:firstLine="0"/>
+              <w:jc w:val="left"/>
+            </w:pPr>
+            <w:r>
+              <w:t xml:space="preserve">Telah dibuatnya </w:t>
+            </w:r>
+            <w:r>
+              <w:t xml:space="preserve">fitur upload </w:t>
+            </w:r>
+            <w:r>
+              <w:t xml:space="preserve">pada bagian </w:t>
+            </w:r>
+            <w:r>
+              <w:t>p</w:t>
+            </w:r>
+            <w:r>
+              <w:t>rofile</w:t>
             </w:r>
           </w:p>
           <w:p>
@@ -17839,9 +18181,14 @@
                 <w:numId w:val="31"/>
               </w:numPr>
               <w:ind w:left="463" w:firstLine="0"/>
+              <w:jc w:val="left"/>
             </w:pPr>
             <w:r>
-              <w:t>Customer dapat menggunakan fitur Shop &amp; Merch.</w:t>
+              <w:lastRenderedPageBreak/>
+              <w:t xml:space="preserve">Telah dilakukannya </w:t>
+            </w:r>
+            <w:r>
+              <w:t>User Acceptance Testing (UAT) FINAL</w:t>
             </w:r>
           </w:p>
           <w:p>
@@ -17852,50 +18199,13 @@
                 <w:numId w:val="31"/>
               </w:numPr>
               <w:ind w:left="-246" w:firstLine="693"/>
+              <w:jc w:val="left"/>
             </w:pPr>
             <w:r>
               <w:t xml:space="preserve">Telah dibuatnya </w:t>
             </w:r>
             <w:r>
-              <w:t xml:space="preserve">fitur upload </w:t>
-            </w:r>
-            <w:r>
-              <w:t xml:space="preserve">pada bagian </w:t>
-            </w:r>
-            <w:r>
-              <w:t>profile</w:t>
-            </w:r>
-          </w:p>
-          <w:p>
-            <w:pPr>
-              <w:pStyle w:val="ListParagraph"/>
-              <w:numPr>
-                <w:ilvl w:val="0"/>
-                <w:numId w:val="31"/>
-              </w:numPr>
-              <w:ind w:left="463" w:firstLine="0"/>
-            </w:pPr>
-            <w:r>
-              <w:t xml:space="preserve">Telah dilakukannya </w:t>
-            </w:r>
-            <w:r>
-              <w:t>User Acceptance Testing (UAT) FINAL</w:t>
-            </w:r>
-          </w:p>
-          <w:p>
-            <w:pPr>
-              <w:pStyle w:val="ListParagraph"/>
-              <w:numPr>
-                <w:ilvl w:val="0"/>
-                <w:numId w:val="31"/>
-              </w:numPr>
-              <w:ind w:left="-246" w:firstLine="693"/>
-            </w:pPr>
-            <w:r>
-              <w:t xml:space="preserve">Telah dibuatnya </w:t>
-            </w:r>
-            <w:r>
-              <w:t xml:space="preserve">dokumen user manual </w:t>
+              <w:t>dokumen user manual</w:t>
             </w:r>
           </w:p>
           <w:p>
@@ -17906,9 +18216,9 @@
                 <w:numId w:val="31"/>
               </w:numPr>
               <w:ind w:left="455" w:firstLine="0"/>
+              <w:jc w:val="left"/>
             </w:pPr>
             <w:r>
-              <w:lastRenderedPageBreak/>
               <w:t>Telah dilakukannya p</w:t>
             </w:r>
             <w:r>
@@ -17943,7 +18253,7 @@
           <w:bCs/>
         </w:rPr>
       </w:pPr>
-      <w:bookmarkStart w:id="106" w:name="_Toc83183044"/>
+      <w:bookmarkStart w:id="108" w:name="_Toc83183044"/>
       <w:r>
         <w:rPr>
           <w:b/>
@@ -17951,7 +18261,7 @@
         </w:rPr>
         <w:t>User Acceptance Test</w:t>
       </w:r>
-      <w:bookmarkEnd w:id="106"/>
+      <w:bookmarkEnd w:id="108"/>
       <w:r>
         <w:rPr>
           <w:b/>
@@ -18042,14 +18352,28 @@
         <w:rPr>
           <w:lang w:val="en-ID"/>
         </w:rPr>
-        <w:t xml:space="preserve"> Hal ini dilakukan untuk dapat mengetahui seberapa besar tingkat penerimaan pengguna terhadap sistem yang telah dibuat. Berikut ini merupakan skenario pertanyaan yang akan diajukan dalam implementasi pengujian User Acceptance Test : </w:t>
+        <w:t xml:space="preserve"> Hal ini dilakukan untuk dapat mengetahui seberapa besar tingkat penerimaan pengguna terhadap sistem yang telah dibuat. Berikut ini merupakan skenario pertanyaan yang akan diajukan dalam implementasi pengujian User Acceptance </w:t>
+      </w:r>
+      <w:proofErr w:type="gramStart"/>
+      <w:r>
+        <w:rPr>
+          <w:lang w:val="en-ID"/>
+        </w:rPr>
+        <w:t>Test :</w:t>
+      </w:r>
+      <w:proofErr w:type="gramEnd"/>
+      <w:r>
+        <w:rPr>
+          <w:lang w:val="en-ID"/>
+        </w:rPr>
+        <w:t xml:space="preserve"> </w:t>
       </w:r>
     </w:p>
     <w:p>
       <w:pPr>
         <w:pStyle w:val="Caption"/>
       </w:pPr>
-      <w:bookmarkStart w:id="107" w:name="_Toc83183262"/>
+      <w:bookmarkStart w:id="109" w:name="_Toc83183262"/>
       <w:r>
         <w:t xml:space="preserve">Table </w:t>
       </w:r>
@@ -18077,7 +18401,7 @@
       <w:r>
         <w:t>List Pertanyaan UAT</w:t>
       </w:r>
-      <w:bookmarkEnd w:id="107"/>
+      <w:bookmarkEnd w:id="109"/>
     </w:p>
     <w:tbl>
       <w:tblPr>
@@ -18342,27 +18666,27 @@
               <w:pStyle w:val="ListParagraph"/>
               <w:ind w:left="0"/>
             </w:pPr>
-            <w:commentRangeStart w:id="108"/>
-            <w:commentRangeStart w:id="109"/>
+            <w:commentRangeStart w:id="110"/>
+            <w:commentRangeStart w:id="111"/>
             <w:r>
               <w:t xml:space="preserve">Menurut anda, </w:t>
             </w:r>
             <w:r>
               <w:t>apakah website IDNFT ini menampilkan informasi yang cukup mengenai edukasi seni ?</w:t>
             </w:r>
-            <w:commentRangeEnd w:id="108"/>
+            <w:commentRangeEnd w:id="110"/>
             <w:r>
               <w:rPr>
                 <w:rStyle w:val="CommentReference"/>
               </w:rPr>
-              <w:commentReference w:id="108"/>
-            </w:r>
-            <w:commentRangeEnd w:id="109"/>
+              <w:commentReference w:id="110"/>
+            </w:r>
+            <w:commentRangeEnd w:id="111"/>
             <w:r>
               <w:rPr>
                 <w:rStyle w:val="CommentReference"/>
               </w:rPr>
-              <w:commentReference w:id="109"/>
+              <w:commentReference w:id="111"/>
             </w:r>
           </w:p>
         </w:tc>
@@ -18410,6 +18734,7 @@
               <w:jc w:val="center"/>
             </w:pPr>
             <w:r>
+              <w:lastRenderedPageBreak/>
               <w:t>9</w:t>
             </w:r>
           </w:p>
@@ -18481,7 +18806,6 @@
               <w:jc w:val="center"/>
             </w:pPr>
             <w:r>
-              <w:lastRenderedPageBreak/>
               <w:t>11</w:t>
             </w:r>
           </w:p>
@@ -18648,7 +18972,7 @@
           <w:bCs/>
         </w:rPr>
       </w:pPr>
-      <w:bookmarkStart w:id="110" w:name="_Toc83183045"/>
+      <w:bookmarkStart w:id="112" w:name="_Toc83183045"/>
       <w:r>
         <w:rPr>
           <w:b/>
@@ -18656,7 +18980,7 @@
         </w:rPr>
         <w:t>Pelatihan</w:t>
       </w:r>
-      <w:bookmarkEnd w:id="110"/>
+      <w:bookmarkEnd w:id="112"/>
       <w:r>
         <w:rPr>
           <w:b/>
@@ -18679,7 +19003,7 @@
           <w:bCs/>
         </w:rPr>
       </w:pPr>
-      <w:bookmarkStart w:id="111" w:name="_Toc83183046"/>
+      <w:bookmarkStart w:id="113" w:name="_Toc83183046"/>
       <w:r>
         <w:rPr>
           <w:b/>
@@ -18687,7 +19011,7 @@
         </w:rPr>
         <w:t>Go – Live</w:t>
       </w:r>
-      <w:bookmarkEnd w:id="111"/>
+      <w:bookmarkEnd w:id="113"/>
       <w:r>
         <w:rPr>
           <w:b/>
@@ -18719,7 +19043,7 @@
         </w:numPr>
         <w:ind w:left="432"/>
       </w:pPr>
-      <w:bookmarkStart w:id="112" w:name="_Toc83183047"/>
+      <w:bookmarkStart w:id="114" w:name="_Toc83183047"/>
       <w:r>
         <w:lastRenderedPageBreak/>
         <w:t>BAB IV</w:t>
@@ -18728,7 +19052,7 @@
         <w:br/>
         <w:t>IMPLEMENTASI DAN PENGUJIAN</w:t>
       </w:r>
-      <w:bookmarkEnd w:id="112"/>
+      <w:bookmarkEnd w:id="114"/>
     </w:p>
     <w:p>
       <w:pPr>
@@ -18739,11 +19063,11 @@
         </w:numPr>
         <w:ind w:left="426" w:hanging="426"/>
       </w:pPr>
-      <w:bookmarkStart w:id="113" w:name="_Toc83183048"/>
+      <w:bookmarkStart w:id="115" w:name="_Toc83183048"/>
       <w:r>
         <w:t>Implementasi</w:t>
       </w:r>
-      <w:bookmarkEnd w:id="113"/>
+      <w:bookmarkEnd w:id="115"/>
     </w:p>
     <w:p>
       <w:pPr>
@@ -18754,11 +19078,11 @@
         </w:numPr>
         <w:ind w:left="709"/>
       </w:pPr>
-      <w:bookmarkStart w:id="114" w:name="_Toc83183049"/>
+      <w:bookmarkStart w:id="116" w:name="_Toc83183049"/>
       <w:r>
         <w:t>Implementasi Basis Data</w:t>
       </w:r>
-      <w:bookmarkEnd w:id="114"/>
+      <w:bookmarkEnd w:id="116"/>
     </w:p>
     <w:p>
       <w:pPr>
@@ -18769,7 +19093,7 @@
         </w:numPr>
         <w:ind w:left="709"/>
       </w:pPr>
-      <w:bookmarkStart w:id="115" w:name="_Toc83183050"/>
+      <w:bookmarkStart w:id="117" w:name="_Toc83183050"/>
       <w:r>
         <w:t>Implementasi Antar</w:t>
       </w:r>
@@ -18779,14 +19103,15 @@
       <w:r>
         <w:t xml:space="preserve"> Pengguna</w:t>
       </w:r>
-      <w:bookmarkEnd w:id="115"/>
+      <w:bookmarkEnd w:id="117"/>
     </w:p>
     <w:p>
       <w:pPr>
         <w:pStyle w:val="Heading2"/>
         <w:ind w:left="576" w:hanging="576"/>
       </w:pPr>
-      <w:bookmarkStart w:id="116" w:name="_Toc83183051"/>
+      <w:bookmarkStart w:id="118" w:name="_Toc83183051"/>
+      <w:proofErr w:type="gramStart"/>
       <w:r>
         <w:rPr>
           <w:lang w:val="en-US"/>
@@ -18794,9 +19119,13 @@
         <w:t xml:space="preserve">4.2  </w:t>
       </w:r>
       <w:r>
-        <w:t>Pengujian Sistem</w:t>
-      </w:r>
-      <w:bookmarkEnd w:id="116"/>
+        <w:t>Pengujian</w:t>
+      </w:r>
+      <w:proofErr w:type="gramEnd"/>
+      <w:r>
+        <w:t xml:space="preserve"> Sistem</w:t>
+      </w:r>
+      <w:bookmarkEnd w:id="118"/>
       <w:r>
         <w:t xml:space="preserve"> </w:t>
       </w:r>
@@ -18831,7 +19160,7 @@
         </w:numPr>
         <w:ind w:left="432"/>
       </w:pPr>
-      <w:bookmarkStart w:id="117" w:name="_Toc83183052"/>
+      <w:bookmarkStart w:id="119" w:name="_Toc83183052"/>
       <w:r>
         <w:t>BAB V</w:t>
       </w:r>
@@ -18839,7 +19168,7 @@
         <w:br/>
         <w:t>KESIMPULAN DAN SARAN</w:t>
       </w:r>
-      <w:bookmarkEnd w:id="117"/>
+      <w:bookmarkEnd w:id="119"/>
     </w:p>
     <w:p>
       <w:pPr>
@@ -18849,11 +19178,11 @@
           <w:numId w:val="6"/>
         </w:numPr>
       </w:pPr>
-      <w:bookmarkStart w:id="118" w:name="_Toc83183053"/>
+      <w:bookmarkStart w:id="120" w:name="_Toc83183053"/>
       <w:r>
         <w:t>Kesimpulan</w:t>
       </w:r>
-      <w:bookmarkEnd w:id="118"/>
+      <w:bookmarkEnd w:id="120"/>
     </w:p>
     <w:p>
       <w:pPr>
@@ -18863,11 +19192,11 @@
           <w:numId w:val="6"/>
         </w:numPr>
       </w:pPr>
-      <w:bookmarkStart w:id="119" w:name="_Toc83183054"/>
+      <w:bookmarkStart w:id="121" w:name="_Toc83183054"/>
       <w:r>
         <w:t>Saran</w:t>
       </w:r>
-      <w:bookmarkEnd w:id="119"/>
+      <w:bookmarkEnd w:id="121"/>
       <w:r>
         <w:br w:type="page"/>
       </w:r>
@@ -18881,12 +19210,12 @@
         </w:numPr>
         <w:ind w:left="432" w:hanging="432"/>
       </w:pPr>
-      <w:bookmarkStart w:id="120" w:name="_Toc83183055"/>
+      <w:bookmarkStart w:id="122" w:name="_Toc83183055"/>
       <w:r>
         <w:lastRenderedPageBreak/>
         <w:t>DAFTAR PUSTAKA</w:t>
       </w:r>
-      <w:bookmarkEnd w:id="120"/>
+      <w:bookmarkEnd w:id="122"/>
     </w:p>
     <w:p>
       <w:pPr>
@@ -19543,7 +19872,15 @@
         <w:annotationRef/>
       </w:r>
       <w:r>
-        <w:t>Identifikasi Masalah atau Rumusan Masalah ? pada bab 3, terdapat juga sub bab “Identifikasi Masalah”</w:t>
+        <w:t xml:space="preserve">Identifikasi Masalah atau Rumusan </w:t>
+      </w:r>
+      <w:proofErr w:type="gramStart"/>
+      <w:r>
+        <w:t>Masalah ?</w:t>
+      </w:r>
+      <w:proofErr w:type="gramEnd"/>
+      <w:r>
+        <w:t xml:space="preserve"> pada bab 3, terdapat juga sub bab “Identifikasi Masalah”</w:t>
       </w:r>
     </w:p>
   </w:comment>
@@ -19562,7 +19899,15 @@
         <w:t>Klo yg aku tangkep Identifikasi Masalah bab 1 tuh pembahasa</w:t>
       </w:r>
       <w:r>
-        <w:t>n dari latar berlakang yang  mana lebih umun gt. Isinya ttg covid, seni, komun. Nah klo identifikasi masalah bab 3 lebih terinci ke detail permasalahan dari idnft gt. Hal ini yg bakal jadi dasar pembuatan app web</w:t>
+        <w:t xml:space="preserve">n dari latar berlakang </w:t>
+      </w:r>
+      <w:proofErr w:type="gramStart"/>
+      <w:r>
+        <w:t>yang  mana</w:t>
+      </w:r>
+      <w:proofErr w:type="gramEnd"/>
+      <w:r>
+        <w:t xml:space="preserve"> lebih umun gt. Isinya ttg covid, seni, komun. Nah klo identifikasi masalah bab 3 lebih terinci ke detail permasalahan dari idnft gt. Hal ini yg bakal jadi dasar pembuatan app web</w:t>
       </w:r>
     </w:p>
     <w:p>
@@ -19583,7 +19928,15 @@
         <w:annotationRef/>
       </w:r>
       <w:r>
-        <w:t xml:space="preserve">Klo gitu, diliat dari identifikasi yg sekarang.. dah cukup sesuai ya buat identifikasi bab 1. Xixixi tinggal ubah yang iisi bab 3 </w:t>
+        <w:t xml:space="preserve">Klo gitu, diliat dari identifikasi yg </w:t>
+      </w:r>
+      <w:proofErr w:type="gramStart"/>
+      <w:r>
+        <w:t>sekarang..</w:t>
+      </w:r>
+      <w:proofErr w:type="gramEnd"/>
+      <w:r>
+        <w:t xml:space="preserve"> dah cukup sesuai ya buat identifikasi bab 1. Xixixi tinggal ubah yang iisi bab 3 </w:t>
       </w:r>
     </w:p>
   </w:comment>
@@ -19599,7 +19952,15 @@
         <w:annotationRef/>
       </w:r>
       <w:r>
-        <w:t xml:space="preserve">Sudah di perbaiki jadi, 85%  berbeda dgn proposal sebelumny : </w:t>
+        <w:t>Sudah di perbaiki jadi, 85</w:t>
+      </w:r>
+      <w:proofErr w:type="gramStart"/>
+      <w:r>
+        <w:t>%  berbeda</w:t>
+      </w:r>
+      <w:proofErr w:type="gramEnd"/>
+      <w:r>
+        <w:t xml:space="preserve"> dgn proposal sebelumny : </w:t>
       </w:r>
     </w:p>
     <w:p>
@@ -19696,7 +20057,15 @@
         <w:annotationRef/>
       </w:r>
       <w:r>
-        <w:t>Scrum merupakan sebuah kerangka kerja yang  didasari oleh empirism (transparansi, inspeksi, dan adaptasi) dan banyak digunakan untuk mengembangkan produk atau perangkat lunak yang bersifat kompleks</w:t>
+        <w:t xml:space="preserve">Scrum merupakan sebuah kerangka kerja </w:t>
+      </w:r>
+      <w:proofErr w:type="gramStart"/>
+      <w:r>
+        <w:t>yang  didasari</w:t>
+      </w:r>
+      <w:proofErr w:type="gramEnd"/>
+      <w:r>
+        <w:t xml:space="preserve"> oleh empirism (transparansi, inspeksi, dan adaptasi) dan banyak digunakan untuk mengembangkan produk atau perangkat lunak yang bersifat kompleks</w:t>
       </w:r>
     </w:p>
     <w:p>
@@ -19717,8 +20086,21 @@
         <w:annotationRef/>
       </w:r>
       <w:r>
-        <w:t>Apakah kata “Komunitas” perlu dicantumkan ? atau tidak perlu? Agar bisa mencakup langsung ke perusahaan terkait. ?</w:t>
-      </w:r>
+        <w:t xml:space="preserve">Apakah kata “Komunitas” perlu </w:t>
+      </w:r>
+      <w:proofErr w:type="gramStart"/>
+      <w:r>
+        <w:t>dicantumkan ?</w:t>
+      </w:r>
+      <w:proofErr w:type="gramEnd"/>
+      <w:r>
+        <w:t xml:space="preserve"> atau tidak perlu? Agar bisa mencakup langsung ke perusahaan terkait</w:t>
+      </w:r>
+      <w:proofErr w:type="gramStart"/>
+      <w:r>
+        <w:t>. ?</w:t>
+      </w:r>
+      <w:proofErr w:type="gramEnd"/>
     </w:p>
   </w:comment>
   <w:comment w:id="54" w:author="User" w:date="2021-09-22T13:10:00Z" w:initials="U">
@@ -19785,7 +20167,7 @@
       </w:pPr>
     </w:p>
   </w:comment>
-  <w:comment w:id="93" w:author="Devita Putri" w:date="2021-09-17T04:30:00Z" w:initials="DP">
+  <w:comment w:id="92" w:author="Devita Putri" w:date="2021-09-23T04:27:00Z" w:initials="DP">
     <w:p>
       <w:pPr>
         <w:pStyle w:val="CommentText"/>
@@ -19797,11 +20179,58 @@
         <w:annotationRef/>
       </w:r>
       <w:r>
+        <w:t>Setelah aku baca ulang, dan coba pahami lg. kayaknya bagian ini cukup menjelaskan proses bisnis sebelumnya aja deh. Soalnya setelah 3.3.3 ini ada 3.3.4 yang isinya hasil identifikasi masalah dari penangkapan proses bisnis disub bab 3.</w:t>
+      </w:r>
+      <w:proofErr w:type="gramStart"/>
+      <w:r>
+        <w:t>3.3..</w:t>
+      </w:r>
+      <w:proofErr w:type="gramEnd"/>
+      <w:r>
+        <w:t xml:space="preserve">  NAHH, jadi untuk covidnya kayaknya disimpen di sub bsb 3.3.4 identifikasi masalah. sorryyy</w:t>
+      </w:r>
+    </w:p>
+  </w:comment>
+  <w:comment w:id="93" w:author="Devita Putri" w:date="2021-09-23T04:29:00Z" w:initials="DP">
+    <w:p>
+      <w:pPr>
+        <w:pStyle w:val="CommentText"/>
+      </w:pPr>
+      <w:r>
+        <w:rPr>
+          <w:rStyle w:val="CommentReference"/>
+        </w:rPr>
+        <w:annotationRef/>
+      </w:r>
+      <w:r>
+        <w:t xml:space="preserve">Coba dibaca lg pseudocode dari proses bisnis ini. Apakah masih ada yang perlu di tambah atau </w:t>
+      </w:r>
+      <w:proofErr w:type="gramStart"/>
+      <w:r>
+        <w:t>diubah ?</w:t>
+      </w:r>
+      <w:proofErr w:type="gramEnd"/>
+    </w:p>
+  </w:comment>
+  <w:comment w:id="95" w:author="Devita Putri" w:date="2021-09-17T04:30:00Z" w:initials="DP">
+    <w:p>
+      <w:pPr>
+        <w:pStyle w:val="CommentText"/>
+      </w:pPr>
+      <w:r>
+        <w:rPr>
+          <w:rStyle w:val="CommentReference"/>
+        </w:rPr>
+        <w:annotationRef/>
+      </w:r>
+      <w:proofErr w:type="gramStart"/>
+      <w:r>
         <w:t>Komunitas ?</w:t>
       </w:r>
+      <w:proofErr w:type="gramEnd"/>
     </w:p>
   </w:comment>
-  <w:comment w:id="94" w:author="User" w:date="2021-09-22T13:12:00Z" w:initials="U">
+  <w:comment w:id="96" w:author="User" w:date="2021-09-22T13:12:00Z" w:initials="U">
     <w:p>
       <w:pPr>
         <w:pStyle w:val="CommentText"/>
@@ -19822,7 +20251,7 @@
       </w:pPr>
     </w:p>
   </w:comment>
-  <w:comment w:id="97" w:author="Devita Putri" w:date="2021-09-17T05:39:00Z" w:initials="DP">
+  <w:comment w:id="99" w:author="Devita Putri" w:date="2021-09-17T05:39:00Z" w:initials="DP">
     <w:p>
       <w:pPr>
         <w:pStyle w:val="CommentText"/>
@@ -19838,7 +20267,7 @@
       </w:r>
     </w:p>
   </w:comment>
-  <w:comment w:id="98" w:author="User" w:date="2021-09-22T13:12:00Z" w:initials="U">
+  <w:comment w:id="100" w:author="User" w:date="2021-09-22T13:12:00Z" w:initials="U">
     <w:p>
       <w:pPr>
         <w:pStyle w:val="CommentText"/>
@@ -19854,7 +20283,7 @@
       </w:r>
     </w:p>
   </w:comment>
-  <w:comment w:id="101" w:author="Devita Putri" w:date="2021-09-22T06:05:00Z" w:initials="DP">
+  <w:comment w:id="103" w:author="Devita Putri" w:date="2021-09-22T06:05:00Z" w:initials="DP">
     <w:p>
       <w:pPr>
         <w:pStyle w:val="CommentText"/>
@@ -19870,7 +20299,7 @@
       </w:r>
     </w:p>
   </w:comment>
-  <w:comment w:id="102" w:author="User" w:date="2021-09-22T13:12:00Z" w:initials="U">
+  <w:comment w:id="104" w:author="User" w:date="2021-09-22T13:12:00Z" w:initials="U">
     <w:p>
       <w:pPr>
         <w:pStyle w:val="CommentText"/>
@@ -19899,7 +20328,7 @@
       </w:pPr>
     </w:p>
   </w:comment>
-  <w:comment w:id="108" w:author="Devita Putri" w:date="2021-09-18T00:21:00Z" w:initials="DP">
+  <w:comment w:id="110" w:author="Devita Putri" w:date="2021-09-18T00:21:00Z" w:initials="DP">
     <w:p>
       <w:pPr>
         <w:pStyle w:val="CommentText"/>
@@ -19914,8 +20343,13 @@
         <w:annotationRef/>
       </w:r>
       <w:r>
-        <w:t>Apakah perlu di detailkan edukasi terkait NFT saja atau cukup seni saja ?</w:t>
-      </w:r>
+        <w:t xml:space="preserve">Apakah perlu di detailkan edukasi terkait NFT saja atau cukup seni </w:t>
+      </w:r>
+      <w:proofErr w:type="gramStart"/>
+      <w:r>
+        <w:t>saja ?</w:t>
+      </w:r>
+      <w:proofErr w:type="gramEnd"/>
     </w:p>
     <w:p>
       <w:pPr>
@@ -19923,7 +20357,7 @@
       </w:pPr>
     </w:p>
   </w:comment>
-  <w:comment w:id="109" w:author="User" w:date="2021-09-22T13:13:00Z" w:initials="U">
+  <w:comment w:id="111" w:author="User" w:date="2021-09-22T13:13:00Z" w:initials="U">
     <w:p>
       <w:pPr>
         <w:pStyle w:val="CommentText"/>
@@ -19955,14 +20389,16 @@
   <w15:commentEx w15:paraId="35614BB9" w15:done="1"/>
   <w15:commentEx w15:paraId="5A8A25F3" w15:done="0"/>
   <w15:commentEx w15:paraId="5BFAC1FD" w15:paraIdParent="5A8A25F3" w15:done="0"/>
-  <w15:commentEx w15:paraId="4BFA4524" w15:done="0"/>
-  <w15:commentEx w15:paraId="5182BAD1" w15:paraIdParent="4BFA4524" w15:done="0"/>
+  <w15:commentEx w15:paraId="4BFA4524" w15:done="1"/>
+  <w15:commentEx w15:paraId="5182BAD1" w15:paraIdParent="4BFA4524" w15:done="1"/>
   <w15:commentEx w15:paraId="494E3A21" w15:done="0"/>
   <w15:commentEx w15:paraId="341B2B4F" w15:paraIdParent="494E3A21" w15:done="0"/>
-  <w15:commentEx w15:paraId="63163C83" w15:done="0"/>
-  <w15:commentEx w15:paraId="45B6FFF6" w15:paraIdParent="63163C83" w15:done="0"/>
-  <w15:commentEx w15:paraId="5328E953" w15:done="0"/>
-  <w15:commentEx w15:paraId="0BAA7DB9" w15:paraIdParent="5328E953" w15:done="0"/>
+  <w15:commentEx w15:paraId="5A03CE84" w15:paraIdParent="494E3A21" w15:done="0"/>
+  <w15:commentEx w15:paraId="5FC5E95E" w15:paraIdParent="494E3A21" w15:done="0"/>
+  <w15:commentEx w15:paraId="63163C83" w15:done="1"/>
+  <w15:commentEx w15:paraId="45B6FFF6" w15:paraIdParent="63163C83" w15:done="1"/>
+  <w15:commentEx w15:paraId="5328E953" w15:done="1"/>
+  <w15:commentEx w15:paraId="0BAA7DB9" w15:paraIdParent="5328E953" w15:done="1"/>
   <w15:commentEx w15:paraId="617DD59C" w15:done="0"/>
   <w15:commentEx w15:paraId="05B5C620" w15:paraIdParent="617DD59C" w15:done="0"/>
   <w15:commentEx w15:paraId="23E29098" w15:done="0"/>
@@ -19978,6 +20414,8 @@
   <w16cex:commentExtensible w16cex:durableId="24EE9680" w16cex:dateUtc="2021-09-16T21:22:00Z"/>
   <w16cex:commentExtensible w16cex:durableId="24EE9645" w16cex:dateUtc="2021-09-16T21:21:00Z"/>
   <w16cex:commentExtensible w16cex:durableId="24EE95AF" w16cex:dateUtc="2021-09-16T21:18:00Z"/>
+  <w16cex:commentExtensible w16cex:durableId="24F680C6" w16cex:dateUtc="2021-09-22T21:27:00Z"/>
+  <w16cex:commentExtensible w16cex:durableId="24F68136" w16cex:dateUtc="2021-09-22T21:29:00Z"/>
   <w16cex:commentExtensible w16cex:durableId="24EE987D" w16cex:dateUtc="2021-09-16T21:30:00Z"/>
   <w16cex:commentExtensible w16cex:durableId="24EEA899" w16cex:dateUtc="2021-09-16T22:39:00Z"/>
   <w16cex:commentExtensible w16cex:durableId="24F5463F" w16cex:dateUtc="2021-09-21T23:05:00Z"/>
@@ -19997,6 +20435,8 @@
   <w16cid:commentId w16cid:paraId="5182BAD1" w16cid:durableId="24F67B00"/>
   <w16cid:commentId w16cid:paraId="494E3A21" w16cid:durableId="24EE95AF"/>
   <w16cid:commentId w16cid:paraId="341B2B4F" w16cid:durableId="24F67B02"/>
+  <w16cid:commentId w16cid:paraId="5A03CE84" w16cid:durableId="24F680C6"/>
+  <w16cid:commentId w16cid:paraId="5FC5E95E" w16cid:durableId="24F68136"/>
   <w16cid:commentId w16cid:paraId="63163C83" w16cid:durableId="24EE987D"/>
   <w16cid:commentId w16cid:paraId="45B6FFF6" w16cid:durableId="24F67B04"/>
   <w16cid:commentId w16cid:paraId="5328E953" w16cid:durableId="24EEA899"/>

</xml_diff>

<commit_message>
UPDATE DOKUMEN BAGIAN PBI & EXCEL PBI DAN SPRINT BACKLOG UPDATE
- Isi excel ada 5 sheets (Product Backlog ver 1, Product Backlog FIX, Sprint Backlog_1 - 3)
- Update dokumen di bagian bab 3
</commit_message>
<xml_diff>
--- a/LAPORAN AKHIR/LaporanAkhir_AjiDevita_v5_2209_UPDATE.docx
+++ b/LAPORAN AKHIR/LaporanAkhir_AjiDevita_v5_2209_UPDATE.docx
@@ -243,14 +243,9 @@
       <w:r>
         <w:t>3411 18 1114</w:t>
       </w:r>
-      <w:proofErr w:type="gramStart"/>
       <w:r>
         <w:tab/>
-        <w:t xml:space="preserve">  NIM</w:t>
-      </w:r>
-      <w:proofErr w:type="gramEnd"/>
-      <w:r>
-        <w:t>. 3411 1</w:t>
+        <w:t xml:space="preserve">  NIM. 3411 1</w:t>
       </w:r>
       <w:r>
         <w:t>8</w:t>
@@ -436,21 +431,7 @@
         <w:rPr>
           <w:b/>
         </w:rPr>
-        <w:t xml:space="preserve">PEMBANGUNAN WEBSITE EDUKASI DAN </w:t>
-      </w:r>
-      <w:proofErr w:type="gramStart"/>
-      <w:r>
-        <w:rPr>
-          <w:b/>
-        </w:rPr>
-        <w:t>PROMOSI  KARYA</w:t>
-      </w:r>
-      <w:proofErr w:type="gramEnd"/>
-      <w:r>
-        <w:rPr>
-          <w:b/>
-        </w:rPr>
-        <w:t xml:space="preserve"> SENIMAN INDONESIA PADA PT. BUDI DIGDAYA BERKAH SANTOSA</w:t>
+        <w:t>PEMBANGUNAN WEBSITE EDUKASI DAN PROMOSI  KARYA SENIMAN INDONESIA PADA PT. BUDI DIGDAYA BERKAH SANTOSA</w:t>
       </w:r>
     </w:p>
     <w:p>
@@ -10663,15 +10644,7 @@
         <w:t>tujuan dar</w:t>
       </w:r>
       <w:r>
-        <w:t xml:space="preserve">i kerja praktik ini yaitu membangun sebuah sistem baru berupa website yang dapat digunakan sebagai media edukasi, promosi, dan informasi terkait seni. Adapun rincian tujuan dari dibangunnya sistem, </w:t>
-      </w:r>
-      <w:proofErr w:type="gramStart"/>
-      <w:r>
-        <w:t>yaitu :</w:t>
-      </w:r>
-      <w:proofErr w:type="gramEnd"/>
-      <w:r>
-        <w:t xml:space="preserve"> </w:t>
+        <w:t xml:space="preserve">i kerja praktik ini yaitu membangun sebuah sistem baru berupa website yang dapat digunakan sebagai media edukasi, promosi, dan informasi terkait seni. Adapun rincian tujuan dari dibangunnya sistem, yaitu : </w:t>
       </w:r>
     </w:p>
     <w:p>
@@ -10846,15 +10819,7 @@
         <w:ind w:left="567" w:firstLine="720"/>
       </w:pPr>
       <w:r>
-        <w:t xml:space="preserve">Pengumpulan data dalam kerja praktik ini digunakan untuk dapat melakukan analisis dan pengembangan sistem pada tahap berikutnya, teknik pengumpulan data yang digunakan, sebagai </w:t>
-      </w:r>
-      <w:proofErr w:type="gramStart"/>
-      <w:r>
-        <w:t>berikut :</w:t>
-      </w:r>
-      <w:proofErr w:type="gramEnd"/>
-      <w:r>
-        <w:t xml:space="preserve"> </w:t>
+        <w:t xml:space="preserve">Pengumpulan data dalam kerja praktik ini digunakan untuk dapat melakukan analisis dan pengembangan sistem pada tahap berikutnya, teknik pengumpulan data yang digunakan, sebagai berikut : </w:t>
       </w:r>
     </w:p>
     <w:p>
@@ -10869,14 +10834,12 @@
         </w:tabs>
         <w:ind w:left="1080"/>
       </w:pPr>
-      <w:proofErr w:type="gramStart"/>
       <w:r>
         <w:t>Observasi</w:t>
       </w:r>
       <w:r>
         <w:t xml:space="preserve"> :</w:t>
       </w:r>
-      <w:proofErr w:type="gramEnd"/>
     </w:p>
     <w:p>
       <w:pPr>
@@ -10938,11 +10901,9 @@
         </w:numPr>
         <w:ind w:left="1080"/>
       </w:pPr>
-      <w:proofErr w:type="gramStart"/>
       <w:r>
         <w:t>Wawancara :</w:t>
       </w:r>
-      <w:proofErr w:type="gramEnd"/>
     </w:p>
     <w:p>
       <w:pPr>
@@ -11018,15 +10979,7 @@
         <w:ind w:left="1080"/>
       </w:pPr>
       <w:r>
-        <w:t xml:space="preserve">Studi </w:t>
-      </w:r>
-      <w:proofErr w:type="gramStart"/>
-      <w:r>
-        <w:t>Pustaka :</w:t>
-      </w:r>
-      <w:proofErr w:type="gramEnd"/>
-      <w:r>
-        <w:t xml:space="preserve"> </w:t>
+        <w:t xml:space="preserve">Studi Pustaka : </w:t>
       </w:r>
     </w:p>
     <w:p>
@@ -11086,15 +11039,7 @@
         <w:t>model scrum</w:t>
       </w:r>
       <w:r>
-        <w:t xml:space="preserve">, dengan tim scrum yang telah ditentukan sebelumnya. Adapun tahapan-tahapan scrum yang dilakukan, sebagai </w:t>
-      </w:r>
-      <w:proofErr w:type="gramStart"/>
-      <w:r>
-        <w:t>berikut :</w:t>
-      </w:r>
-      <w:proofErr w:type="gramEnd"/>
-      <w:r>
-        <w:t xml:space="preserve"> </w:t>
+        <w:t xml:space="preserve">, dengan tim scrum yang telah ditentukan sebelumnya. Adapun tahapan-tahapan scrum yang dilakukan, sebagai berikut : </w:t>
       </w:r>
     </w:p>
     <w:p>
@@ -13179,15 +13124,7 @@
         <w:t>CodeIgniter</w:t>
       </w:r>
       <w:r>
-        <w:t xml:space="preserve"> </w:t>
-      </w:r>
-      <w:proofErr w:type="gramStart"/>
-      <w:r>
-        <w:t>adalah :</w:t>
-      </w:r>
-      <w:proofErr w:type="gramEnd"/>
-      <w:r>
-        <w:t xml:space="preserve"> “Sebuah </w:t>
+        <w:t xml:space="preserve"> adalah : “Sebuah </w:t>
       </w:r>
       <w:r>
         <w:rPr>
@@ -14523,13 +14460,8 @@
         <w:t xml:space="preserve">Komposisi tim scrum akan menjelaskan seluruh posisi tim scrum yang akan berperan dalam pengerjaan kerja praktik ini. Dapat dilihat pada tabel </w:t>
       </w:r>
       <w:r>
-        <w:t xml:space="preserve">1 </w:t>
-      </w:r>
-      <w:proofErr w:type="gramStart"/>
-      <w:r>
-        <w:t>dibawah :</w:t>
-      </w:r>
-      <w:proofErr w:type="gramEnd"/>
+        <w:t>1 dibawah :</w:t>
+      </w:r>
     </w:p>
     <w:p>
       <w:pPr>
@@ -14852,15 +14784,7 @@
         <w:t xml:space="preserve">tanggal 12 </w:t>
       </w:r>
       <w:r>
-        <w:t xml:space="preserve">juli 2021 </w:t>
-      </w:r>
-      <w:proofErr w:type="gramStart"/>
-      <w:r>
-        <w:t>dan  24</w:t>
-      </w:r>
-      <w:proofErr w:type="gramEnd"/>
-      <w:r>
-        <w:t xml:space="preserve"> Juli </w:t>
+        <w:t xml:space="preserve">juli 2021 dan  24 Juli </w:t>
       </w:r>
       <w:r>
         <w:t>2021</w:t>
@@ -15053,15 +14977,7 @@
         <w:t>Pada tahap ini dilakukannya penangkapan proses bisnis</w:t>
       </w:r>
       <w:r>
-        <w:t xml:space="preserve"> yang berupa hasil pemahaman proses bisnis yang berlangsung sebelum adanya sistem yang akan dibuat pada kerja praktik ini. Berikut ini pseudocode dari proses bisnis saat </w:t>
-      </w:r>
-      <w:proofErr w:type="gramStart"/>
-      <w:r>
-        <w:t>ini :</w:t>
-      </w:r>
-      <w:proofErr w:type="gramEnd"/>
-      <w:r>
-        <w:t xml:space="preserve"> </w:t>
+        <w:t xml:space="preserve"> yang berupa hasil pemahaman proses bisnis yang berlangsung sebelum adanya sistem yang akan dibuat pada kerja praktik ini. Berikut ini pseudocode dari proses bisnis saat ini : </w:t>
       </w:r>
     </w:p>
     <w:p>
@@ -15438,13 +15354,8 @@
         <w:ind w:left="1134" w:firstLine="360"/>
       </w:pPr>
       <w:r>
-        <w:t xml:space="preserve">Langkah pertama yang dilakukan dalam pengembangan sistem ini adalah menyusun product backlog. Product Backlog adalah daftar seluruh kebutuhan yang dibutuhkan untuk membuat sistem dan meningkatkan nilai produk.  Ada pula product backlog item yang dibuat dalam setiap sprint untuk membuat item kebutuhan menjadi lebih kecil, detail, dan lebih akurat. Berikut adalah daftar dari fitur-fitur yang akan dibangun sesuai dengan prioritas </w:t>
-      </w:r>
-      <w:proofErr w:type="gramStart"/>
-      <w:r>
-        <w:t>nya :</w:t>
-      </w:r>
-      <w:proofErr w:type="gramEnd"/>
+        <w:t>Langkah pertama yang dilakukan dalam pengembangan sistem ini adalah menyusun product backlog. Product Backlog adalah daftar seluruh kebutuhan yang dibutuhkan untuk membuat sistem dan meningkatkan nilai produk.  Ada pula product backlog item yang dibuat dalam setiap sprint untuk membuat item kebutuhan menjadi lebih kecil, detail, dan lebih akurat. Berikut adalah daftar dari fitur-fitur yang akan dibangun sesuai dengan prioritas nya :</w:t>
+      </w:r>
     </w:p>
     <w:p>
       <w:pPr>
@@ -17651,13 +17562,8 @@
         <w:t xml:space="preserve">Berikut ini tabel dari penentuan Definition </w:t>
       </w:r>
       <w:r>
-        <w:t xml:space="preserve">of </w:t>
-      </w:r>
-      <w:proofErr w:type="gramStart"/>
-      <w:r>
-        <w:t>Done :</w:t>
-      </w:r>
-      <w:proofErr w:type="gramEnd"/>
+        <w:t>of Done :</w:t>
+      </w:r>
     </w:p>
     <w:p>
       <w:pPr>
@@ -17762,15 +17668,7 @@
               <w:ind w:left="0"/>
             </w:pPr>
             <w:r>
-              <w:t xml:space="preserve">RILIS TAHAP 1, dengan spesifikasi sebagai </w:t>
-            </w:r>
-            <w:proofErr w:type="gramStart"/>
-            <w:r>
-              <w:t>berikut :</w:t>
-            </w:r>
-            <w:proofErr w:type="gramEnd"/>
-            <w:r>
-              <w:t xml:space="preserve"> </w:t>
+              <w:t xml:space="preserve">RILIS TAHAP 1, dengan spesifikasi sebagai berikut : </w:t>
             </w:r>
           </w:p>
           <w:p>
@@ -17988,13 +17886,8 @@
               <w:ind w:left="0"/>
             </w:pPr>
             <w:r>
-              <w:t xml:space="preserve">RILIS TAHAP 2, dengan spesifikasi sebagai </w:t>
-            </w:r>
-            <w:proofErr w:type="gramStart"/>
-            <w:r>
-              <w:t>berikut :</w:t>
-            </w:r>
-            <w:proofErr w:type="gramEnd"/>
+              <w:t>RILIS TAHAP 2, dengan spesifikasi sebagai berikut :</w:t>
+            </w:r>
           </w:p>
           <w:p>
             <w:pPr>
@@ -18122,13 +18015,8 @@
               <w:ind w:left="0"/>
             </w:pPr>
             <w:r>
-              <w:t xml:space="preserve">RILIS FINAL, dengan spesifikasi sebagai </w:t>
-            </w:r>
-            <w:proofErr w:type="gramStart"/>
-            <w:r>
-              <w:t>berikut :</w:t>
-            </w:r>
-            <w:proofErr w:type="gramEnd"/>
+              <w:t>RILIS FINAL, dengan spesifikasi sebagai berikut :</w:t>
+            </w:r>
           </w:p>
           <w:p>
             <w:pPr>
@@ -18253,21 +18141,1266 @@
           <w:bCs/>
         </w:rPr>
       </w:pPr>
-      <w:bookmarkStart w:id="108" w:name="_Toc83183044"/>
       <w:r>
         <w:rPr>
           <w:b/>
           <w:bCs/>
         </w:rPr>
-        <w:t>User Acceptance Test</w:t>
-      </w:r>
-      <w:bookmarkEnd w:id="108"/>
+        <w:t xml:space="preserve">Sprint </w:t>
+      </w:r>
       <w:r>
         <w:rPr>
           <w:b/>
           <w:bCs/>
         </w:rPr>
-        <w:t xml:space="preserve"> </w:t>
+        <w:t>1</w:t>
+      </w:r>
+    </w:p>
+    <w:p>
+      <w:pPr>
+        <w:pStyle w:val="ListParagraph"/>
+        <w:numPr>
+          <w:ilvl w:val="0"/>
+          <w:numId w:val="37"/>
+        </w:numPr>
+        <w:outlineLvl w:val="2"/>
+        <w:rPr>
+          <w:b/>
+          <w:bCs/>
+        </w:rPr>
+      </w:pPr>
+      <w:r>
+        <w:rPr>
+          <w:b/>
+          <w:bCs/>
+        </w:rPr>
+        <w:t xml:space="preserve">Sprint Planning </w:t>
+      </w:r>
+    </w:p>
+    <w:p>
+      <w:pPr>
+        <w:pStyle w:val="ListParagraph"/>
+        <w:numPr>
+          <w:ilvl w:val="0"/>
+          <w:numId w:val="38"/>
+        </w:numPr>
+      </w:pPr>
+      <w:r>
+        <w:t>Penentuan Sprint Goal</w:t>
+      </w:r>
+    </w:p>
+    <w:p>
+      <w:pPr>
+        <w:ind w:left="1647" w:firstLine="360"/>
+        <w:rPr>
+          <w:rFonts w:asciiTheme="majorBidi" w:hAnsiTheme="majorBidi" w:cstheme="majorBidi"/>
+        </w:rPr>
+      </w:pPr>
+      <w:r>
+        <w:rPr>
+          <w:color w:val="000000" w:themeColor="text1"/>
+        </w:rPr>
+        <w:t xml:space="preserve">Pada tahap ini dilakukan </w:t>
+      </w:r>
+      <w:r>
+        <w:rPr>
+          <w:color w:val="000000" w:themeColor="text1"/>
+        </w:rPr>
+        <w:t xml:space="preserve">pendeskripsian terkait tujuan atau goal yang akan dihasilkan dari sprint yang sedang berlangsung, yaitu pada sprint 1. </w:t>
+      </w:r>
+      <w:r>
+        <w:rPr>
+          <w:rFonts w:asciiTheme="majorBidi" w:hAnsiTheme="majorBidi" w:cstheme="majorBidi"/>
+          <w:color w:val="000000" w:themeColor="text1"/>
+        </w:rPr>
+        <w:t>Hasil dari</w:t>
+      </w:r>
+      <w:r>
+        <w:rPr>
+          <w:rFonts w:asciiTheme="majorBidi" w:hAnsiTheme="majorBidi" w:cstheme="majorBidi"/>
+          <w:color w:val="000000" w:themeColor="text1"/>
+        </w:rPr>
+        <w:t xml:space="preserve"> sprint planning ditunjukan pada </w:t>
+      </w:r>
+      <w:r>
+        <w:rPr>
+          <w:rFonts w:asciiTheme="majorBidi" w:hAnsiTheme="majorBidi" w:cstheme="majorBidi"/>
+          <w:color w:val="000000" w:themeColor="text1"/>
+        </w:rPr>
+        <w:t>deskripsi</w:t>
+      </w:r>
+      <w:r>
+        <w:rPr>
+          <w:rFonts w:asciiTheme="majorBidi" w:hAnsiTheme="majorBidi" w:cstheme="majorBidi"/>
+        </w:rPr>
+        <w:t xml:space="preserve"> dibawah ini : </w:t>
+      </w:r>
+    </w:p>
+    <w:p>
+      <w:pPr>
+        <w:ind w:left="1647" w:firstLine="360"/>
+        <w:rPr>
+          <w:rFonts w:asciiTheme="majorBidi" w:hAnsiTheme="majorBidi" w:cstheme="majorBidi"/>
+        </w:rPr>
+      </w:pPr>
+      <w:r>
+        <w:rPr>
+          <w:color w:val="000000" w:themeColor="text1"/>
+        </w:rPr>
+        <w:t xml:space="preserve">Sprint Goal </w:t>
+      </w:r>
+    </w:p>
+    <w:p>
+      <w:pPr>
+        <w:ind w:left="1647" w:firstLine="360"/>
+        <w:rPr>
+          <w:rFonts w:asciiTheme="majorBidi" w:hAnsiTheme="majorBidi" w:cstheme="majorBidi"/>
+        </w:rPr>
+      </w:pPr>
+    </w:p>
+    <w:p>
+      <w:pPr>
+        <w:pStyle w:val="ListParagraph"/>
+        <w:numPr>
+          <w:ilvl w:val="0"/>
+          <w:numId w:val="38"/>
+        </w:numPr>
+      </w:pPr>
+      <w:r>
+        <w:t xml:space="preserve">Penentuan Sprint Planning </w:t>
+      </w:r>
+    </w:p>
+    <w:p>
+      <w:pPr>
+        <w:pStyle w:val="ListParagraph"/>
+        <w:numPr>
+          <w:ilvl w:val="0"/>
+          <w:numId w:val="38"/>
+        </w:numPr>
+      </w:pPr>
+      <w:r>
+        <w:t xml:space="preserve">Penentuan Definition of Done </w:t>
+      </w:r>
+    </w:p>
+    <w:p>
+      <w:pPr>
+        <w:pStyle w:val="ListParagraph"/>
+        <w:numPr>
+          <w:ilvl w:val="0"/>
+          <w:numId w:val="37"/>
+        </w:numPr>
+        <w:outlineLvl w:val="2"/>
+        <w:rPr>
+          <w:b/>
+          <w:bCs/>
+        </w:rPr>
+      </w:pPr>
+      <w:r>
+        <w:rPr>
+          <w:b/>
+          <w:bCs/>
+        </w:rPr>
+        <w:t xml:space="preserve">Daily Scrum </w:t>
+      </w:r>
+    </w:p>
+    <w:p>
+      <w:pPr>
+        <w:pStyle w:val="ListParagraph"/>
+        <w:numPr>
+          <w:ilvl w:val="0"/>
+          <w:numId w:val="39"/>
+        </w:numPr>
+      </w:pPr>
+      <w:r>
+        <w:t>Day 1</w:t>
+      </w:r>
+    </w:p>
+    <w:p>
+      <w:pPr>
+        <w:pStyle w:val="ListParagraph"/>
+        <w:numPr>
+          <w:ilvl w:val="0"/>
+          <w:numId w:val="39"/>
+        </w:numPr>
+      </w:pPr>
+      <w:r>
+        <w:t xml:space="preserve">Day 2 </w:t>
+      </w:r>
+    </w:p>
+    <w:p>
+      <w:pPr>
+        <w:pStyle w:val="ListParagraph"/>
+        <w:numPr>
+          <w:ilvl w:val="0"/>
+          <w:numId w:val="39"/>
+        </w:numPr>
+      </w:pPr>
+      <w:r>
+        <w:t xml:space="preserve">Day 3 </w:t>
+      </w:r>
+    </w:p>
+    <w:p>
+      <w:pPr>
+        <w:pStyle w:val="ListParagraph"/>
+        <w:numPr>
+          <w:ilvl w:val="0"/>
+          <w:numId w:val="39"/>
+        </w:numPr>
+      </w:pPr>
+      <w:r>
+        <w:t xml:space="preserve">Day 4 </w:t>
+      </w:r>
+    </w:p>
+    <w:p>
+      <w:pPr>
+        <w:pStyle w:val="ListParagraph"/>
+        <w:numPr>
+          <w:ilvl w:val="0"/>
+          <w:numId w:val="39"/>
+        </w:numPr>
+      </w:pPr>
+      <w:r>
+        <w:t xml:space="preserve">Day 5 </w:t>
+      </w:r>
+    </w:p>
+    <w:p>
+      <w:pPr>
+        <w:pStyle w:val="ListParagraph"/>
+        <w:numPr>
+          <w:ilvl w:val="0"/>
+          <w:numId w:val="39"/>
+        </w:numPr>
+      </w:pPr>
+      <w:r>
+        <w:t xml:space="preserve">Day 6 </w:t>
+      </w:r>
+    </w:p>
+    <w:p>
+      <w:pPr>
+        <w:pStyle w:val="ListParagraph"/>
+        <w:numPr>
+          <w:ilvl w:val="0"/>
+          <w:numId w:val="39"/>
+        </w:numPr>
+      </w:pPr>
+      <w:r>
+        <w:t xml:space="preserve">Day 7 </w:t>
+      </w:r>
+    </w:p>
+    <w:p>
+      <w:pPr>
+        <w:pStyle w:val="ListParagraph"/>
+        <w:numPr>
+          <w:ilvl w:val="0"/>
+          <w:numId w:val="39"/>
+        </w:numPr>
+      </w:pPr>
+      <w:r>
+        <w:t xml:space="preserve">Day 8 </w:t>
+      </w:r>
+    </w:p>
+    <w:p>
+      <w:pPr>
+        <w:pStyle w:val="ListParagraph"/>
+        <w:numPr>
+          <w:ilvl w:val="0"/>
+          <w:numId w:val="39"/>
+        </w:numPr>
+      </w:pPr>
+      <w:r>
+        <w:t xml:space="preserve">Day 9 </w:t>
+      </w:r>
+    </w:p>
+    <w:p>
+      <w:pPr>
+        <w:pStyle w:val="ListParagraph"/>
+        <w:numPr>
+          <w:ilvl w:val="0"/>
+          <w:numId w:val="39"/>
+        </w:numPr>
+      </w:pPr>
+      <w:r>
+        <w:t xml:space="preserve">Day 10 </w:t>
+      </w:r>
+    </w:p>
+    <w:p>
+      <w:pPr>
+        <w:pStyle w:val="ListParagraph"/>
+        <w:numPr>
+          <w:ilvl w:val="0"/>
+          <w:numId w:val="39"/>
+        </w:numPr>
+      </w:pPr>
+      <w:r>
+        <w:t xml:space="preserve">Day 11 </w:t>
+      </w:r>
+    </w:p>
+    <w:p>
+      <w:pPr>
+        <w:pStyle w:val="ListParagraph"/>
+        <w:numPr>
+          <w:ilvl w:val="0"/>
+          <w:numId w:val="39"/>
+        </w:numPr>
+      </w:pPr>
+      <w:r>
+        <w:t xml:space="preserve">Day 12 </w:t>
+      </w:r>
+    </w:p>
+    <w:p>
+      <w:pPr>
+        <w:pStyle w:val="ListParagraph"/>
+        <w:numPr>
+          <w:ilvl w:val="0"/>
+          <w:numId w:val="39"/>
+        </w:numPr>
+      </w:pPr>
+      <w:r>
+        <w:t xml:space="preserve">Day 13 </w:t>
+      </w:r>
+    </w:p>
+    <w:p>
+      <w:pPr>
+        <w:pStyle w:val="ListParagraph"/>
+        <w:numPr>
+          <w:ilvl w:val="0"/>
+          <w:numId w:val="39"/>
+        </w:numPr>
+      </w:pPr>
+      <w:r>
+        <w:lastRenderedPageBreak/>
+        <w:t xml:space="preserve">Day 14 </w:t>
+      </w:r>
+    </w:p>
+    <w:p>
+      <w:pPr>
+        <w:pStyle w:val="ListParagraph"/>
+        <w:numPr>
+          <w:ilvl w:val="0"/>
+          <w:numId w:val="37"/>
+        </w:numPr>
+        <w:outlineLvl w:val="2"/>
+        <w:rPr>
+          <w:b/>
+          <w:bCs/>
+        </w:rPr>
+      </w:pPr>
+      <w:r>
+        <w:rPr>
+          <w:b/>
+          <w:bCs/>
+        </w:rPr>
+        <w:t xml:space="preserve">Sprint Review </w:t>
+      </w:r>
+    </w:p>
+    <w:p>
+      <w:pPr>
+        <w:pStyle w:val="ListParagraph"/>
+        <w:numPr>
+          <w:ilvl w:val="0"/>
+          <w:numId w:val="40"/>
+        </w:numPr>
+      </w:pPr>
+      <w:r>
+        <w:t xml:space="preserve">Product Showcase </w:t>
+      </w:r>
+    </w:p>
+    <w:p>
+      <w:pPr>
+        <w:pStyle w:val="ListParagraph"/>
+        <w:numPr>
+          <w:ilvl w:val="0"/>
+          <w:numId w:val="40"/>
+        </w:numPr>
+      </w:pPr>
+      <w:r>
+        <w:t xml:space="preserve">Feedbacks and Suggestions </w:t>
+      </w:r>
+    </w:p>
+    <w:p>
+      <w:pPr>
+        <w:pStyle w:val="ListParagraph"/>
+        <w:numPr>
+          <w:ilvl w:val="0"/>
+          <w:numId w:val="40"/>
+        </w:numPr>
+      </w:pPr>
+      <w:r>
+        <w:t xml:space="preserve">Penentuan Product Backlog Baru </w:t>
+      </w:r>
+    </w:p>
+    <w:p>
+      <w:pPr>
+        <w:pStyle w:val="ListParagraph"/>
+        <w:numPr>
+          <w:ilvl w:val="0"/>
+          <w:numId w:val="37"/>
+        </w:numPr>
+        <w:outlineLvl w:val="2"/>
+        <w:rPr>
+          <w:b/>
+          <w:bCs/>
+        </w:rPr>
+      </w:pPr>
+      <w:r>
+        <w:rPr>
+          <w:b/>
+          <w:bCs/>
+        </w:rPr>
+        <w:t>Sprint Retrospective</w:t>
+      </w:r>
+    </w:p>
+    <w:p>
+      <w:pPr>
+        <w:pStyle w:val="ListParagraph"/>
+        <w:numPr>
+          <w:ilvl w:val="0"/>
+          <w:numId w:val="41"/>
+        </w:numPr>
+      </w:pPr>
+      <w:r>
+        <w:t xml:space="preserve">Evaluasi Tim </w:t>
+      </w:r>
+    </w:p>
+    <w:p>
+      <w:pPr>
+        <w:pStyle w:val="ListParagraph"/>
+        <w:numPr>
+          <w:ilvl w:val="0"/>
+          <w:numId w:val="41"/>
+        </w:numPr>
+      </w:pPr>
+      <w:r>
+        <w:t xml:space="preserve">Evaluasi Proses </w:t>
+      </w:r>
+    </w:p>
+    <w:p>
+      <w:pPr>
+        <w:pStyle w:val="ListParagraph"/>
+        <w:numPr>
+          <w:ilvl w:val="0"/>
+          <w:numId w:val="41"/>
+        </w:numPr>
+      </w:pPr>
+      <w:r>
+        <w:t>Evaluasi Tools</w:t>
+      </w:r>
+    </w:p>
+    <w:p>
+      <w:pPr>
+        <w:pStyle w:val="ListParagraph"/>
+        <w:numPr>
+          <w:ilvl w:val="0"/>
+          <w:numId w:val="8"/>
+        </w:numPr>
+        <w:ind w:left="567" w:hanging="709"/>
+        <w:outlineLvl w:val="2"/>
+        <w:rPr>
+          <w:b/>
+          <w:bCs/>
+        </w:rPr>
+      </w:pPr>
+      <w:r>
+        <w:rPr>
+          <w:b/>
+          <w:bCs/>
+        </w:rPr>
+        <w:t xml:space="preserve">Sprint </w:t>
+      </w:r>
+      <w:r>
+        <w:rPr>
+          <w:b/>
+          <w:bCs/>
+        </w:rPr>
+        <w:t>2</w:t>
+      </w:r>
+    </w:p>
+    <w:p>
+      <w:pPr>
+        <w:pStyle w:val="ListParagraph"/>
+        <w:numPr>
+          <w:ilvl w:val="0"/>
+          <w:numId w:val="42"/>
+        </w:numPr>
+        <w:outlineLvl w:val="2"/>
+        <w:rPr>
+          <w:b/>
+          <w:bCs/>
+        </w:rPr>
+      </w:pPr>
+      <w:r>
+        <w:rPr>
+          <w:b/>
+          <w:bCs/>
+        </w:rPr>
+        <w:t xml:space="preserve">Sprint Planning </w:t>
+      </w:r>
+    </w:p>
+    <w:p>
+      <w:pPr>
+        <w:pStyle w:val="ListParagraph"/>
+        <w:numPr>
+          <w:ilvl w:val="0"/>
+          <w:numId w:val="38"/>
+        </w:numPr>
+      </w:pPr>
+      <w:r>
+        <w:t>Penentuan Sprint Goal</w:t>
+      </w:r>
+    </w:p>
+    <w:p>
+      <w:pPr>
+        <w:pStyle w:val="ListParagraph"/>
+        <w:numPr>
+          <w:ilvl w:val="0"/>
+          <w:numId w:val="38"/>
+        </w:numPr>
+      </w:pPr>
+      <w:r>
+        <w:t xml:space="preserve">Penentuan Sprint Planning </w:t>
+      </w:r>
+    </w:p>
+    <w:p>
+      <w:pPr>
+        <w:pStyle w:val="ListParagraph"/>
+        <w:numPr>
+          <w:ilvl w:val="0"/>
+          <w:numId w:val="38"/>
+        </w:numPr>
+      </w:pPr>
+      <w:r>
+        <w:t xml:space="preserve">Penentuan Definition of Done </w:t>
+      </w:r>
+    </w:p>
+    <w:p>
+      <w:pPr>
+        <w:pStyle w:val="ListParagraph"/>
+        <w:numPr>
+          <w:ilvl w:val="0"/>
+          <w:numId w:val="42"/>
+        </w:numPr>
+        <w:outlineLvl w:val="2"/>
+        <w:rPr>
+          <w:b/>
+          <w:bCs/>
+        </w:rPr>
+      </w:pPr>
+      <w:r>
+        <w:rPr>
+          <w:b/>
+          <w:bCs/>
+        </w:rPr>
+        <w:t xml:space="preserve">Daily Scrum </w:t>
+      </w:r>
+    </w:p>
+    <w:p>
+      <w:pPr>
+        <w:pStyle w:val="ListParagraph"/>
+        <w:numPr>
+          <w:ilvl w:val="0"/>
+          <w:numId w:val="45"/>
+        </w:numPr>
+      </w:pPr>
+      <w:r>
+        <w:t>Day 1</w:t>
+      </w:r>
+    </w:p>
+    <w:p>
+      <w:pPr>
+        <w:pStyle w:val="ListParagraph"/>
+        <w:numPr>
+          <w:ilvl w:val="0"/>
+          <w:numId w:val="45"/>
+        </w:numPr>
+      </w:pPr>
+      <w:r>
+        <w:t xml:space="preserve">Day 2 </w:t>
+      </w:r>
+    </w:p>
+    <w:p>
+      <w:pPr>
+        <w:pStyle w:val="ListParagraph"/>
+        <w:numPr>
+          <w:ilvl w:val="0"/>
+          <w:numId w:val="45"/>
+        </w:numPr>
+      </w:pPr>
+      <w:r>
+        <w:t xml:space="preserve">Day 3 </w:t>
+      </w:r>
+    </w:p>
+    <w:p>
+      <w:pPr>
+        <w:pStyle w:val="ListParagraph"/>
+        <w:numPr>
+          <w:ilvl w:val="0"/>
+          <w:numId w:val="45"/>
+        </w:numPr>
+      </w:pPr>
+      <w:r>
+        <w:t xml:space="preserve">Day 4 </w:t>
+      </w:r>
+    </w:p>
+    <w:p>
+      <w:pPr>
+        <w:pStyle w:val="ListParagraph"/>
+        <w:numPr>
+          <w:ilvl w:val="0"/>
+          <w:numId w:val="45"/>
+        </w:numPr>
+      </w:pPr>
+      <w:r>
+        <w:t xml:space="preserve">Day 5 </w:t>
+      </w:r>
+    </w:p>
+    <w:p>
+      <w:pPr>
+        <w:pStyle w:val="ListParagraph"/>
+        <w:numPr>
+          <w:ilvl w:val="0"/>
+          <w:numId w:val="45"/>
+        </w:numPr>
+      </w:pPr>
+      <w:r>
+        <w:t xml:space="preserve">Day 6 </w:t>
+      </w:r>
+    </w:p>
+    <w:p>
+      <w:pPr>
+        <w:pStyle w:val="ListParagraph"/>
+        <w:numPr>
+          <w:ilvl w:val="0"/>
+          <w:numId w:val="45"/>
+        </w:numPr>
+      </w:pPr>
+      <w:r>
+        <w:t xml:space="preserve">Day 7 </w:t>
+      </w:r>
+    </w:p>
+    <w:p>
+      <w:pPr>
+        <w:pStyle w:val="ListParagraph"/>
+        <w:numPr>
+          <w:ilvl w:val="0"/>
+          <w:numId w:val="45"/>
+        </w:numPr>
+      </w:pPr>
+      <w:r>
+        <w:t xml:space="preserve">Day 8 </w:t>
+      </w:r>
+    </w:p>
+    <w:p>
+      <w:pPr>
+        <w:pStyle w:val="ListParagraph"/>
+        <w:numPr>
+          <w:ilvl w:val="0"/>
+          <w:numId w:val="45"/>
+        </w:numPr>
+      </w:pPr>
+      <w:r>
+        <w:t xml:space="preserve">Day 9 </w:t>
+      </w:r>
+    </w:p>
+    <w:p>
+      <w:pPr>
+        <w:pStyle w:val="ListParagraph"/>
+        <w:numPr>
+          <w:ilvl w:val="0"/>
+          <w:numId w:val="45"/>
+        </w:numPr>
+      </w:pPr>
+      <w:r>
+        <w:t xml:space="preserve">Day 10 </w:t>
+      </w:r>
+    </w:p>
+    <w:p>
+      <w:pPr>
+        <w:pStyle w:val="ListParagraph"/>
+        <w:numPr>
+          <w:ilvl w:val="0"/>
+          <w:numId w:val="45"/>
+        </w:numPr>
+      </w:pPr>
+      <w:r>
+        <w:t xml:space="preserve">Day 11 </w:t>
+      </w:r>
+    </w:p>
+    <w:p>
+      <w:pPr>
+        <w:pStyle w:val="ListParagraph"/>
+        <w:numPr>
+          <w:ilvl w:val="0"/>
+          <w:numId w:val="45"/>
+        </w:numPr>
+      </w:pPr>
+      <w:r>
+        <w:t xml:space="preserve">Day 12 </w:t>
+      </w:r>
+    </w:p>
+    <w:p>
+      <w:pPr>
+        <w:pStyle w:val="ListParagraph"/>
+        <w:numPr>
+          <w:ilvl w:val="0"/>
+          <w:numId w:val="45"/>
+        </w:numPr>
+      </w:pPr>
+      <w:r>
+        <w:t xml:space="preserve">Day 13 </w:t>
+      </w:r>
+    </w:p>
+    <w:p>
+      <w:pPr>
+        <w:pStyle w:val="ListParagraph"/>
+        <w:numPr>
+          <w:ilvl w:val="0"/>
+          <w:numId w:val="45"/>
+        </w:numPr>
+      </w:pPr>
+      <w:r>
+        <w:t xml:space="preserve">Day 14 </w:t>
+      </w:r>
+    </w:p>
+    <w:p>
+      <w:pPr>
+        <w:pStyle w:val="ListParagraph"/>
+        <w:numPr>
+          <w:ilvl w:val="0"/>
+          <w:numId w:val="42"/>
+        </w:numPr>
+        <w:outlineLvl w:val="2"/>
+        <w:rPr>
+          <w:b/>
+          <w:bCs/>
+        </w:rPr>
+      </w:pPr>
+      <w:r>
+        <w:rPr>
+          <w:b/>
+          <w:bCs/>
+        </w:rPr>
+        <w:t xml:space="preserve">Sprint Review </w:t>
+      </w:r>
+    </w:p>
+    <w:p>
+      <w:pPr>
+        <w:pStyle w:val="ListParagraph"/>
+        <w:numPr>
+          <w:ilvl w:val="0"/>
+          <w:numId w:val="40"/>
+        </w:numPr>
+      </w:pPr>
+      <w:r>
+        <w:t xml:space="preserve">Product Showcase </w:t>
+      </w:r>
+    </w:p>
+    <w:p>
+      <w:pPr>
+        <w:pStyle w:val="ListParagraph"/>
+        <w:numPr>
+          <w:ilvl w:val="0"/>
+          <w:numId w:val="40"/>
+        </w:numPr>
+      </w:pPr>
+      <w:r>
+        <w:lastRenderedPageBreak/>
+        <w:t xml:space="preserve">Feedbacks and Suggestions </w:t>
+      </w:r>
+    </w:p>
+    <w:p>
+      <w:pPr>
+        <w:pStyle w:val="ListParagraph"/>
+        <w:numPr>
+          <w:ilvl w:val="0"/>
+          <w:numId w:val="40"/>
+        </w:numPr>
+      </w:pPr>
+      <w:r>
+        <w:t xml:space="preserve">Penentuan Product Backlog Baru </w:t>
+      </w:r>
+    </w:p>
+    <w:p>
+      <w:pPr>
+        <w:pStyle w:val="ListParagraph"/>
+        <w:numPr>
+          <w:ilvl w:val="0"/>
+          <w:numId w:val="42"/>
+        </w:numPr>
+        <w:outlineLvl w:val="2"/>
+        <w:rPr>
+          <w:b/>
+          <w:bCs/>
+        </w:rPr>
+      </w:pPr>
+      <w:r>
+        <w:rPr>
+          <w:b/>
+          <w:bCs/>
+        </w:rPr>
+        <w:t>Sprint Retrospective</w:t>
+      </w:r>
+    </w:p>
+    <w:p>
+      <w:pPr>
+        <w:pStyle w:val="ListParagraph"/>
+        <w:numPr>
+          <w:ilvl w:val="0"/>
+          <w:numId w:val="41"/>
+        </w:numPr>
+      </w:pPr>
+      <w:r>
+        <w:t xml:space="preserve">Evaluasi Tim </w:t>
+      </w:r>
+    </w:p>
+    <w:p>
+      <w:pPr>
+        <w:pStyle w:val="ListParagraph"/>
+        <w:numPr>
+          <w:ilvl w:val="0"/>
+          <w:numId w:val="41"/>
+        </w:numPr>
+      </w:pPr>
+      <w:r>
+        <w:t xml:space="preserve">Evaluasi Proses </w:t>
+      </w:r>
+    </w:p>
+    <w:p>
+      <w:pPr>
+        <w:pStyle w:val="ListParagraph"/>
+        <w:numPr>
+          <w:ilvl w:val="0"/>
+          <w:numId w:val="41"/>
+        </w:numPr>
+      </w:pPr>
+      <w:r>
+        <w:t>Evaluasi Tools</w:t>
+      </w:r>
+    </w:p>
+    <w:p>
+      <w:pPr>
+        <w:numPr>
+          <w:ilvl w:val="0"/>
+          <w:numId w:val="8"/>
+        </w:numPr>
+        <w:ind w:left="567" w:hanging="709"/>
+        <w:contextualSpacing/>
+        <w:outlineLvl w:val="2"/>
+        <w:rPr>
+          <w:b/>
+          <w:bCs/>
+        </w:rPr>
+      </w:pPr>
+      <w:r>
+        <w:rPr>
+          <w:b/>
+          <w:bCs/>
+        </w:rPr>
+        <w:t xml:space="preserve">Sprint </w:t>
+      </w:r>
+      <w:r>
+        <w:rPr>
+          <w:b/>
+          <w:bCs/>
+        </w:rPr>
+        <w:t>3</w:t>
+      </w:r>
+    </w:p>
+    <w:p>
+      <w:pPr>
+        <w:numPr>
+          <w:ilvl w:val="0"/>
+          <w:numId w:val="43"/>
+        </w:numPr>
+        <w:contextualSpacing/>
+        <w:outlineLvl w:val="2"/>
+        <w:rPr>
+          <w:b/>
+          <w:bCs/>
+        </w:rPr>
+      </w:pPr>
+      <w:r>
+        <w:rPr>
+          <w:b/>
+          <w:bCs/>
+        </w:rPr>
+        <w:t xml:space="preserve">Sprint Planning </w:t>
+      </w:r>
+    </w:p>
+    <w:p>
+      <w:pPr>
+        <w:numPr>
+          <w:ilvl w:val="0"/>
+          <w:numId w:val="38"/>
+        </w:numPr>
+        <w:contextualSpacing/>
+      </w:pPr>
+      <w:r>
+        <w:t>Penentuan Sprint Goal</w:t>
+      </w:r>
+    </w:p>
+    <w:p>
+      <w:pPr>
+        <w:numPr>
+          <w:ilvl w:val="0"/>
+          <w:numId w:val="38"/>
+        </w:numPr>
+        <w:contextualSpacing/>
+      </w:pPr>
+      <w:r>
+        <w:t xml:space="preserve">Penentuan Sprint Planning </w:t>
+      </w:r>
+    </w:p>
+    <w:p>
+      <w:pPr>
+        <w:numPr>
+          <w:ilvl w:val="0"/>
+          <w:numId w:val="38"/>
+        </w:numPr>
+        <w:contextualSpacing/>
+      </w:pPr>
+      <w:r>
+        <w:t xml:space="preserve">Penentuan Definition of Done </w:t>
+      </w:r>
+    </w:p>
+    <w:p>
+      <w:pPr>
+        <w:numPr>
+          <w:ilvl w:val="0"/>
+          <w:numId w:val="43"/>
+        </w:numPr>
+        <w:contextualSpacing/>
+        <w:outlineLvl w:val="2"/>
+        <w:rPr>
+          <w:b/>
+          <w:bCs/>
+        </w:rPr>
+      </w:pPr>
+      <w:r>
+        <w:rPr>
+          <w:b/>
+          <w:bCs/>
+        </w:rPr>
+        <w:t xml:space="preserve">Daily Scrum </w:t>
+      </w:r>
+    </w:p>
+    <w:p>
+      <w:pPr>
+        <w:numPr>
+          <w:ilvl w:val="0"/>
+          <w:numId w:val="44"/>
+        </w:numPr>
+        <w:contextualSpacing/>
+      </w:pPr>
+      <w:r>
+        <w:t>Day 1</w:t>
+      </w:r>
+    </w:p>
+    <w:p>
+      <w:pPr>
+        <w:numPr>
+          <w:ilvl w:val="0"/>
+          <w:numId w:val="44"/>
+        </w:numPr>
+        <w:contextualSpacing/>
+      </w:pPr>
+      <w:r>
+        <w:t xml:space="preserve">Day 2 </w:t>
+      </w:r>
+    </w:p>
+    <w:p>
+      <w:pPr>
+        <w:numPr>
+          <w:ilvl w:val="0"/>
+          <w:numId w:val="44"/>
+        </w:numPr>
+        <w:contextualSpacing/>
+      </w:pPr>
+      <w:r>
+        <w:t xml:space="preserve">Day 3 </w:t>
+      </w:r>
+    </w:p>
+    <w:p>
+      <w:pPr>
+        <w:numPr>
+          <w:ilvl w:val="0"/>
+          <w:numId w:val="44"/>
+        </w:numPr>
+        <w:contextualSpacing/>
+      </w:pPr>
+      <w:r>
+        <w:t xml:space="preserve">Day 4 </w:t>
+      </w:r>
+    </w:p>
+    <w:p>
+      <w:pPr>
+        <w:numPr>
+          <w:ilvl w:val="0"/>
+          <w:numId w:val="44"/>
+        </w:numPr>
+        <w:contextualSpacing/>
+      </w:pPr>
+      <w:r>
+        <w:t xml:space="preserve">Day 5 </w:t>
+      </w:r>
+    </w:p>
+    <w:p>
+      <w:pPr>
+        <w:numPr>
+          <w:ilvl w:val="0"/>
+          <w:numId w:val="44"/>
+        </w:numPr>
+        <w:contextualSpacing/>
+      </w:pPr>
+      <w:r>
+        <w:t xml:space="preserve">Day 6 </w:t>
+      </w:r>
+    </w:p>
+    <w:p>
+      <w:pPr>
+        <w:numPr>
+          <w:ilvl w:val="0"/>
+          <w:numId w:val="44"/>
+        </w:numPr>
+        <w:contextualSpacing/>
+      </w:pPr>
+      <w:r>
+        <w:t xml:space="preserve">Day 7 </w:t>
+      </w:r>
+    </w:p>
+    <w:p>
+      <w:pPr>
+        <w:numPr>
+          <w:ilvl w:val="0"/>
+          <w:numId w:val="44"/>
+        </w:numPr>
+        <w:contextualSpacing/>
+      </w:pPr>
+      <w:r>
+        <w:t xml:space="preserve">Day 8 </w:t>
+      </w:r>
+    </w:p>
+    <w:p>
+      <w:pPr>
+        <w:numPr>
+          <w:ilvl w:val="0"/>
+          <w:numId w:val="44"/>
+        </w:numPr>
+        <w:contextualSpacing/>
+      </w:pPr>
+      <w:r>
+        <w:t xml:space="preserve">Day 9 </w:t>
+      </w:r>
+    </w:p>
+    <w:p>
+      <w:pPr>
+        <w:numPr>
+          <w:ilvl w:val="0"/>
+          <w:numId w:val="44"/>
+        </w:numPr>
+        <w:contextualSpacing/>
+      </w:pPr>
+      <w:r>
+        <w:t xml:space="preserve">Day 10 </w:t>
+      </w:r>
+    </w:p>
+    <w:p>
+      <w:pPr>
+        <w:numPr>
+          <w:ilvl w:val="0"/>
+          <w:numId w:val="44"/>
+        </w:numPr>
+        <w:contextualSpacing/>
+      </w:pPr>
+      <w:r>
+        <w:t xml:space="preserve">Day 11 </w:t>
+      </w:r>
+    </w:p>
+    <w:p>
+      <w:pPr>
+        <w:numPr>
+          <w:ilvl w:val="0"/>
+          <w:numId w:val="44"/>
+        </w:numPr>
+        <w:contextualSpacing/>
+      </w:pPr>
+      <w:r>
+        <w:t xml:space="preserve">Day 12 </w:t>
+      </w:r>
+    </w:p>
+    <w:p>
+      <w:pPr>
+        <w:numPr>
+          <w:ilvl w:val="0"/>
+          <w:numId w:val="44"/>
+        </w:numPr>
+        <w:contextualSpacing/>
+      </w:pPr>
+      <w:r>
+        <w:t xml:space="preserve">Day 13 </w:t>
+      </w:r>
+    </w:p>
+    <w:p>
+      <w:pPr>
+        <w:numPr>
+          <w:ilvl w:val="0"/>
+          <w:numId w:val="44"/>
+        </w:numPr>
+        <w:contextualSpacing/>
+      </w:pPr>
+      <w:r>
+        <w:t xml:space="preserve">Day 14 </w:t>
+      </w:r>
+    </w:p>
+    <w:p>
+      <w:pPr>
+        <w:numPr>
+          <w:ilvl w:val="0"/>
+          <w:numId w:val="43"/>
+        </w:numPr>
+        <w:contextualSpacing/>
+        <w:outlineLvl w:val="2"/>
+        <w:rPr>
+          <w:b/>
+          <w:bCs/>
+        </w:rPr>
+      </w:pPr>
+      <w:r>
+        <w:rPr>
+          <w:b/>
+          <w:bCs/>
+        </w:rPr>
+        <w:t xml:space="preserve">Sprint Review </w:t>
+      </w:r>
+    </w:p>
+    <w:p>
+      <w:pPr>
+        <w:numPr>
+          <w:ilvl w:val="0"/>
+          <w:numId w:val="40"/>
+        </w:numPr>
+        <w:contextualSpacing/>
+      </w:pPr>
+      <w:r>
+        <w:t xml:space="preserve">Product Showcase </w:t>
+      </w:r>
+    </w:p>
+    <w:p>
+      <w:pPr>
+        <w:numPr>
+          <w:ilvl w:val="0"/>
+          <w:numId w:val="40"/>
+        </w:numPr>
+        <w:contextualSpacing/>
+      </w:pPr>
+      <w:r>
+        <w:t xml:space="preserve">Feedbacks and Suggestions </w:t>
+      </w:r>
+    </w:p>
+    <w:p>
+      <w:pPr>
+        <w:numPr>
+          <w:ilvl w:val="0"/>
+          <w:numId w:val="40"/>
+        </w:numPr>
+        <w:contextualSpacing/>
+      </w:pPr>
+      <w:r>
+        <w:t xml:space="preserve">Penentuan Product Backlog Baru </w:t>
+      </w:r>
+    </w:p>
+    <w:p>
+      <w:pPr>
+        <w:numPr>
+          <w:ilvl w:val="0"/>
+          <w:numId w:val="43"/>
+        </w:numPr>
+        <w:contextualSpacing/>
+        <w:outlineLvl w:val="2"/>
+        <w:rPr>
+          <w:b/>
+          <w:bCs/>
+        </w:rPr>
+      </w:pPr>
+      <w:r>
+        <w:rPr>
+          <w:b/>
+          <w:bCs/>
+        </w:rPr>
+        <w:t>Sprint Retrospective</w:t>
+      </w:r>
+    </w:p>
+    <w:p>
+      <w:pPr>
+        <w:numPr>
+          <w:ilvl w:val="0"/>
+          <w:numId w:val="41"/>
+        </w:numPr>
+        <w:contextualSpacing/>
+      </w:pPr>
+      <w:r>
+        <w:lastRenderedPageBreak/>
+        <w:t xml:space="preserve">Evaluasi Tim </w:t>
+      </w:r>
+    </w:p>
+    <w:p>
+      <w:pPr>
+        <w:numPr>
+          <w:ilvl w:val="0"/>
+          <w:numId w:val="41"/>
+        </w:numPr>
+        <w:contextualSpacing/>
+      </w:pPr>
+      <w:r>
+        <w:t xml:space="preserve">Evaluasi Proses </w:t>
+      </w:r>
+    </w:p>
+    <w:p>
+      <w:pPr>
+        <w:numPr>
+          <w:ilvl w:val="0"/>
+          <w:numId w:val="41"/>
+        </w:numPr>
+        <w:contextualSpacing/>
+      </w:pPr>
+      <w:r>
+        <w:t>Evaluasi Tools</w:t>
+      </w:r>
+    </w:p>
+    <w:p>
+      <w:pPr>
+        <w:pStyle w:val="ListParagraph"/>
+        <w:numPr>
+          <w:ilvl w:val="0"/>
+          <w:numId w:val="8"/>
+        </w:numPr>
+        <w:ind w:left="567" w:hanging="709"/>
+        <w:outlineLvl w:val="2"/>
+        <w:rPr>
+          <w:b/>
+          <w:bCs/>
+        </w:rPr>
+      </w:pPr>
+    </w:p>
+    <w:p>
+      <w:pPr>
+        <w:pStyle w:val="ListParagraph"/>
+        <w:numPr>
+          <w:ilvl w:val="0"/>
+          <w:numId w:val="8"/>
+        </w:numPr>
+        <w:ind w:left="567" w:hanging="709"/>
+        <w:outlineLvl w:val="2"/>
+        <w:rPr>
+          <w:b/>
+          <w:bCs/>
+        </w:rPr>
+      </w:pPr>
+      <w:r>
+        <w:rPr>
+          <w:b/>
+          <w:bCs/>
+        </w:rPr>
+        <w:t xml:space="preserve">User Acceptance Test </w:t>
       </w:r>
     </w:p>
     <w:p>
@@ -18352,56 +19485,42 @@
         <w:rPr>
           <w:lang w:val="en-ID"/>
         </w:rPr>
-        <w:t xml:space="preserve"> Hal ini dilakukan untuk dapat mengetahui seberapa besar tingkat penerimaan pengguna terhadap sistem yang telah dibuat. Berikut ini merupakan skenario pertanyaan yang akan diajukan dalam implementasi pengujian User Acceptance </w:t>
-      </w:r>
-      <w:proofErr w:type="gramStart"/>
-      <w:r>
-        <w:rPr>
-          <w:lang w:val="en-ID"/>
-        </w:rPr>
-        <w:t>Test :</w:t>
-      </w:r>
-      <w:proofErr w:type="gramEnd"/>
-      <w:r>
-        <w:rPr>
-          <w:lang w:val="en-ID"/>
-        </w:rPr>
+        <w:t xml:space="preserve"> Hal ini dilakukan untuk dapat mengetahui seberapa besar tingkat penerimaan pengguna terhadap sistem yang telah dibuat. Berikut ini merupakan skenario pertanyaan yang akan diajukan dalam implementasi pengujian User Acceptance Test : </w:t>
+      </w:r>
+    </w:p>
+    <w:p>
+      <w:pPr>
+        <w:pStyle w:val="Caption"/>
+      </w:pPr>
+      <w:bookmarkStart w:id="108" w:name="_Toc83183262"/>
+      <w:r>
+        <w:t xml:space="preserve">Table </w:t>
+      </w:r>
+      <w:r>
+        <w:fldChar w:fldCharType="begin"/>
+      </w:r>
+      <w:r>
+        <w:instrText xml:space="preserve"> SEQ Table \* ARABIC </w:instrText>
+      </w:r>
+      <w:r>
+        <w:fldChar w:fldCharType="separate"/>
+      </w:r>
+      <w:r>
+        <w:rPr>
+          <w:noProof/>
+        </w:rPr>
+        <w:t>4</w:t>
+      </w:r>
+      <w:r>
+        <w:fldChar w:fldCharType="end"/>
+      </w:r>
+      <w:r>
         <w:t xml:space="preserve"> </w:t>
       </w:r>
-    </w:p>
-    <w:p>
-      <w:pPr>
-        <w:pStyle w:val="Caption"/>
-      </w:pPr>
-      <w:bookmarkStart w:id="109" w:name="_Toc83183262"/>
-      <w:r>
-        <w:t xml:space="preserve">Table </w:t>
-      </w:r>
-      <w:r>
-        <w:fldChar w:fldCharType="begin"/>
-      </w:r>
-      <w:r>
-        <w:instrText xml:space="preserve"> SEQ Table \* ARABIC </w:instrText>
-      </w:r>
-      <w:r>
-        <w:fldChar w:fldCharType="separate"/>
-      </w:r>
-      <w:r>
-        <w:rPr>
-          <w:noProof/>
-        </w:rPr>
-        <w:t>4</w:t>
-      </w:r>
-      <w:r>
-        <w:fldChar w:fldCharType="end"/>
-      </w:r>
-      <w:r>
-        <w:t xml:space="preserve"> </w:t>
-      </w:r>
       <w:r>
         <w:t>List Pertanyaan UAT</w:t>
       </w:r>
-      <w:bookmarkEnd w:id="109"/>
+      <w:bookmarkEnd w:id="108"/>
     </w:p>
     <w:tbl>
       <w:tblPr>
@@ -18666,27 +19785,27 @@
               <w:pStyle w:val="ListParagraph"/>
               <w:ind w:left="0"/>
             </w:pPr>
+            <w:commentRangeStart w:id="109"/>
             <w:commentRangeStart w:id="110"/>
-            <w:commentRangeStart w:id="111"/>
             <w:r>
               <w:t xml:space="preserve">Menurut anda, </w:t>
             </w:r>
             <w:r>
               <w:t>apakah website IDNFT ini menampilkan informasi yang cukup mengenai edukasi seni ?</w:t>
             </w:r>
+            <w:commentRangeEnd w:id="109"/>
+            <w:r>
+              <w:rPr>
+                <w:rStyle w:val="CommentReference"/>
+              </w:rPr>
+              <w:commentReference w:id="109"/>
+            </w:r>
             <w:commentRangeEnd w:id="110"/>
             <w:r>
               <w:rPr>
                 <w:rStyle w:val="CommentReference"/>
               </w:rPr>
               <w:commentReference w:id="110"/>
-            </w:r>
-            <w:commentRangeEnd w:id="111"/>
-            <w:r>
-              <w:rPr>
-                <w:rStyle w:val="CommentReference"/>
-              </w:rPr>
-              <w:commentReference w:id="111"/>
             </w:r>
           </w:p>
         </w:tc>
@@ -18734,7 +19853,6 @@
               <w:jc w:val="center"/>
             </w:pPr>
             <w:r>
-              <w:lastRenderedPageBreak/>
               <w:t>9</w:t>
             </w:r>
           </w:p>
@@ -18766,6 +19884,7 @@
               <w:jc w:val="center"/>
             </w:pPr>
             <w:r>
+              <w:lastRenderedPageBreak/>
               <w:t>10</w:t>
             </w:r>
           </w:p>
@@ -18972,7 +20091,7 @@
           <w:bCs/>
         </w:rPr>
       </w:pPr>
-      <w:bookmarkStart w:id="112" w:name="_Toc83183045"/>
+      <w:bookmarkStart w:id="111" w:name="_Toc83183045"/>
       <w:r>
         <w:rPr>
           <w:b/>
@@ -18980,7 +20099,7 @@
         </w:rPr>
         <w:t>Pelatihan</w:t>
       </w:r>
-      <w:bookmarkEnd w:id="112"/>
+      <w:bookmarkEnd w:id="111"/>
       <w:r>
         <w:rPr>
           <w:b/>
@@ -19003,7 +20122,7 @@
           <w:bCs/>
         </w:rPr>
       </w:pPr>
-      <w:bookmarkStart w:id="113" w:name="_Toc83183046"/>
+      <w:bookmarkStart w:id="112" w:name="_Toc83183046"/>
       <w:r>
         <w:rPr>
           <w:b/>
@@ -19011,7 +20130,7 @@
         </w:rPr>
         <w:t>Go – Live</w:t>
       </w:r>
-      <w:bookmarkEnd w:id="113"/>
+      <w:bookmarkEnd w:id="112"/>
       <w:r>
         <w:rPr>
           <w:b/>
@@ -19043,7 +20162,7 @@
         </w:numPr>
         <w:ind w:left="432"/>
       </w:pPr>
-      <w:bookmarkStart w:id="114" w:name="_Toc83183047"/>
+      <w:bookmarkStart w:id="113" w:name="_Toc83183047"/>
       <w:r>
         <w:lastRenderedPageBreak/>
         <w:t>BAB IV</w:t>
@@ -19052,7 +20171,7 @@
         <w:br/>
         <w:t>IMPLEMENTASI DAN PENGUJIAN</w:t>
       </w:r>
-      <w:bookmarkEnd w:id="114"/>
+      <w:bookmarkEnd w:id="113"/>
     </w:p>
     <w:p>
       <w:pPr>
@@ -19063,11 +20182,11 @@
         </w:numPr>
         <w:ind w:left="426" w:hanging="426"/>
       </w:pPr>
-      <w:bookmarkStart w:id="115" w:name="_Toc83183048"/>
+      <w:bookmarkStart w:id="114" w:name="_Toc83183048"/>
       <w:r>
         <w:t>Implementasi</w:t>
       </w:r>
-      <w:bookmarkEnd w:id="115"/>
+      <w:bookmarkEnd w:id="114"/>
     </w:p>
     <w:p>
       <w:pPr>
@@ -19078,11 +20197,11 @@
         </w:numPr>
         <w:ind w:left="709"/>
       </w:pPr>
-      <w:bookmarkStart w:id="116" w:name="_Toc83183049"/>
+      <w:bookmarkStart w:id="115" w:name="_Toc83183049"/>
       <w:r>
         <w:t>Implementasi Basis Data</w:t>
       </w:r>
-      <w:bookmarkEnd w:id="116"/>
+      <w:bookmarkEnd w:id="115"/>
     </w:p>
     <w:p>
       <w:pPr>
@@ -19093,7 +20212,7 @@
         </w:numPr>
         <w:ind w:left="709"/>
       </w:pPr>
-      <w:bookmarkStart w:id="117" w:name="_Toc83183050"/>
+      <w:bookmarkStart w:id="116" w:name="_Toc83183050"/>
       <w:r>
         <w:t>Implementasi Antar</w:t>
       </w:r>
@@ -19103,15 +20222,14 @@
       <w:r>
         <w:t xml:space="preserve"> Pengguna</w:t>
       </w:r>
-      <w:bookmarkEnd w:id="117"/>
+      <w:bookmarkEnd w:id="116"/>
     </w:p>
     <w:p>
       <w:pPr>
         <w:pStyle w:val="Heading2"/>
         <w:ind w:left="576" w:hanging="576"/>
       </w:pPr>
-      <w:bookmarkStart w:id="118" w:name="_Toc83183051"/>
-      <w:proofErr w:type="gramStart"/>
+      <w:bookmarkStart w:id="117" w:name="_Toc83183051"/>
       <w:r>
         <w:rPr>
           <w:lang w:val="en-US"/>
@@ -19119,13 +20237,9 @@
         <w:t xml:space="preserve">4.2  </w:t>
       </w:r>
       <w:r>
-        <w:t>Pengujian</w:t>
-      </w:r>
-      <w:proofErr w:type="gramEnd"/>
-      <w:r>
-        <w:t xml:space="preserve"> Sistem</w:t>
-      </w:r>
-      <w:bookmarkEnd w:id="118"/>
+        <w:t>Pengujian Sistem</w:t>
+      </w:r>
+      <w:bookmarkEnd w:id="117"/>
       <w:r>
         <w:t xml:space="preserve"> </w:t>
       </w:r>
@@ -19160,7 +20274,7 @@
         </w:numPr>
         <w:ind w:left="432"/>
       </w:pPr>
-      <w:bookmarkStart w:id="119" w:name="_Toc83183052"/>
+      <w:bookmarkStart w:id="118" w:name="_Toc83183052"/>
       <w:r>
         <w:t>BAB V</w:t>
       </w:r>
@@ -19168,7 +20282,7 @@
         <w:br/>
         <w:t>KESIMPULAN DAN SARAN</w:t>
       </w:r>
-      <w:bookmarkEnd w:id="119"/>
+      <w:bookmarkEnd w:id="118"/>
     </w:p>
     <w:p>
       <w:pPr>
@@ -19178,11 +20292,11 @@
           <w:numId w:val="6"/>
         </w:numPr>
       </w:pPr>
-      <w:bookmarkStart w:id="120" w:name="_Toc83183053"/>
+      <w:bookmarkStart w:id="119" w:name="_Toc83183053"/>
       <w:r>
         <w:t>Kesimpulan</w:t>
       </w:r>
-      <w:bookmarkEnd w:id="120"/>
+      <w:bookmarkEnd w:id="119"/>
     </w:p>
     <w:p>
       <w:pPr>
@@ -19192,11 +20306,11 @@
           <w:numId w:val="6"/>
         </w:numPr>
       </w:pPr>
-      <w:bookmarkStart w:id="121" w:name="_Toc83183054"/>
+      <w:bookmarkStart w:id="120" w:name="_Toc83183054"/>
       <w:r>
         <w:t>Saran</w:t>
       </w:r>
-      <w:bookmarkEnd w:id="121"/>
+      <w:bookmarkEnd w:id="120"/>
       <w:r>
         <w:br w:type="page"/>
       </w:r>
@@ -19210,12 +20324,12 @@
         </w:numPr>
         <w:ind w:left="432" w:hanging="432"/>
       </w:pPr>
-      <w:bookmarkStart w:id="122" w:name="_Toc83183055"/>
+      <w:bookmarkStart w:id="121" w:name="_Toc83183055"/>
       <w:r>
         <w:lastRenderedPageBreak/>
         <w:t>DAFTAR PUSTAKA</w:t>
       </w:r>
-      <w:bookmarkEnd w:id="122"/>
+      <w:bookmarkEnd w:id="121"/>
     </w:p>
     <w:p>
       <w:pPr>
@@ -19872,15 +20986,7 @@
         <w:annotationRef/>
       </w:r>
       <w:r>
-        <w:t xml:space="preserve">Identifikasi Masalah atau Rumusan </w:t>
-      </w:r>
-      <w:proofErr w:type="gramStart"/>
-      <w:r>
-        <w:t>Masalah ?</w:t>
-      </w:r>
-      <w:proofErr w:type="gramEnd"/>
-      <w:r>
-        <w:t xml:space="preserve"> pada bab 3, terdapat juga sub bab “Identifikasi Masalah”</w:t>
+        <w:t>Identifikasi Masalah atau Rumusan Masalah ? pada bab 3, terdapat juga sub bab “Identifikasi Masalah”</w:t>
       </w:r>
     </w:p>
   </w:comment>
@@ -19899,15 +21005,7 @@
         <w:t>Klo yg aku tangkep Identifikasi Masalah bab 1 tuh pembahasa</w:t>
       </w:r>
       <w:r>
-        <w:t xml:space="preserve">n dari latar berlakang </w:t>
-      </w:r>
-      <w:proofErr w:type="gramStart"/>
-      <w:r>
-        <w:t>yang  mana</w:t>
-      </w:r>
-      <w:proofErr w:type="gramEnd"/>
-      <w:r>
-        <w:t xml:space="preserve"> lebih umun gt. Isinya ttg covid, seni, komun. Nah klo identifikasi masalah bab 3 lebih terinci ke detail permasalahan dari idnft gt. Hal ini yg bakal jadi dasar pembuatan app web</w:t>
+        <w:t>n dari latar berlakang yang  mana lebih umun gt. Isinya ttg covid, seni, komun. Nah klo identifikasi masalah bab 3 lebih terinci ke detail permasalahan dari idnft gt. Hal ini yg bakal jadi dasar pembuatan app web</w:t>
       </w:r>
     </w:p>
     <w:p>
@@ -19928,15 +21026,7 @@
         <w:annotationRef/>
       </w:r>
       <w:r>
-        <w:t xml:space="preserve">Klo gitu, diliat dari identifikasi yg </w:t>
-      </w:r>
-      <w:proofErr w:type="gramStart"/>
-      <w:r>
-        <w:t>sekarang..</w:t>
-      </w:r>
-      <w:proofErr w:type="gramEnd"/>
-      <w:r>
-        <w:t xml:space="preserve"> dah cukup sesuai ya buat identifikasi bab 1. Xixixi tinggal ubah yang iisi bab 3 </w:t>
+        <w:t xml:space="preserve">Klo gitu, diliat dari identifikasi yg sekarang.. dah cukup sesuai ya buat identifikasi bab 1. Xixixi tinggal ubah yang iisi bab 3 </w:t>
       </w:r>
     </w:p>
   </w:comment>
@@ -19952,15 +21042,7 @@
         <w:annotationRef/>
       </w:r>
       <w:r>
-        <w:t>Sudah di perbaiki jadi, 85</w:t>
-      </w:r>
-      <w:proofErr w:type="gramStart"/>
-      <w:r>
-        <w:t>%  berbeda</w:t>
-      </w:r>
-      <w:proofErr w:type="gramEnd"/>
-      <w:r>
-        <w:t xml:space="preserve"> dgn proposal sebelumny : </w:t>
+        <w:t xml:space="preserve">Sudah di perbaiki jadi, 85%  berbeda dgn proposal sebelumny : </w:t>
       </w:r>
     </w:p>
     <w:p>
@@ -20057,15 +21139,7 @@
         <w:annotationRef/>
       </w:r>
       <w:r>
-        <w:t xml:space="preserve">Scrum merupakan sebuah kerangka kerja </w:t>
-      </w:r>
-      <w:proofErr w:type="gramStart"/>
-      <w:r>
-        <w:t>yang  didasari</w:t>
-      </w:r>
-      <w:proofErr w:type="gramEnd"/>
-      <w:r>
-        <w:t xml:space="preserve"> oleh empirism (transparansi, inspeksi, dan adaptasi) dan banyak digunakan untuk mengembangkan produk atau perangkat lunak yang bersifat kompleks</w:t>
+        <w:t>Scrum merupakan sebuah kerangka kerja yang  didasari oleh empirism (transparansi, inspeksi, dan adaptasi) dan banyak digunakan untuk mengembangkan produk atau perangkat lunak yang bersifat kompleks</w:t>
       </w:r>
     </w:p>
     <w:p>
@@ -20086,21 +21160,8 @@
         <w:annotationRef/>
       </w:r>
       <w:r>
-        <w:t xml:space="preserve">Apakah kata “Komunitas” perlu </w:t>
-      </w:r>
-      <w:proofErr w:type="gramStart"/>
-      <w:r>
-        <w:t>dicantumkan ?</w:t>
-      </w:r>
-      <w:proofErr w:type="gramEnd"/>
-      <w:r>
-        <w:t xml:space="preserve"> atau tidak perlu? Agar bisa mencakup langsung ke perusahaan terkait</w:t>
-      </w:r>
-      <w:proofErr w:type="gramStart"/>
-      <w:r>
-        <w:t>. ?</w:t>
-      </w:r>
-      <w:proofErr w:type="gramEnd"/>
+        <w:t>Apakah kata “Komunitas” perlu dicantumkan ? atau tidak perlu? Agar bisa mencakup langsung ke perusahaan terkait. ?</w:t>
+      </w:r>
     </w:p>
   </w:comment>
   <w:comment w:id="54" w:author="User" w:date="2021-09-22T13:10:00Z" w:initials="U">
@@ -20179,15 +21240,7 @@
         <w:annotationRef/>
       </w:r>
       <w:r>
-        <w:t>Setelah aku baca ulang, dan coba pahami lg. kayaknya bagian ini cukup menjelaskan proses bisnis sebelumnya aja deh. Soalnya setelah 3.3.3 ini ada 3.3.4 yang isinya hasil identifikasi masalah dari penangkapan proses bisnis disub bab 3.</w:t>
-      </w:r>
-      <w:proofErr w:type="gramStart"/>
-      <w:r>
-        <w:t>3.3..</w:t>
-      </w:r>
-      <w:proofErr w:type="gramEnd"/>
-      <w:r>
-        <w:t xml:space="preserve">  NAHH, jadi untuk covidnya kayaknya disimpen di sub bsb 3.3.4 identifikasi masalah. sorryyy</w:t>
+        <w:t>Setelah aku baca ulang, dan coba pahami lg. kayaknya bagian ini cukup menjelaskan proses bisnis sebelumnya aja deh. Soalnya setelah 3.3.3 ini ada 3.3.4 yang isinya hasil identifikasi masalah dari penangkapan proses bisnis disub bab 3.3.3..  NAHH, jadi untuk covidnya kayaknya disimpen di sub bsb 3.3.4 identifikasi masalah. sorryyy</w:t>
       </w:r>
     </w:p>
   </w:comment>
@@ -20203,13 +21256,8 @@
         <w:annotationRef/>
       </w:r>
       <w:r>
-        <w:t xml:space="preserve">Coba dibaca lg pseudocode dari proses bisnis ini. Apakah masih ada yang perlu di tambah atau </w:t>
-      </w:r>
-      <w:proofErr w:type="gramStart"/>
-      <w:r>
-        <w:t>diubah ?</w:t>
-      </w:r>
-      <w:proofErr w:type="gramEnd"/>
+        <w:t>Coba dibaca lg pseudocode dari proses bisnis ini. Apakah masih ada yang perlu di tambah atau diubah ?</w:t>
+      </w:r>
     </w:p>
   </w:comment>
   <w:comment w:id="95" w:author="Devita Putri" w:date="2021-09-17T04:30:00Z" w:initials="DP">
@@ -20223,11 +21271,9 @@
         </w:rPr>
         <w:annotationRef/>
       </w:r>
-      <w:proofErr w:type="gramStart"/>
       <w:r>
         <w:t>Komunitas ?</w:t>
       </w:r>
-      <w:proofErr w:type="gramEnd"/>
     </w:p>
   </w:comment>
   <w:comment w:id="96" w:author="User" w:date="2021-09-22T13:12:00Z" w:initials="U">
@@ -20328,7 +21374,7 @@
       </w:pPr>
     </w:p>
   </w:comment>
-  <w:comment w:id="110" w:author="Devita Putri" w:date="2021-09-18T00:21:00Z" w:initials="DP">
+  <w:comment w:id="109" w:author="Devita Putri" w:date="2021-09-18T00:21:00Z" w:initials="DP">
     <w:p>
       <w:pPr>
         <w:pStyle w:val="CommentText"/>
@@ -20343,13 +21389,8 @@
         <w:annotationRef/>
       </w:r>
       <w:r>
-        <w:t xml:space="preserve">Apakah perlu di detailkan edukasi terkait NFT saja atau cukup seni </w:t>
-      </w:r>
-      <w:proofErr w:type="gramStart"/>
-      <w:r>
-        <w:t>saja ?</w:t>
-      </w:r>
-      <w:proofErr w:type="gramEnd"/>
+        <w:t>Apakah perlu di detailkan edukasi terkait NFT saja atau cukup seni saja ?</w:t>
+      </w:r>
     </w:p>
     <w:p>
       <w:pPr>
@@ -20357,7 +21398,7 @@
       </w:pPr>
     </w:p>
   </w:comment>
-  <w:comment w:id="111" w:author="User" w:date="2021-09-22T13:13:00Z" w:initials="U">
+  <w:comment w:id="110" w:author="User" w:date="2021-09-22T13:13:00Z" w:initials="U">
     <w:p>
       <w:pPr>
         <w:pStyle w:val="CommentText"/>
@@ -20877,6 +21918,99 @@
     </w:lvl>
   </w:abstractNum>
   <w:abstractNum w:abstractNumId="2" w15:restartNumberingAfterBreak="0">
+    <w:nsid w:val="07C82ED5"/>
+    <w:multiLevelType w:val="hybridMultilevel"/>
+    <w:tmpl w:val="9AE6CF3C"/>
+    <w:lvl w:ilvl="0" w:tplc="D8FA879A">
+      <w:start w:val="1"/>
+      <w:numFmt w:val="decimal"/>
+      <w:lvlText w:val="3.7.%1"/>
+      <w:lvlJc w:val="right"/>
+      <w:pPr>
+        <w:ind w:left="1287" w:hanging="360"/>
+      </w:pPr>
+      <w:rPr>
+        <w:rFonts w:ascii="Times New Roman" w:hAnsi="Times New Roman" w:cs="Times New Roman" w:hint="default"/>
+        <w:b/>
+        <w:bCs/>
+        <w:sz w:val="24"/>
+        <w:szCs w:val="24"/>
+      </w:rPr>
+    </w:lvl>
+    <w:lvl w:ilvl="1" w:tplc="04090019" w:tentative="1">
+      <w:start w:val="1"/>
+      <w:numFmt w:val="lowerLetter"/>
+      <w:lvlText w:val="%2."/>
+      <w:lvlJc w:val="left"/>
+      <w:pPr>
+        <w:ind w:left="2007" w:hanging="360"/>
+      </w:pPr>
+    </w:lvl>
+    <w:lvl w:ilvl="2" w:tplc="0409001B" w:tentative="1">
+      <w:start w:val="1"/>
+      <w:numFmt w:val="lowerRoman"/>
+      <w:lvlText w:val="%3."/>
+      <w:lvlJc w:val="right"/>
+      <w:pPr>
+        <w:ind w:left="2727" w:hanging="180"/>
+      </w:pPr>
+    </w:lvl>
+    <w:lvl w:ilvl="3" w:tplc="0409000F" w:tentative="1">
+      <w:start w:val="1"/>
+      <w:numFmt w:val="decimal"/>
+      <w:lvlText w:val="%4."/>
+      <w:lvlJc w:val="left"/>
+      <w:pPr>
+        <w:ind w:left="3447" w:hanging="360"/>
+      </w:pPr>
+    </w:lvl>
+    <w:lvl w:ilvl="4" w:tplc="04090019" w:tentative="1">
+      <w:start w:val="1"/>
+      <w:numFmt w:val="lowerLetter"/>
+      <w:lvlText w:val="%5."/>
+      <w:lvlJc w:val="left"/>
+      <w:pPr>
+        <w:ind w:left="4167" w:hanging="360"/>
+      </w:pPr>
+    </w:lvl>
+    <w:lvl w:ilvl="5" w:tplc="0409001B" w:tentative="1">
+      <w:start w:val="1"/>
+      <w:numFmt w:val="lowerRoman"/>
+      <w:lvlText w:val="%6."/>
+      <w:lvlJc w:val="right"/>
+      <w:pPr>
+        <w:ind w:left="4887" w:hanging="180"/>
+      </w:pPr>
+    </w:lvl>
+    <w:lvl w:ilvl="6" w:tplc="0409000F" w:tentative="1">
+      <w:start w:val="1"/>
+      <w:numFmt w:val="decimal"/>
+      <w:lvlText w:val="%7."/>
+      <w:lvlJc w:val="left"/>
+      <w:pPr>
+        <w:ind w:left="5607" w:hanging="360"/>
+      </w:pPr>
+    </w:lvl>
+    <w:lvl w:ilvl="7" w:tplc="04090019" w:tentative="1">
+      <w:start w:val="1"/>
+      <w:numFmt w:val="lowerLetter"/>
+      <w:lvlText w:val="%8."/>
+      <w:lvlJc w:val="left"/>
+      <w:pPr>
+        <w:ind w:left="6327" w:hanging="360"/>
+      </w:pPr>
+    </w:lvl>
+    <w:lvl w:ilvl="8" w:tplc="0409001B" w:tentative="1">
+      <w:start w:val="1"/>
+      <w:numFmt w:val="lowerRoman"/>
+      <w:lvlText w:val="%9."/>
+      <w:lvlJc w:val="right"/>
+      <w:pPr>
+        <w:ind w:left="7047" w:hanging="180"/>
+      </w:pPr>
+    </w:lvl>
+  </w:abstractNum>
+  <w:abstractNum w:abstractNumId="3" w15:restartNumberingAfterBreak="0">
     <w:nsid w:val="0F363856"/>
     <w:multiLevelType w:val="hybridMultilevel"/>
     <w:tmpl w:val="2A56A93C"/>
@@ -20965,7 +22099,7 @@
       </w:pPr>
     </w:lvl>
   </w:abstractNum>
-  <w:abstractNum w:abstractNumId="3" w15:restartNumberingAfterBreak="0">
+  <w:abstractNum w:abstractNumId="4" w15:restartNumberingAfterBreak="0">
     <w:nsid w:val="11DE1323"/>
     <w:multiLevelType w:val="hybridMultilevel"/>
     <w:tmpl w:val="564AB486"/>
@@ -21054,7 +22188,7 @@
       </w:pPr>
     </w:lvl>
   </w:abstractNum>
-  <w:abstractNum w:abstractNumId="4" w15:restartNumberingAfterBreak="0">
+  <w:abstractNum w:abstractNumId="5" w15:restartNumberingAfterBreak="0">
     <w:nsid w:val="13AC5410"/>
     <w:multiLevelType w:val="multilevel"/>
     <w:tmpl w:val="C186A7E8"/>
@@ -21307,7 +22441,7 @@
       </w:rPr>
     </w:lvl>
   </w:abstractNum>
-  <w:abstractNum w:abstractNumId="5" w15:restartNumberingAfterBreak="0">
+  <w:abstractNum w:abstractNumId="6" w15:restartNumberingAfterBreak="0">
     <w:nsid w:val="151D1FEF"/>
     <w:multiLevelType w:val="hybridMultilevel"/>
     <w:tmpl w:val="8264BC06"/>
@@ -21396,7 +22530,7 @@
       </w:pPr>
     </w:lvl>
   </w:abstractNum>
-  <w:abstractNum w:abstractNumId="6" w15:restartNumberingAfterBreak="0">
+  <w:abstractNum w:abstractNumId="7" w15:restartNumberingAfterBreak="0">
     <w:nsid w:val="165869E2"/>
     <w:multiLevelType w:val="hybridMultilevel"/>
     <w:tmpl w:val="2C06627C"/>
@@ -21485,7 +22619,7 @@
       </w:pPr>
     </w:lvl>
   </w:abstractNum>
-  <w:abstractNum w:abstractNumId="7" w15:restartNumberingAfterBreak="0">
+  <w:abstractNum w:abstractNumId="8" w15:restartNumberingAfterBreak="0">
     <w:nsid w:val="18DF6299"/>
     <w:multiLevelType w:val="multilevel"/>
     <w:tmpl w:val="E57EA232"/>
@@ -21598,7 +22732,7 @@
       </w:rPr>
     </w:lvl>
   </w:abstractNum>
-  <w:abstractNum w:abstractNumId="8" w15:restartNumberingAfterBreak="0">
+  <w:abstractNum w:abstractNumId="9" w15:restartNumberingAfterBreak="0">
     <w:nsid w:val="1A137CA9"/>
     <w:multiLevelType w:val="hybridMultilevel"/>
     <w:tmpl w:val="D1486032"/>
@@ -21691,7 +22825,7 @@
       </w:pPr>
     </w:lvl>
   </w:abstractNum>
-  <w:abstractNum w:abstractNumId="9" w15:restartNumberingAfterBreak="0">
+  <w:abstractNum w:abstractNumId="10" w15:restartNumberingAfterBreak="0">
     <w:nsid w:val="1C982017"/>
     <w:multiLevelType w:val="multilevel"/>
     <w:tmpl w:val="AFFA8E1A"/>
@@ -21812,7 +22946,7 @@
       </w:rPr>
     </w:lvl>
   </w:abstractNum>
-  <w:abstractNum w:abstractNumId="10" w15:restartNumberingAfterBreak="0">
+  <w:abstractNum w:abstractNumId="11" w15:restartNumberingAfterBreak="0">
     <w:nsid w:val="1ECA5A0A"/>
     <w:multiLevelType w:val="hybridMultilevel"/>
     <w:tmpl w:val="F50A0F5A"/>
@@ -21903,7 +23037,7 @@
       </w:pPr>
     </w:lvl>
   </w:abstractNum>
-  <w:abstractNum w:abstractNumId="11" w15:restartNumberingAfterBreak="0">
+  <w:abstractNum w:abstractNumId="12" w15:restartNumberingAfterBreak="0">
     <w:nsid w:val="209D6F1B"/>
     <w:multiLevelType w:val="multilevel"/>
     <w:tmpl w:val="DA708C4C"/>
@@ -22023,7 +23157,7 @@
       </w:rPr>
     </w:lvl>
   </w:abstractNum>
-  <w:abstractNum w:abstractNumId="12" w15:restartNumberingAfterBreak="0">
+  <w:abstractNum w:abstractNumId="13" w15:restartNumberingAfterBreak="0">
     <w:nsid w:val="20A21D73"/>
     <w:multiLevelType w:val="hybridMultilevel"/>
     <w:tmpl w:val="ABA0A8F4"/>
@@ -22112,7 +23246,7 @@
       </w:pPr>
     </w:lvl>
   </w:abstractNum>
-  <w:abstractNum w:abstractNumId="13" w15:restartNumberingAfterBreak="0">
+  <w:abstractNum w:abstractNumId="14" w15:restartNumberingAfterBreak="0">
     <w:nsid w:val="263E42DB"/>
     <w:multiLevelType w:val="multilevel"/>
     <w:tmpl w:val="50FE776C"/>
@@ -22226,7 +23360,7 @@
       </w:rPr>
     </w:lvl>
   </w:abstractNum>
-  <w:abstractNum w:abstractNumId="14" w15:restartNumberingAfterBreak="0">
+  <w:abstractNum w:abstractNumId="15" w15:restartNumberingAfterBreak="0">
     <w:nsid w:val="2DF713AB"/>
     <w:multiLevelType w:val="hybridMultilevel"/>
     <w:tmpl w:val="6AACBB3C"/>
@@ -22315,7 +23449,93 @@
       </w:pPr>
     </w:lvl>
   </w:abstractNum>
-  <w:abstractNum w:abstractNumId="15" w15:restartNumberingAfterBreak="0">
+  <w:abstractNum w:abstractNumId="16" w15:restartNumberingAfterBreak="0">
+    <w:nsid w:val="2FA47409"/>
+    <w:multiLevelType w:val="hybridMultilevel"/>
+    <w:tmpl w:val="B3263684"/>
+    <w:lvl w:ilvl="0" w:tplc="04090017">
+      <w:start w:val="1"/>
+      <w:numFmt w:val="lowerLetter"/>
+      <w:lvlText w:val="%1)"/>
+      <w:lvlJc w:val="left"/>
+      <w:pPr>
+        <w:ind w:left="2007" w:hanging="360"/>
+      </w:pPr>
+    </w:lvl>
+    <w:lvl w:ilvl="1" w:tplc="04090019" w:tentative="1">
+      <w:start w:val="1"/>
+      <w:numFmt w:val="lowerLetter"/>
+      <w:lvlText w:val="%2."/>
+      <w:lvlJc w:val="left"/>
+      <w:pPr>
+        <w:ind w:left="2727" w:hanging="360"/>
+      </w:pPr>
+    </w:lvl>
+    <w:lvl w:ilvl="2" w:tplc="0409001B" w:tentative="1">
+      <w:start w:val="1"/>
+      <w:numFmt w:val="lowerRoman"/>
+      <w:lvlText w:val="%3."/>
+      <w:lvlJc w:val="right"/>
+      <w:pPr>
+        <w:ind w:left="3447" w:hanging="180"/>
+      </w:pPr>
+    </w:lvl>
+    <w:lvl w:ilvl="3" w:tplc="0409000F" w:tentative="1">
+      <w:start w:val="1"/>
+      <w:numFmt w:val="decimal"/>
+      <w:lvlText w:val="%4."/>
+      <w:lvlJc w:val="left"/>
+      <w:pPr>
+        <w:ind w:left="4167" w:hanging="360"/>
+      </w:pPr>
+    </w:lvl>
+    <w:lvl w:ilvl="4" w:tplc="04090019" w:tentative="1">
+      <w:start w:val="1"/>
+      <w:numFmt w:val="lowerLetter"/>
+      <w:lvlText w:val="%5."/>
+      <w:lvlJc w:val="left"/>
+      <w:pPr>
+        <w:ind w:left="4887" w:hanging="360"/>
+      </w:pPr>
+    </w:lvl>
+    <w:lvl w:ilvl="5" w:tplc="0409001B" w:tentative="1">
+      <w:start w:val="1"/>
+      <w:numFmt w:val="lowerRoman"/>
+      <w:lvlText w:val="%6."/>
+      <w:lvlJc w:val="right"/>
+      <w:pPr>
+        <w:ind w:left="5607" w:hanging="180"/>
+      </w:pPr>
+    </w:lvl>
+    <w:lvl w:ilvl="6" w:tplc="0409000F" w:tentative="1">
+      <w:start w:val="1"/>
+      <w:numFmt w:val="decimal"/>
+      <w:lvlText w:val="%7."/>
+      <w:lvlJc w:val="left"/>
+      <w:pPr>
+        <w:ind w:left="6327" w:hanging="360"/>
+      </w:pPr>
+    </w:lvl>
+    <w:lvl w:ilvl="7" w:tplc="04090019" w:tentative="1">
+      <w:start w:val="1"/>
+      <w:numFmt w:val="lowerLetter"/>
+      <w:lvlText w:val="%8."/>
+      <w:lvlJc w:val="left"/>
+      <w:pPr>
+        <w:ind w:left="7047" w:hanging="360"/>
+      </w:pPr>
+    </w:lvl>
+    <w:lvl w:ilvl="8" w:tplc="0409001B" w:tentative="1">
+      <w:start w:val="1"/>
+      <w:numFmt w:val="lowerRoman"/>
+      <w:lvlText w:val="%9."/>
+      <w:lvlJc w:val="right"/>
+      <w:pPr>
+        <w:ind w:left="7767" w:hanging="180"/>
+      </w:pPr>
+    </w:lvl>
+  </w:abstractNum>
+  <w:abstractNum w:abstractNumId="17" w15:restartNumberingAfterBreak="0">
     <w:nsid w:val="304D487F"/>
     <w:multiLevelType w:val="hybridMultilevel"/>
     <w:tmpl w:val="E98431A6"/>
@@ -22428,7 +23648,7 @@
       </w:rPr>
     </w:lvl>
   </w:abstractNum>
-  <w:abstractNum w:abstractNumId="16" w15:restartNumberingAfterBreak="0">
+  <w:abstractNum w:abstractNumId="18" w15:restartNumberingAfterBreak="0">
     <w:nsid w:val="30D775C4"/>
     <w:multiLevelType w:val="hybridMultilevel"/>
     <w:tmpl w:val="7EB69C24"/>
@@ -22521,7 +23741,7 @@
       </w:pPr>
     </w:lvl>
   </w:abstractNum>
-  <w:abstractNum w:abstractNumId="17" w15:restartNumberingAfterBreak="0">
+  <w:abstractNum w:abstractNumId="19" w15:restartNumberingAfterBreak="0">
     <w:nsid w:val="35B40913"/>
     <w:multiLevelType w:val="hybridMultilevel"/>
     <w:tmpl w:val="7D50EACC"/>
@@ -22607,7 +23827,7 @@
       </w:pPr>
     </w:lvl>
   </w:abstractNum>
-  <w:abstractNum w:abstractNumId="18" w15:restartNumberingAfterBreak="0">
+  <w:abstractNum w:abstractNumId="20" w15:restartNumberingAfterBreak="0">
     <w:nsid w:val="37DA671E"/>
     <w:multiLevelType w:val="hybridMultilevel"/>
     <w:tmpl w:val="6DA239FC"/>
@@ -22693,7 +23913,7 @@
       </w:pPr>
     </w:lvl>
   </w:abstractNum>
-  <w:abstractNum w:abstractNumId="19" w15:restartNumberingAfterBreak="0">
+  <w:abstractNum w:abstractNumId="21" w15:restartNumberingAfterBreak="0">
     <w:nsid w:val="3AAF040B"/>
     <w:multiLevelType w:val="hybridMultilevel"/>
     <w:tmpl w:val="0C427AD0"/>
@@ -22782,7 +24002,7 @@
       </w:pPr>
     </w:lvl>
   </w:abstractNum>
-  <w:abstractNum w:abstractNumId="20" w15:restartNumberingAfterBreak="0">
+  <w:abstractNum w:abstractNumId="22" w15:restartNumberingAfterBreak="0">
     <w:nsid w:val="3FF44382"/>
     <w:multiLevelType w:val="multilevel"/>
     <w:tmpl w:val="2BDAB804"/>
@@ -22895,7 +24115,93 @@
       </w:rPr>
     </w:lvl>
   </w:abstractNum>
-  <w:abstractNum w:abstractNumId="21" w15:restartNumberingAfterBreak="0">
+  <w:abstractNum w:abstractNumId="23" w15:restartNumberingAfterBreak="0">
+    <w:nsid w:val="4438691E"/>
+    <w:multiLevelType w:val="hybridMultilevel"/>
+    <w:tmpl w:val="D2F0C51C"/>
+    <w:lvl w:ilvl="0" w:tplc="04090017">
+      <w:start w:val="1"/>
+      <w:numFmt w:val="lowerLetter"/>
+      <w:lvlText w:val="%1)"/>
+      <w:lvlJc w:val="left"/>
+      <w:pPr>
+        <w:ind w:left="2007" w:hanging="360"/>
+      </w:pPr>
+    </w:lvl>
+    <w:lvl w:ilvl="1" w:tplc="04090019" w:tentative="1">
+      <w:start w:val="1"/>
+      <w:numFmt w:val="lowerLetter"/>
+      <w:lvlText w:val="%2."/>
+      <w:lvlJc w:val="left"/>
+      <w:pPr>
+        <w:ind w:left="2727" w:hanging="360"/>
+      </w:pPr>
+    </w:lvl>
+    <w:lvl w:ilvl="2" w:tplc="0409001B" w:tentative="1">
+      <w:start w:val="1"/>
+      <w:numFmt w:val="lowerRoman"/>
+      <w:lvlText w:val="%3."/>
+      <w:lvlJc w:val="right"/>
+      <w:pPr>
+        <w:ind w:left="3447" w:hanging="180"/>
+      </w:pPr>
+    </w:lvl>
+    <w:lvl w:ilvl="3" w:tplc="0409000F" w:tentative="1">
+      <w:start w:val="1"/>
+      <w:numFmt w:val="decimal"/>
+      <w:lvlText w:val="%4."/>
+      <w:lvlJc w:val="left"/>
+      <w:pPr>
+        <w:ind w:left="4167" w:hanging="360"/>
+      </w:pPr>
+    </w:lvl>
+    <w:lvl w:ilvl="4" w:tplc="04090019" w:tentative="1">
+      <w:start w:val="1"/>
+      <w:numFmt w:val="lowerLetter"/>
+      <w:lvlText w:val="%5."/>
+      <w:lvlJc w:val="left"/>
+      <w:pPr>
+        <w:ind w:left="4887" w:hanging="360"/>
+      </w:pPr>
+    </w:lvl>
+    <w:lvl w:ilvl="5" w:tplc="0409001B" w:tentative="1">
+      <w:start w:val="1"/>
+      <w:numFmt w:val="lowerRoman"/>
+      <w:lvlText w:val="%6."/>
+      <w:lvlJc w:val="right"/>
+      <w:pPr>
+        <w:ind w:left="5607" w:hanging="180"/>
+      </w:pPr>
+    </w:lvl>
+    <w:lvl w:ilvl="6" w:tplc="0409000F" w:tentative="1">
+      <w:start w:val="1"/>
+      <w:numFmt w:val="decimal"/>
+      <w:lvlText w:val="%7."/>
+      <w:lvlJc w:val="left"/>
+      <w:pPr>
+        <w:ind w:left="6327" w:hanging="360"/>
+      </w:pPr>
+    </w:lvl>
+    <w:lvl w:ilvl="7" w:tplc="04090019" w:tentative="1">
+      <w:start w:val="1"/>
+      <w:numFmt w:val="lowerLetter"/>
+      <w:lvlText w:val="%8."/>
+      <w:lvlJc w:val="left"/>
+      <w:pPr>
+        <w:ind w:left="7047" w:hanging="360"/>
+      </w:pPr>
+    </w:lvl>
+    <w:lvl w:ilvl="8" w:tplc="0409001B" w:tentative="1">
+      <w:start w:val="1"/>
+      <w:numFmt w:val="lowerRoman"/>
+      <w:lvlText w:val="%9."/>
+      <w:lvlJc w:val="right"/>
+      <w:pPr>
+        <w:ind w:left="7767" w:hanging="180"/>
+      </w:pPr>
+    </w:lvl>
+  </w:abstractNum>
+  <w:abstractNum w:abstractNumId="24" w15:restartNumberingAfterBreak="0">
     <w:nsid w:val="454B1F0B"/>
     <w:multiLevelType w:val="hybridMultilevel"/>
     <w:tmpl w:val="8EE443B6"/>
@@ -22986,7 +24292,186 @@
       </w:pPr>
     </w:lvl>
   </w:abstractNum>
-  <w:abstractNum w:abstractNumId="22" w15:restartNumberingAfterBreak="0">
+  <w:abstractNum w:abstractNumId="25" w15:restartNumberingAfterBreak="0">
+    <w:nsid w:val="494A558C"/>
+    <w:multiLevelType w:val="hybridMultilevel"/>
+    <w:tmpl w:val="5DD2D4D4"/>
+    <w:lvl w:ilvl="0" w:tplc="6400BFB8">
+      <w:start w:val="1"/>
+      <w:numFmt w:val="decimal"/>
+      <w:lvlText w:val="3.6.%1"/>
+      <w:lvlJc w:val="right"/>
+      <w:pPr>
+        <w:ind w:left="1287" w:hanging="360"/>
+      </w:pPr>
+      <w:rPr>
+        <w:rFonts w:ascii="Times New Roman" w:hAnsi="Times New Roman" w:cs="Times New Roman" w:hint="default"/>
+        <w:b/>
+        <w:bCs/>
+        <w:sz w:val="24"/>
+        <w:szCs w:val="24"/>
+      </w:rPr>
+    </w:lvl>
+    <w:lvl w:ilvl="1" w:tplc="04090019" w:tentative="1">
+      <w:start w:val="1"/>
+      <w:numFmt w:val="lowerLetter"/>
+      <w:lvlText w:val="%2."/>
+      <w:lvlJc w:val="left"/>
+      <w:pPr>
+        <w:ind w:left="1440" w:hanging="360"/>
+      </w:pPr>
+    </w:lvl>
+    <w:lvl w:ilvl="2" w:tplc="0409001B" w:tentative="1">
+      <w:start w:val="1"/>
+      <w:numFmt w:val="lowerRoman"/>
+      <w:lvlText w:val="%3."/>
+      <w:lvlJc w:val="right"/>
+      <w:pPr>
+        <w:ind w:left="2160" w:hanging="180"/>
+      </w:pPr>
+    </w:lvl>
+    <w:lvl w:ilvl="3" w:tplc="0409000F" w:tentative="1">
+      <w:start w:val="1"/>
+      <w:numFmt w:val="decimal"/>
+      <w:lvlText w:val="%4."/>
+      <w:lvlJc w:val="left"/>
+      <w:pPr>
+        <w:ind w:left="2880" w:hanging="360"/>
+      </w:pPr>
+    </w:lvl>
+    <w:lvl w:ilvl="4" w:tplc="04090019" w:tentative="1">
+      <w:start w:val="1"/>
+      <w:numFmt w:val="lowerLetter"/>
+      <w:lvlText w:val="%5."/>
+      <w:lvlJc w:val="left"/>
+      <w:pPr>
+        <w:ind w:left="3600" w:hanging="360"/>
+      </w:pPr>
+    </w:lvl>
+    <w:lvl w:ilvl="5" w:tplc="0409001B" w:tentative="1">
+      <w:start w:val="1"/>
+      <w:numFmt w:val="lowerRoman"/>
+      <w:lvlText w:val="%6."/>
+      <w:lvlJc w:val="right"/>
+      <w:pPr>
+        <w:ind w:left="4320" w:hanging="180"/>
+      </w:pPr>
+    </w:lvl>
+    <w:lvl w:ilvl="6" w:tplc="0409000F" w:tentative="1">
+      <w:start w:val="1"/>
+      <w:numFmt w:val="decimal"/>
+      <w:lvlText w:val="%7."/>
+      <w:lvlJc w:val="left"/>
+      <w:pPr>
+        <w:ind w:left="5040" w:hanging="360"/>
+      </w:pPr>
+    </w:lvl>
+    <w:lvl w:ilvl="7" w:tplc="04090019" w:tentative="1">
+      <w:start w:val="1"/>
+      <w:numFmt w:val="lowerLetter"/>
+      <w:lvlText w:val="%8."/>
+      <w:lvlJc w:val="left"/>
+      <w:pPr>
+        <w:ind w:left="5760" w:hanging="360"/>
+      </w:pPr>
+    </w:lvl>
+    <w:lvl w:ilvl="8" w:tplc="0409001B" w:tentative="1">
+      <w:start w:val="1"/>
+      <w:numFmt w:val="lowerRoman"/>
+      <w:lvlText w:val="%9."/>
+      <w:lvlJc w:val="right"/>
+      <w:pPr>
+        <w:ind w:left="6480" w:hanging="180"/>
+      </w:pPr>
+    </w:lvl>
+  </w:abstractNum>
+  <w:abstractNum w:abstractNumId="26" w15:restartNumberingAfterBreak="0">
+    <w:nsid w:val="49BD256B"/>
+    <w:multiLevelType w:val="hybridMultilevel"/>
+    <w:tmpl w:val="54501800"/>
+    <w:lvl w:ilvl="0" w:tplc="04090017">
+      <w:start w:val="1"/>
+      <w:numFmt w:val="lowerLetter"/>
+      <w:lvlText w:val="%1)"/>
+      <w:lvlJc w:val="left"/>
+      <w:pPr>
+        <w:ind w:left="2007" w:hanging="360"/>
+      </w:pPr>
+    </w:lvl>
+    <w:lvl w:ilvl="1" w:tplc="04090019" w:tentative="1">
+      <w:start w:val="1"/>
+      <w:numFmt w:val="lowerLetter"/>
+      <w:lvlText w:val="%2."/>
+      <w:lvlJc w:val="left"/>
+      <w:pPr>
+        <w:ind w:left="2727" w:hanging="360"/>
+      </w:pPr>
+    </w:lvl>
+    <w:lvl w:ilvl="2" w:tplc="0409001B" w:tentative="1">
+      <w:start w:val="1"/>
+      <w:numFmt w:val="lowerRoman"/>
+      <w:lvlText w:val="%3."/>
+      <w:lvlJc w:val="right"/>
+      <w:pPr>
+        <w:ind w:left="3447" w:hanging="180"/>
+      </w:pPr>
+    </w:lvl>
+    <w:lvl w:ilvl="3" w:tplc="0409000F" w:tentative="1">
+      <w:start w:val="1"/>
+      <w:numFmt w:val="decimal"/>
+      <w:lvlText w:val="%4."/>
+      <w:lvlJc w:val="left"/>
+      <w:pPr>
+        <w:ind w:left="4167" w:hanging="360"/>
+      </w:pPr>
+    </w:lvl>
+    <w:lvl w:ilvl="4" w:tplc="04090019" w:tentative="1">
+      <w:start w:val="1"/>
+      <w:numFmt w:val="lowerLetter"/>
+      <w:lvlText w:val="%5."/>
+      <w:lvlJc w:val="left"/>
+      <w:pPr>
+        <w:ind w:left="4887" w:hanging="360"/>
+      </w:pPr>
+    </w:lvl>
+    <w:lvl w:ilvl="5" w:tplc="0409001B" w:tentative="1">
+      <w:start w:val="1"/>
+      <w:numFmt w:val="lowerRoman"/>
+      <w:lvlText w:val="%6."/>
+      <w:lvlJc w:val="right"/>
+      <w:pPr>
+        <w:ind w:left="5607" w:hanging="180"/>
+      </w:pPr>
+    </w:lvl>
+    <w:lvl w:ilvl="6" w:tplc="0409000F" w:tentative="1">
+      <w:start w:val="1"/>
+      <w:numFmt w:val="decimal"/>
+      <w:lvlText w:val="%7."/>
+      <w:lvlJc w:val="left"/>
+      <w:pPr>
+        <w:ind w:left="6327" w:hanging="360"/>
+      </w:pPr>
+    </w:lvl>
+    <w:lvl w:ilvl="7" w:tplc="04090019" w:tentative="1">
+      <w:start w:val="1"/>
+      <w:numFmt w:val="lowerLetter"/>
+      <w:lvlText w:val="%8."/>
+      <w:lvlJc w:val="left"/>
+      <w:pPr>
+        <w:ind w:left="7047" w:hanging="360"/>
+      </w:pPr>
+    </w:lvl>
+    <w:lvl w:ilvl="8" w:tplc="0409001B" w:tentative="1">
+      <w:start w:val="1"/>
+      <w:numFmt w:val="lowerRoman"/>
+      <w:lvlText w:val="%9."/>
+      <w:lvlJc w:val="right"/>
+      <w:pPr>
+        <w:ind w:left="7767" w:hanging="180"/>
+      </w:pPr>
+    </w:lvl>
+  </w:abstractNum>
+  <w:abstractNum w:abstractNumId="27" w15:restartNumberingAfterBreak="0">
     <w:nsid w:val="52850D2A"/>
     <w:multiLevelType w:val="hybridMultilevel"/>
     <w:tmpl w:val="85822DC8"/>
@@ -23077,7 +24562,93 @@
       </w:pPr>
     </w:lvl>
   </w:abstractNum>
-  <w:abstractNum w:abstractNumId="23" w15:restartNumberingAfterBreak="0">
+  <w:abstractNum w:abstractNumId="28" w15:restartNumberingAfterBreak="0">
+    <w:nsid w:val="56D32706"/>
+    <w:multiLevelType w:val="hybridMultilevel"/>
+    <w:tmpl w:val="D2F0C51C"/>
+    <w:lvl w:ilvl="0" w:tplc="04090017">
+      <w:start w:val="1"/>
+      <w:numFmt w:val="lowerLetter"/>
+      <w:lvlText w:val="%1)"/>
+      <w:lvlJc w:val="left"/>
+      <w:pPr>
+        <w:ind w:left="2007" w:hanging="360"/>
+      </w:pPr>
+    </w:lvl>
+    <w:lvl w:ilvl="1" w:tplc="04090019" w:tentative="1">
+      <w:start w:val="1"/>
+      <w:numFmt w:val="lowerLetter"/>
+      <w:lvlText w:val="%2."/>
+      <w:lvlJc w:val="left"/>
+      <w:pPr>
+        <w:ind w:left="2727" w:hanging="360"/>
+      </w:pPr>
+    </w:lvl>
+    <w:lvl w:ilvl="2" w:tplc="0409001B" w:tentative="1">
+      <w:start w:val="1"/>
+      <w:numFmt w:val="lowerRoman"/>
+      <w:lvlText w:val="%3."/>
+      <w:lvlJc w:val="right"/>
+      <w:pPr>
+        <w:ind w:left="3447" w:hanging="180"/>
+      </w:pPr>
+    </w:lvl>
+    <w:lvl w:ilvl="3" w:tplc="0409000F" w:tentative="1">
+      <w:start w:val="1"/>
+      <w:numFmt w:val="decimal"/>
+      <w:lvlText w:val="%4."/>
+      <w:lvlJc w:val="left"/>
+      <w:pPr>
+        <w:ind w:left="4167" w:hanging="360"/>
+      </w:pPr>
+    </w:lvl>
+    <w:lvl w:ilvl="4" w:tplc="04090019" w:tentative="1">
+      <w:start w:val="1"/>
+      <w:numFmt w:val="lowerLetter"/>
+      <w:lvlText w:val="%5."/>
+      <w:lvlJc w:val="left"/>
+      <w:pPr>
+        <w:ind w:left="4887" w:hanging="360"/>
+      </w:pPr>
+    </w:lvl>
+    <w:lvl w:ilvl="5" w:tplc="0409001B" w:tentative="1">
+      <w:start w:val="1"/>
+      <w:numFmt w:val="lowerRoman"/>
+      <w:lvlText w:val="%6."/>
+      <w:lvlJc w:val="right"/>
+      <w:pPr>
+        <w:ind w:left="5607" w:hanging="180"/>
+      </w:pPr>
+    </w:lvl>
+    <w:lvl w:ilvl="6" w:tplc="0409000F" w:tentative="1">
+      <w:start w:val="1"/>
+      <w:numFmt w:val="decimal"/>
+      <w:lvlText w:val="%7."/>
+      <w:lvlJc w:val="left"/>
+      <w:pPr>
+        <w:ind w:left="6327" w:hanging="360"/>
+      </w:pPr>
+    </w:lvl>
+    <w:lvl w:ilvl="7" w:tplc="04090019" w:tentative="1">
+      <w:start w:val="1"/>
+      <w:numFmt w:val="lowerLetter"/>
+      <w:lvlText w:val="%8."/>
+      <w:lvlJc w:val="left"/>
+      <w:pPr>
+        <w:ind w:left="7047" w:hanging="360"/>
+      </w:pPr>
+    </w:lvl>
+    <w:lvl w:ilvl="8" w:tplc="0409001B" w:tentative="1">
+      <w:start w:val="1"/>
+      <w:numFmt w:val="lowerRoman"/>
+      <w:lvlText w:val="%9."/>
+      <w:lvlJc w:val="right"/>
+      <w:pPr>
+        <w:ind w:left="7767" w:hanging="180"/>
+      </w:pPr>
+    </w:lvl>
+  </w:abstractNum>
+  <w:abstractNum w:abstractNumId="29" w15:restartNumberingAfterBreak="0">
     <w:nsid w:val="58F566AA"/>
     <w:multiLevelType w:val="hybridMultilevel"/>
     <w:tmpl w:val="2A56A93C"/>
@@ -23166,7 +24737,7 @@
       </w:pPr>
     </w:lvl>
   </w:abstractNum>
-  <w:abstractNum w:abstractNumId="24" w15:restartNumberingAfterBreak="0">
+  <w:abstractNum w:abstractNumId="30" w15:restartNumberingAfterBreak="0">
     <w:nsid w:val="5F964B7B"/>
     <w:multiLevelType w:val="hybridMultilevel"/>
     <w:tmpl w:val="72AA7F76"/>
@@ -23255,7 +24826,7 @@
       </w:pPr>
     </w:lvl>
   </w:abstractNum>
-  <w:abstractNum w:abstractNumId="25" w15:restartNumberingAfterBreak="0">
+  <w:abstractNum w:abstractNumId="31" w15:restartNumberingAfterBreak="0">
     <w:nsid w:val="5FC97CD6"/>
     <w:multiLevelType w:val="hybridMultilevel"/>
     <w:tmpl w:val="2A6AA402"/>
@@ -23344,7 +24915,7 @@
       </w:pPr>
     </w:lvl>
   </w:abstractNum>
-  <w:abstractNum w:abstractNumId="26" w15:restartNumberingAfterBreak="0">
+  <w:abstractNum w:abstractNumId="32" w15:restartNumberingAfterBreak="0">
     <w:nsid w:val="61350C40"/>
     <w:multiLevelType w:val="hybridMultilevel"/>
     <w:tmpl w:val="71E0084E"/>
@@ -23433,7 +25004,7 @@
       </w:pPr>
     </w:lvl>
   </w:abstractNum>
-  <w:abstractNum w:abstractNumId="27" w15:restartNumberingAfterBreak="0">
+  <w:abstractNum w:abstractNumId="33" w15:restartNumberingAfterBreak="0">
     <w:nsid w:val="63B86512"/>
     <w:multiLevelType w:val="multilevel"/>
     <w:tmpl w:val="02C0CB60"/>
@@ -23554,7 +25125,93 @@
       </w:rPr>
     </w:lvl>
   </w:abstractNum>
-  <w:abstractNum w:abstractNumId="28" w15:restartNumberingAfterBreak="0">
+  <w:abstractNum w:abstractNumId="34" w15:restartNumberingAfterBreak="0">
+    <w:nsid w:val="641C5FAE"/>
+    <w:multiLevelType w:val="hybridMultilevel"/>
+    <w:tmpl w:val="D2F0C51C"/>
+    <w:lvl w:ilvl="0" w:tplc="04090017">
+      <w:start w:val="1"/>
+      <w:numFmt w:val="lowerLetter"/>
+      <w:lvlText w:val="%1)"/>
+      <w:lvlJc w:val="left"/>
+      <w:pPr>
+        <w:ind w:left="2007" w:hanging="360"/>
+      </w:pPr>
+    </w:lvl>
+    <w:lvl w:ilvl="1" w:tplc="04090019" w:tentative="1">
+      <w:start w:val="1"/>
+      <w:numFmt w:val="lowerLetter"/>
+      <w:lvlText w:val="%2."/>
+      <w:lvlJc w:val="left"/>
+      <w:pPr>
+        <w:ind w:left="2727" w:hanging="360"/>
+      </w:pPr>
+    </w:lvl>
+    <w:lvl w:ilvl="2" w:tplc="0409001B" w:tentative="1">
+      <w:start w:val="1"/>
+      <w:numFmt w:val="lowerRoman"/>
+      <w:lvlText w:val="%3."/>
+      <w:lvlJc w:val="right"/>
+      <w:pPr>
+        <w:ind w:left="3447" w:hanging="180"/>
+      </w:pPr>
+    </w:lvl>
+    <w:lvl w:ilvl="3" w:tplc="0409000F" w:tentative="1">
+      <w:start w:val="1"/>
+      <w:numFmt w:val="decimal"/>
+      <w:lvlText w:val="%4."/>
+      <w:lvlJc w:val="left"/>
+      <w:pPr>
+        <w:ind w:left="4167" w:hanging="360"/>
+      </w:pPr>
+    </w:lvl>
+    <w:lvl w:ilvl="4" w:tplc="04090019" w:tentative="1">
+      <w:start w:val="1"/>
+      <w:numFmt w:val="lowerLetter"/>
+      <w:lvlText w:val="%5."/>
+      <w:lvlJc w:val="left"/>
+      <w:pPr>
+        <w:ind w:left="4887" w:hanging="360"/>
+      </w:pPr>
+    </w:lvl>
+    <w:lvl w:ilvl="5" w:tplc="0409001B" w:tentative="1">
+      <w:start w:val="1"/>
+      <w:numFmt w:val="lowerRoman"/>
+      <w:lvlText w:val="%6."/>
+      <w:lvlJc w:val="right"/>
+      <w:pPr>
+        <w:ind w:left="5607" w:hanging="180"/>
+      </w:pPr>
+    </w:lvl>
+    <w:lvl w:ilvl="6" w:tplc="0409000F" w:tentative="1">
+      <w:start w:val="1"/>
+      <w:numFmt w:val="decimal"/>
+      <w:lvlText w:val="%7."/>
+      <w:lvlJc w:val="left"/>
+      <w:pPr>
+        <w:ind w:left="6327" w:hanging="360"/>
+      </w:pPr>
+    </w:lvl>
+    <w:lvl w:ilvl="7" w:tplc="04090019" w:tentative="1">
+      <w:start w:val="1"/>
+      <w:numFmt w:val="lowerLetter"/>
+      <w:lvlText w:val="%8."/>
+      <w:lvlJc w:val="left"/>
+      <w:pPr>
+        <w:ind w:left="7047" w:hanging="360"/>
+      </w:pPr>
+    </w:lvl>
+    <w:lvl w:ilvl="8" w:tplc="0409001B" w:tentative="1">
+      <w:start w:val="1"/>
+      <w:numFmt w:val="lowerRoman"/>
+      <w:lvlText w:val="%9."/>
+      <w:lvlJc w:val="right"/>
+      <w:pPr>
+        <w:ind w:left="7767" w:hanging="180"/>
+      </w:pPr>
+    </w:lvl>
+  </w:abstractNum>
+  <w:abstractNum w:abstractNumId="35" w15:restartNumberingAfterBreak="0">
     <w:nsid w:val="64460E46"/>
     <w:multiLevelType w:val="hybridMultilevel"/>
     <w:tmpl w:val="4AC61E38"/>
@@ -23643,7 +25300,7 @@
       </w:pPr>
     </w:lvl>
   </w:abstractNum>
-  <w:abstractNum w:abstractNumId="29" w15:restartNumberingAfterBreak="0">
+  <w:abstractNum w:abstractNumId="36" w15:restartNumberingAfterBreak="0">
     <w:nsid w:val="65A83C4A"/>
     <w:multiLevelType w:val="hybridMultilevel"/>
     <w:tmpl w:val="5C42EB56"/>
@@ -23732,7 +25389,7 @@
       </w:pPr>
     </w:lvl>
   </w:abstractNum>
-  <w:abstractNum w:abstractNumId="30" w15:restartNumberingAfterBreak="0">
+  <w:abstractNum w:abstractNumId="37" w15:restartNumberingAfterBreak="0">
     <w:nsid w:val="67DD5330"/>
     <w:multiLevelType w:val="hybridMultilevel"/>
     <w:tmpl w:val="87368870"/>
@@ -23821,7 +25478,7 @@
       </w:pPr>
     </w:lvl>
   </w:abstractNum>
-  <w:abstractNum w:abstractNumId="31" w15:restartNumberingAfterBreak="0">
+  <w:abstractNum w:abstractNumId="38" w15:restartNumberingAfterBreak="0">
     <w:nsid w:val="690D7507"/>
     <w:multiLevelType w:val="hybridMultilevel"/>
     <w:tmpl w:val="DCDEA90A"/>
@@ -23912,7 +25569,7 @@
       </w:pPr>
     </w:lvl>
   </w:abstractNum>
-  <w:abstractNum w:abstractNumId="32" w15:restartNumberingAfterBreak="0">
+  <w:abstractNum w:abstractNumId="39" w15:restartNumberingAfterBreak="0">
     <w:nsid w:val="6B7547B1"/>
     <w:multiLevelType w:val="hybridMultilevel"/>
     <w:tmpl w:val="97E24D78"/>
@@ -24001,7 +25658,93 @@
       </w:pPr>
     </w:lvl>
   </w:abstractNum>
-  <w:abstractNum w:abstractNumId="33" w15:restartNumberingAfterBreak="0">
+  <w:abstractNum w:abstractNumId="40" w15:restartNumberingAfterBreak="0">
+    <w:nsid w:val="6B834BA5"/>
+    <w:multiLevelType w:val="hybridMultilevel"/>
+    <w:tmpl w:val="5712C0D0"/>
+    <w:lvl w:ilvl="0" w:tplc="04090017">
+      <w:start w:val="1"/>
+      <w:numFmt w:val="lowerLetter"/>
+      <w:lvlText w:val="%1)"/>
+      <w:lvlJc w:val="left"/>
+      <w:pPr>
+        <w:ind w:left="2007" w:hanging="360"/>
+      </w:pPr>
+    </w:lvl>
+    <w:lvl w:ilvl="1" w:tplc="04090019" w:tentative="1">
+      <w:start w:val="1"/>
+      <w:numFmt w:val="lowerLetter"/>
+      <w:lvlText w:val="%2."/>
+      <w:lvlJc w:val="left"/>
+      <w:pPr>
+        <w:ind w:left="2727" w:hanging="360"/>
+      </w:pPr>
+    </w:lvl>
+    <w:lvl w:ilvl="2" w:tplc="0409001B" w:tentative="1">
+      <w:start w:val="1"/>
+      <w:numFmt w:val="lowerRoman"/>
+      <w:lvlText w:val="%3."/>
+      <w:lvlJc w:val="right"/>
+      <w:pPr>
+        <w:ind w:left="3447" w:hanging="180"/>
+      </w:pPr>
+    </w:lvl>
+    <w:lvl w:ilvl="3" w:tplc="0409000F" w:tentative="1">
+      <w:start w:val="1"/>
+      <w:numFmt w:val="decimal"/>
+      <w:lvlText w:val="%4."/>
+      <w:lvlJc w:val="left"/>
+      <w:pPr>
+        <w:ind w:left="4167" w:hanging="360"/>
+      </w:pPr>
+    </w:lvl>
+    <w:lvl w:ilvl="4" w:tplc="04090019" w:tentative="1">
+      <w:start w:val="1"/>
+      <w:numFmt w:val="lowerLetter"/>
+      <w:lvlText w:val="%5."/>
+      <w:lvlJc w:val="left"/>
+      <w:pPr>
+        <w:ind w:left="4887" w:hanging="360"/>
+      </w:pPr>
+    </w:lvl>
+    <w:lvl w:ilvl="5" w:tplc="0409001B" w:tentative="1">
+      <w:start w:val="1"/>
+      <w:numFmt w:val="lowerRoman"/>
+      <w:lvlText w:val="%6."/>
+      <w:lvlJc w:val="right"/>
+      <w:pPr>
+        <w:ind w:left="5607" w:hanging="180"/>
+      </w:pPr>
+    </w:lvl>
+    <w:lvl w:ilvl="6" w:tplc="0409000F" w:tentative="1">
+      <w:start w:val="1"/>
+      <w:numFmt w:val="decimal"/>
+      <w:lvlText w:val="%7."/>
+      <w:lvlJc w:val="left"/>
+      <w:pPr>
+        <w:ind w:left="6327" w:hanging="360"/>
+      </w:pPr>
+    </w:lvl>
+    <w:lvl w:ilvl="7" w:tplc="04090019" w:tentative="1">
+      <w:start w:val="1"/>
+      <w:numFmt w:val="lowerLetter"/>
+      <w:lvlText w:val="%8."/>
+      <w:lvlJc w:val="left"/>
+      <w:pPr>
+        <w:ind w:left="7047" w:hanging="360"/>
+      </w:pPr>
+    </w:lvl>
+    <w:lvl w:ilvl="8" w:tplc="0409001B" w:tentative="1">
+      <w:start w:val="1"/>
+      <w:numFmt w:val="lowerRoman"/>
+      <w:lvlText w:val="%9."/>
+      <w:lvlJc w:val="right"/>
+      <w:pPr>
+        <w:ind w:left="7767" w:hanging="180"/>
+      </w:pPr>
+    </w:lvl>
+  </w:abstractNum>
+  <w:abstractNum w:abstractNumId="41" w15:restartNumberingAfterBreak="0">
     <w:nsid w:val="6E2127EC"/>
     <w:multiLevelType w:val="hybridMultilevel"/>
     <w:tmpl w:val="939A2856"/>
@@ -24087,7 +25830,7 @@
       </w:pPr>
     </w:lvl>
   </w:abstractNum>
-  <w:abstractNum w:abstractNumId="34" w15:restartNumberingAfterBreak="0">
+  <w:abstractNum w:abstractNumId="42" w15:restartNumberingAfterBreak="0">
     <w:nsid w:val="6ED36B8C"/>
     <w:multiLevelType w:val="hybridMultilevel"/>
     <w:tmpl w:val="C2B40998"/>
@@ -24176,7 +25919,100 @@
       </w:pPr>
     </w:lvl>
   </w:abstractNum>
-  <w:abstractNum w:abstractNumId="35" w15:restartNumberingAfterBreak="0">
+  <w:abstractNum w:abstractNumId="43" w15:restartNumberingAfterBreak="0">
+    <w:nsid w:val="6FDB033B"/>
+    <w:multiLevelType w:val="hybridMultilevel"/>
+    <w:tmpl w:val="2B023936"/>
+    <w:lvl w:ilvl="0" w:tplc="0110447C">
+      <w:start w:val="1"/>
+      <w:numFmt w:val="decimal"/>
+      <w:lvlText w:val="3.7.%1"/>
+      <w:lvlJc w:val="right"/>
+      <w:pPr>
+        <w:ind w:left="1287" w:hanging="360"/>
+      </w:pPr>
+      <w:rPr>
+        <w:rFonts w:ascii="Times New Roman" w:hAnsi="Times New Roman" w:cs="Times New Roman" w:hint="default"/>
+        <w:b/>
+        <w:bCs/>
+        <w:sz w:val="24"/>
+        <w:szCs w:val="24"/>
+      </w:rPr>
+    </w:lvl>
+    <w:lvl w:ilvl="1" w:tplc="04090019" w:tentative="1">
+      <w:start w:val="1"/>
+      <w:numFmt w:val="lowerLetter"/>
+      <w:lvlText w:val="%2."/>
+      <w:lvlJc w:val="left"/>
+      <w:pPr>
+        <w:ind w:left="1440" w:hanging="360"/>
+      </w:pPr>
+    </w:lvl>
+    <w:lvl w:ilvl="2" w:tplc="0409001B" w:tentative="1">
+      <w:start w:val="1"/>
+      <w:numFmt w:val="lowerRoman"/>
+      <w:lvlText w:val="%3."/>
+      <w:lvlJc w:val="right"/>
+      <w:pPr>
+        <w:ind w:left="2160" w:hanging="180"/>
+      </w:pPr>
+    </w:lvl>
+    <w:lvl w:ilvl="3" w:tplc="0409000F" w:tentative="1">
+      <w:start w:val="1"/>
+      <w:numFmt w:val="decimal"/>
+      <w:lvlText w:val="%4."/>
+      <w:lvlJc w:val="left"/>
+      <w:pPr>
+        <w:ind w:left="2880" w:hanging="360"/>
+      </w:pPr>
+    </w:lvl>
+    <w:lvl w:ilvl="4" w:tplc="04090019" w:tentative="1">
+      <w:start w:val="1"/>
+      <w:numFmt w:val="lowerLetter"/>
+      <w:lvlText w:val="%5."/>
+      <w:lvlJc w:val="left"/>
+      <w:pPr>
+        <w:ind w:left="3600" w:hanging="360"/>
+      </w:pPr>
+    </w:lvl>
+    <w:lvl w:ilvl="5" w:tplc="0409001B" w:tentative="1">
+      <w:start w:val="1"/>
+      <w:numFmt w:val="lowerRoman"/>
+      <w:lvlText w:val="%6."/>
+      <w:lvlJc w:val="right"/>
+      <w:pPr>
+        <w:ind w:left="4320" w:hanging="180"/>
+      </w:pPr>
+    </w:lvl>
+    <w:lvl w:ilvl="6" w:tplc="0409000F" w:tentative="1">
+      <w:start w:val="1"/>
+      <w:numFmt w:val="decimal"/>
+      <w:lvlText w:val="%7."/>
+      <w:lvlJc w:val="left"/>
+      <w:pPr>
+        <w:ind w:left="5040" w:hanging="360"/>
+      </w:pPr>
+    </w:lvl>
+    <w:lvl w:ilvl="7" w:tplc="04090019" w:tentative="1">
+      <w:start w:val="1"/>
+      <w:numFmt w:val="lowerLetter"/>
+      <w:lvlText w:val="%8."/>
+      <w:lvlJc w:val="left"/>
+      <w:pPr>
+        <w:ind w:left="5760" w:hanging="360"/>
+      </w:pPr>
+    </w:lvl>
+    <w:lvl w:ilvl="8" w:tplc="0409001B" w:tentative="1">
+      <w:start w:val="1"/>
+      <w:numFmt w:val="lowerRoman"/>
+      <w:lvlText w:val="%9."/>
+      <w:lvlJc w:val="right"/>
+      <w:pPr>
+        <w:ind w:left="6480" w:hanging="180"/>
+      </w:pPr>
+    </w:lvl>
+  </w:abstractNum>
+  <w:abstractNum w:abstractNumId="44" w15:restartNumberingAfterBreak="0">
     <w:nsid w:val="71EB263B"/>
     <w:multiLevelType w:val="multilevel"/>
     <w:tmpl w:val="BE402662"/>
@@ -24290,112 +26126,139 @@
     </w:lvl>
   </w:abstractNum>
   <w:num w:numId="1">
-    <w:abstractNumId w:val="4"/>
+    <w:abstractNumId w:val="5"/>
   </w:num>
   <w:num w:numId="2">
     <w:abstractNumId w:val="1"/>
   </w:num>
   <w:num w:numId="3">
-    <w:abstractNumId w:val="13"/>
+    <w:abstractNumId w:val="14"/>
   </w:num>
   <w:num w:numId="4">
-    <w:abstractNumId w:val="20"/>
+    <w:abstractNumId w:val="22"/>
   </w:num>
   <w:num w:numId="5">
+    <w:abstractNumId w:val="44"/>
+  </w:num>
+  <w:num w:numId="6">
+    <w:abstractNumId w:val="12"/>
+  </w:num>
+  <w:num w:numId="7">
+    <w:abstractNumId w:val="10"/>
+  </w:num>
+  <w:num w:numId="8">
+    <w:abstractNumId w:val="33"/>
+  </w:num>
+  <w:num w:numId="9">
+    <w:abstractNumId w:val="8"/>
+  </w:num>
+  <w:num w:numId="10">
+    <w:abstractNumId w:val="41"/>
+  </w:num>
+  <w:num w:numId="11">
+    <w:abstractNumId w:val="17"/>
+  </w:num>
+  <w:num w:numId="12">
+    <w:abstractNumId w:val="24"/>
+  </w:num>
+  <w:num w:numId="13">
+    <w:abstractNumId w:val="19"/>
+  </w:num>
+  <w:num w:numId="14">
+    <w:abstractNumId w:val="15"/>
+  </w:num>
+  <w:num w:numId="15">
+    <w:abstractNumId w:val="30"/>
+  </w:num>
+  <w:num w:numId="16">
     <w:abstractNumId w:val="35"/>
   </w:num>
-  <w:num w:numId="6">
-    <w:abstractNumId w:val="11"/>
+  <w:num w:numId="17">
+    <w:abstractNumId w:val="42"/>
   </w:num>
-  <w:num w:numId="7">
-    <w:abstractNumId w:val="9"/>
+  <w:num w:numId="18">
+    <w:abstractNumId w:val="37"/>
   </w:num>
-  <w:num w:numId="8">
+  <w:num w:numId="19">
+    <w:abstractNumId w:val="21"/>
+  </w:num>
+  <w:num w:numId="20">
+    <w:abstractNumId w:val="4"/>
+  </w:num>
+  <w:num w:numId="21">
+    <w:abstractNumId w:val="39"/>
+  </w:num>
+  <w:num w:numId="22">
+    <w:abstractNumId w:val="6"/>
+  </w:num>
+  <w:num w:numId="23">
+    <w:abstractNumId w:val="3"/>
+  </w:num>
+  <w:num w:numId="24">
+    <w:abstractNumId w:val="29"/>
+  </w:num>
+  <w:num w:numId="25">
     <w:abstractNumId w:val="27"/>
   </w:num>
-  <w:num w:numId="9">
+  <w:num w:numId="26">
+    <w:abstractNumId w:val="18"/>
+  </w:num>
+  <w:num w:numId="27">
     <w:abstractNumId w:val="7"/>
   </w:num>
-  <w:num w:numId="10">
-    <w:abstractNumId w:val="33"/>
-  </w:num>
-  <w:num w:numId="11">
-    <w:abstractNumId w:val="15"/>
-  </w:num>
-  <w:num w:numId="12">
-    <w:abstractNumId w:val="21"/>
-  </w:num>
-  <w:num w:numId="13">
-    <w:abstractNumId w:val="17"/>
-  </w:num>
-  <w:num w:numId="14">
-    <w:abstractNumId w:val="14"/>
-  </w:num>
-  <w:num w:numId="15">
-    <w:abstractNumId w:val="24"/>
-  </w:num>
-  <w:num w:numId="16">
-    <w:abstractNumId w:val="28"/>
-  </w:num>
-  <w:num w:numId="17">
-    <w:abstractNumId w:val="34"/>
-  </w:num>
-  <w:num w:numId="18">
-    <w:abstractNumId w:val="30"/>
-  </w:num>
-  <w:num w:numId="19">
-    <w:abstractNumId w:val="19"/>
-  </w:num>
-  <w:num w:numId="20">
-    <w:abstractNumId w:val="3"/>
-  </w:num>
-  <w:num w:numId="21">
-    <w:abstractNumId w:val="32"/>
-  </w:num>
-  <w:num w:numId="22">
-    <w:abstractNumId w:val="5"/>
-  </w:num>
-  <w:num w:numId="23">
-    <w:abstractNumId w:val="2"/>
-  </w:num>
-  <w:num w:numId="24">
-    <w:abstractNumId w:val="23"/>
-  </w:num>
-  <w:num w:numId="25">
-    <w:abstractNumId w:val="22"/>
-  </w:num>
-  <w:num w:numId="26">
-    <w:abstractNumId w:val="16"/>
-  </w:num>
-  <w:num w:numId="27">
-    <w:abstractNumId w:val="6"/>
-  </w:num>
   <w:num w:numId="28">
-    <w:abstractNumId w:val="8"/>
+    <w:abstractNumId w:val="9"/>
   </w:num>
   <w:num w:numId="29">
     <w:abstractNumId w:val="0"/>
   </w:num>
   <w:num w:numId="30">
+    <w:abstractNumId w:val="31"/>
+  </w:num>
+  <w:num w:numId="31">
+    <w:abstractNumId w:val="36"/>
+  </w:num>
+  <w:num w:numId="32">
+    <w:abstractNumId w:val="11"/>
+  </w:num>
+  <w:num w:numId="33">
+    <w:abstractNumId w:val="38"/>
+  </w:num>
+  <w:num w:numId="34">
+    <w:abstractNumId w:val="13"/>
+  </w:num>
+  <w:num w:numId="35">
+    <w:abstractNumId w:val="32"/>
+  </w:num>
+  <w:num w:numId="36">
+    <w:abstractNumId w:val="20"/>
+  </w:num>
+  <w:num w:numId="37">
+    <w:abstractNumId w:val="2"/>
+  </w:num>
+  <w:num w:numId="38">
+    <w:abstractNumId w:val="40"/>
+  </w:num>
+  <w:num w:numId="39">
+    <w:abstractNumId w:val="23"/>
+  </w:num>
+  <w:num w:numId="40">
+    <w:abstractNumId w:val="16"/>
+  </w:num>
+  <w:num w:numId="41">
+    <w:abstractNumId w:val="26"/>
+  </w:num>
+  <w:num w:numId="42">
     <w:abstractNumId w:val="25"/>
   </w:num>
-  <w:num w:numId="31">
-    <w:abstractNumId w:val="29"/>
+  <w:num w:numId="43">
+    <w:abstractNumId w:val="43"/>
   </w:num>
-  <w:num w:numId="32">
-    <w:abstractNumId w:val="10"/>
+  <w:num w:numId="44">
+    <w:abstractNumId w:val="34"/>
   </w:num>
-  <w:num w:numId="33">
-    <w:abstractNumId w:val="31"/>
-  </w:num>
-  <w:num w:numId="34">
-    <w:abstractNumId w:val="12"/>
-  </w:num>
-  <w:num w:numId="35">
-    <w:abstractNumId w:val="26"/>
-  </w:num>
-  <w:num w:numId="36">
-    <w:abstractNumId w:val="18"/>
+  <w:num w:numId="45">
+    <w:abstractNumId w:val="28"/>
   </w:num>
   <w:numIdMacAtCleanup w:val="31"/>
 </w:numbering>

</xml_diff>